<commit_message>
Finished Model driven development of user interfaces section
</commit_message>
<xml_diff>
--- a/rpd/word/rpd.docx
+++ b/rpd/word/rpd.docx
@@ -393,7 +393,21 @@
           <w:lang w:val="en-US"/>
         </w:rPr>
         <w:lastRenderedPageBreak/>
-        <w:t xml:space="preserve">everything is (X)HTML, </w:t>
+        <w:t>everything is (X</w:t>
+      </w:r>
+      <w:proofErr w:type="gramStart"/>
+      <w:r>
+        <w:rPr>
+          <w:lang w:val="en-US"/>
+        </w:rPr>
+        <w:t>)HTML</w:t>
+      </w:r>
+      <w:proofErr w:type="gramEnd"/>
+      <w:r>
+        <w:rPr>
+          <w:lang w:val="en-US"/>
+        </w:rPr>
+        <w:t xml:space="preserve">, </w:t>
       </w:r>
       <w:r>
         <w:rPr>
@@ -509,12 +523,37 @@
           <w:lang w:val="en-US"/>
         </w:rPr>
       </w:pPr>
-      <w:r>
-        <w:rPr>
-          <w:i/>
-          <w:lang w:val="en-US"/>
-        </w:rPr>
-        <w:t>public static void main(String[] args) {</w:t>
+      <w:proofErr w:type="gramStart"/>
+      <w:r>
+        <w:rPr>
+          <w:i/>
+          <w:lang w:val="en-US"/>
+        </w:rPr>
+        <w:t>public</w:t>
+      </w:r>
+      <w:proofErr w:type="gramEnd"/>
+      <w:r>
+        <w:rPr>
+          <w:i/>
+          <w:lang w:val="en-US"/>
+        </w:rPr>
+        <w:t xml:space="preserve"> static void main(String[] </w:t>
+      </w:r>
+      <w:proofErr w:type="spellStart"/>
+      <w:r>
+        <w:rPr>
+          <w:i/>
+          <w:lang w:val="en-US"/>
+        </w:rPr>
+        <w:t>args</w:t>
+      </w:r>
+      <w:proofErr w:type="spellEnd"/>
+      <w:r>
+        <w:rPr>
+          <w:i/>
+          <w:lang w:val="en-US"/>
+        </w:rPr>
+        <w:t>) {</w:t>
       </w:r>
     </w:p>
     <w:p>
@@ -530,7 +569,64 @@
           <w:i/>
           <w:lang w:val="en-US"/>
         </w:rPr>
-        <w:t xml:space="preserve">        SwingManualTest sm = new SwingManualTest();</w:t>
+        <w:t xml:space="preserve">        </w:t>
+      </w:r>
+      <w:proofErr w:type="spellStart"/>
+      <w:r>
+        <w:rPr>
+          <w:i/>
+          <w:lang w:val="en-US"/>
+        </w:rPr>
+        <w:t>SwingManualTest</w:t>
+      </w:r>
+      <w:proofErr w:type="spellEnd"/>
+      <w:r>
+        <w:rPr>
+          <w:i/>
+          <w:lang w:val="en-US"/>
+        </w:rPr>
+        <w:t xml:space="preserve"> </w:t>
+      </w:r>
+      <w:proofErr w:type="spellStart"/>
+      <w:r>
+        <w:rPr>
+          <w:i/>
+          <w:lang w:val="en-US"/>
+        </w:rPr>
+        <w:t>sm</w:t>
+      </w:r>
+      <w:proofErr w:type="spellEnd"/>
+      <w:r>
+        <w:rPr>
+          <w:i/>
+          <w:lang w:val="en-US"/>
+        </w:rPr>
+        <w:t xml:space="preserve"> = new </w:t>
+      </w:r>
+      <w:proofErr w:type="spellStart"/>
+      <w:proofErr w:type="gramStart"/>
+      <w:r>
+        <w:rPr>
+          <w:i/>
+          <w:lang w:val="en-US"/>
+        </w:rPr>
+        <w:t>SwingManualTest</w:t>
+      </w:r>
+      <w:proofErr w:type="spellEnd"/>
+      <w:r>
+        <w:rPr>
+          <w:i/>
+          <w:lang w:val="en-US"/>
+        </w:rPr>
+        <w:t>(</w:t>
+      </w:r>
+      <w:proofErr w:type="gramEnd"/>
+      <w:r>
+        <w:rPr>
+          <w:i/>
+          <w:lang w:val="en-US"/>
+        </w:rPr>
+        <w:t>);</w:t>
       </w:r>
     </w:p>
     <w:p>
@@ -546,7 +642,32 @@
           <w:i/>
           <w:lang w:val="en-US"/>
         </w:rPr>
-        <w:t xml:space="preserve">        sm.showLoginWindow();</w:t>
+        <w:t xml:space="preserve">        </w:t>
+      </w:r>
+      <w:proofErr w:type="spellStart"/>
+      <w:proofErr w:type="gramStart"/>
+      <w:r>
+        <w:rPr>
+          <w:i/>
+          <w:lang w:val="en-US"/>
+        </w:rPr>
+        <w:t>sm.showLoginWindow</w:t>
+      </w:r>
+      <w:proofErr w:type="spellEnd"/>
+      <w:r>
+        <w:rPr>
+          <w:i/>
+          <w:lang w:val="en-US"/>
+        </w:rPr>
+        <w:t>(</w:t>
+      </w:r>
+      <w:proofErr w:type="gramEnd"/>
+      <w:r>
+        <w:rPr>
+          <w:i/>
+          <w:lang w:val="en-US"/>
+        </w:rPr>
+        <w:t>);</w:t>
       </w:r>
     </w:p>
     <w:p>
@@ -587,7 +708,39 @@
           <w:i/>
           <w:lang w:val="en-US"/>
         </w:rPr>
-        <w:t xml:space="preserve">    private void showLoginWindow(){</w:t>
+        <w:t xml:space="preserve">    </w:t>
+      </w:r>
+      <w:proofErr w:type="gramStart"/>
+      <w:r>
+        <w:rPr>
+          <w:i/>
+          <w:lang w:val="en-US"/>
+        </w:rPr>
+        <w:t>private</w:t>
+      </w:r>
+      <w:proofErr w:type="gramEnd"/>
+      <w:r>
+        <w:rPr>
+          <w:i/>
+          <w:lang w:val="en-US"/>
+        </w:rPr>
+        <w:t xml:space="preserve"> void </w:t>
+      </w:r>
+      <w:proofErr w:type="spellStart"/>
+      <w:r>
+        <w:rPr>
+          <w:i/>
+          <w:lang w:val="en-US"/>
+        </w:rPr>
+        <w:t>showLoginWindow</w:t>
+      </w:r>
+      <w:proofErr w:type="spellEnd"/>
+      <w:r>
+        <w:rPr>
+          <w:i/>
+          <w:lang w:val="en-US"/>
+        </w:rPr>
+        <w:t>(){</w:t>
       </w:r>
     </w:p>
     <w:p>
@@ -603,7 +756,32 @@
           <w:i/>
           <w:lang w:val="en-US"/>
         </w:rPr>
-        <w:t xml:space="preserve">        Container c = getContentPane();</w:t>
+        <w:t xml:space="preserve">        Container c = </w:t>
+      </w:r>
+      <w:proofErr w:type="spellStart"/>
+      <w:proofErr w:type="gramStart"/>
+      <w:r>
+        <w:rPr>
+          <w:i/>
+          <w:lang w:val="en-US"/>
+        </w:rPr>
+        <w:t>getContentPane</w:t>
+      </w:r>
+      <w:proofErr w:type="spellEnd"/>
+      <w:r>
+        <w:rPr>
+          <w:i/>
+          <w:lang w:val="en-US"/>
+        </w:rPr>
+        <w:t>(</w:t>
+      </w:r>
+      <w:proofErr w:type="gramEnd"/>
+      <w:r>
+        <w:rPr>
+          <w:i/>
+          <w:lang w:val="en-US"/>
+        </w:rPr>
+        <w:t>);</w:t>
       </w:r>
     </w:p>
     <w:p>
@@ -619,7 +797,48 @@
           <w:i/>
           <w:lang w:val="en-US"/>
         </w:rPr>
-        <w:t xml:space="preserve">        c.setLayout(new GridLayout(3, 2));</w:t>
+        <w:t xml:space="preserve">        </w:t>
+      </w:r>
+      <w:proofErr w:type="spellStart"/>
+      <w:proofErr w:type="gramStart"/>
+      <w:r>
+        <w:rPr>
+          <w:i/>
+          <w:lang w:val="en-US"/>
+        </w:rPr>
+        <w:t>c.setLayout</w:t>
+      </w:r>
+      <w:proofErr w:type="spellEnd"/>
+      <w:r>
+        <w:rPr>
+          <w:i/>
+          <w:lang w:val="en-US"/>
+        </w:rPr>
+        <w:t>(</w:t>
+      </w:r>
+      <w:proofErr w:type="gramEnd"/>
+      <w:r>
+        <w:rPr>
+          <w:i/>
+          <w:lang w:val="en-US"/>
+        </w:rPr>
+        <w:t xml:space="preserve">new </w:t>
+      </w:r>
+      <w:proofErr w:type="spellStart"/>
+      <w:r>
+        <w:rPr>
+          <w:i/>
+          <w:lang w:val="en-US"/>
+        </w:rPr>
+        <w:t>GridLayout</w:t>
+      </w:r>
+      <w:proofErr w:type="spellEnd"/>
+      <w:r>
+        <w:rPr>
+          <w:i/>
+          <w:lang w:val="en-US"/>
+        </w:rPr>
+        <w:t>(3, 2));</w:t>
       </w:r>
     </w:p>
     <w:p>
@@ -635,7 +854,48 @@
           <w:i/>
           <w:lang w:val="en-US"/>
         </w:rPr>
-        <w:t xml:space="preserve">        c.add(new JLabel("Username:"));</w:t>
+        <w:t xml:space="preserve">        </w:t>
+      </w:r>
+      <w:proofErr w:type="spellStart"/>
+      <w:proofErr w:type="gramStart"/>
+      <w:r>
+        <w:rPr>
+          <w:i/>
+          <w:lang w:val="en-US"/>
+        </w:rPr>
+        <w:t>c.add</w:t>
+      </w:r>
+      <w:proofErr w:type="spellEnd"/>
+      <w:r>
+        <w:rPr>
+          <w:i/>
+          <w:lang w:val="en-US"/>
+        </w:rPr>
+        <w:t>(</w:t>
+      </w:r>
+      <w:proofErr w:type="gramEnd"/>
+      <w:r>
+        <w:rPr>
+          <w:i/>
+          <w:lang w:val="en-US"/>
+        </w:rPr>
+        <w:t xml:space="preserve">new </w:t>
+      </w:r>
+      <w:proofErr w:type="spellStart"/>
+      <w:r>
+        <w:rPr>
+          <w:i/>
+          <w:lang w:val="en-US"/>
+        </w:rPr>
+        <w:t>JLabel</w:t>
+      </w:r>
+      <w:proofErr w:type="spellEnd"/>
+      <w:r>
+        <w:rPr>
+          <w:i/>
+          <w:lang w:val="en-US"/>
+        </w:rPr>
+        <w:t>("Username:"));</w:t>
       </w:r>
     </w:p>
     <w:p>
@@ -651,7 +911,48 @@
           <w:i/>
           <w:lang w:val="en-US"/>
         </w:rPr>
-        <w:t xml:space="preserve">        c.add(new JTextField());</w:t>
+        <w:t xml:space="preserve">        </w:t>
+      </w:r>
+      <w:proofErr w:type="spellStart"/>
+      <w:proofErr w:type="gramStart"/>
+      <w:r>
+        <w:rPr>
+          <w:i/>
+          <w:lang w:val="en-US"/>
+        </w:rPr>
+        <w:t>c.add</w:t>
+      </w:r>
+      <w:proofErr w:type="spellEnd"/>
+      <w:r>
+        <w:rPr>
+          <w:i/>
+          <w:lang w:val="en-US"/>
+        </w:rPr>
+        <w:t>(</w:t>
+      </w:r>
+      <w:proofErr w:type="gramEnd"/>
+      <w:r>
+        <w:rPr>
+          <w:i/>
+          <w:lang w:val="en-US"/>
+        </w:rPr>
+        <w:t xml:space="preserve">new </w:t>
+      </w:r>
+      <w:proofErr w:type="spellStart"/>
+      <w:r>
+        <w:rPr>
+          <w:i/>
+          <w:lang w:val="en-US"/>
+        </w:rPr>
+        <w:t>JTextField</w:t>
+      </w:r>
+      <w:proofErr w:type="spellEnd"/>
+      <w:r>
+        <w:rPr>
+          <w:i/>
+          <w:lang w:val="en-US"/>
+        </w:rPr>
+        <w:t>());</w:t>
       </w:r>
     </w:p>
     <w:p>
@@ -667,7 +968,48 @@
           <w:i/>
           <w:lang w:val="en-US"/>
         </w:rPr>
-        <w:t xml:space="preserve">        c.add(new JLabel("Password:"));</w:t>
+        <w:t xml:space="preserve">        </w:t>
+      </w:r>
+      <w:proofErr w:type="spellStart"/>
+      <w:proofErr w:type="gramStart"/>
+      <w:r>
+        <w:rPr>
+          <w:i/>
+          <w:lang w:val="en-US"/>
+        </w:rPr>
+        <w:t>c.add</w:t>
+      </w:r>
+      <w:proofErr w:type="spellEnd"/>
+      <w:r>
+        <w:rPr>
+          <w:i/>
+          <w:lang w:val="en-US"/>
+        </w:rPr>
+        <w:t>(</w:t>
+      </w:r>
+      <w:proofErr w:type="gramEnd"/>
+      <w:r>
+        <w:rPr>
+          <w:i/>
+          <w:lang w:val="en-US"/>
+        </w:rPr>
+        <w:t xml:space="preserve">new </w:t>
+      </w:r>
+      <w:proofErr w:type="spellStart"/>
+      <w:r>
+        <w:rPr>
+          <w:i/>
+          <w:lang w:val="en-US"/>
+        </w:rPr>
+        <w:t>JLabel</w:t>
+      </w:r>
+      <w:proofErr w:type="spellEnd"/>
+      <w:r>
+        <w:rPr>
+          <w:i/>
+          <w:lang w:val="en-US"/>
+        </w:rPr>
+        <w:t>("Password:"));</w:t>
       </w:r>
     </w:p>
     <w:p>
@@ -683,7 +1025,48 @@
           <w:i/>
           <w:lang w:val="en-US"/>
         </w:rPr>
-        <w:t xml:space="preserve">        c.add(new JTextField());</w:t>
+        <w:t xml:space="preserve">        </w:t>
+      </w:r>
+      <w:proofErr w:type="spellStart"/>
+      <w:proofErr w:type="gramStart"/>
+      <w:r>
+        <w:rPr>
+          <w:i/>
+          <w:lang w:val="en-US"/>
+        </w:rPr>
+        <w:t>c.add</w:t>
+      </w:r>
+      <w:proofErr w:type="spellEnd"/>
+      <w:r>
+        <w:rPr>
+          <w:i/>
+          <w:lang w:val="en-US"/>
+        </w:rPr>
+        <w:t>(</w:t>
+      </w:r>
+      <w:proofErr w:type="gramEnd"/>
+      <w:r>
+        <w:rPr>
+          <w:i/>
+          <w:lang w:val="en-US"/>
+        </w:rPr>
+        <w:t xml:space="preserve">new </w:t>
+      </w:r>
+      <w:proofErr w:type="spellStart"/>
+      <w:r>
+        <w:rPr>
+          <w:i/>
+          <w:lang w:val="en-US"/>
+        </w:rPr>
+        <w:t>JTextField</w:t>
+      </w:r>
+      <w:proofErr w:type="spellEnd"/>
+      <w:r>
+        <w:rPr>
+          <w:i/>
+          <w:lang w:val="en-US"/>
+        </w:rPr>
+        <w:t>());</w:t>
       </w:r>
     </w:p>
     <w:p>
@@ -699,7 +1082,48 @@
           <w:i/>
           <w:lang w:val="en-US"/>
         </w:rPr>
-        <w:t xml:space="preserve">        c.add(new JButton("Login"));</w:t>
+        <w:t xml:space="preserve">        </w:t>
+      </w:r>
+      <w:proofErr w:type="spellStart"/>
+      <w:proofErr w:type="gramStart"/>
+      <w:r>
+        <w:rPr>
+          <w:i/>
+          <w:lang w:val="en-US"/>
+        </w:rPr>
+        <w:t>c.add</w:t>
+      </w:r>
+      <w:proofErr w:type="spellEnd"/>
+      <w:r>
+        <w:rPr>
+          <w:i/>
+          <w:lang w:val="en-US"/>
+        </w:rPr>
+        <w:t>(</w:t>
+      </w:r>
+      <w:proofErr w:type="gramEnd"/>
+      <w:r>
+        <w:rPr>
+          <w:i/>
+          <w:lang w:val="en-US"/>
+        </w:rPr>
+        <w:t xml:space="preserve">new </w:t>
+      </w:r>
+      <w:proofErr w:type="spellStart"/>
+      <w:r>
+        <w:rPr>
+          <w:i/>
+          <w:lang w:val="en-US"/>
+        </w:rPr>
+        <w:t>JButton</w:t>
+      </w:r>
+      <w:proofErr w:type="spellEnd"/>
+      <w:r>
+        <w:rPr>
+          <w:i/>
+          <w:lang w:val="en-US"/>
+        </w:rPr>
+        <w:t>("Login"));</w:t>
       </w:r>
     </w:p>
     <w:p>
@@ -715,7 +1139,48 @@
           <w:i/>
           <w:lang w:val="en-US"/>
         </w:rPr>
-        <w:t xml:space="preserve">        c.add(new JButton("Cancel"));</w:t>
+        <w:t xml:space="preserve">        </w:t>
+      </w:r>
+      <w:proofErr w:type="spellStart"/>
+      <w:proofErr w:type="gramStart"/>
+      <w:r>
+        <w:rPr>
+          <w:i/>
+          <w:lang w:val="en-US"/>
+        </w:rPr>
+        <w:t>c.add</w:t>
+      </w:r>
+      <w:proofErr w:type="spellEnd"/>
+      <w:r>
+        <w:rPr>
+          <w:i/>
+          <w:lang w:val="en-US"/>
+        </w:rPr>
+        <w:t>(</w:t>
+      </w:r>
+      <w:proofErr w:type="gramEnd"/>
+      <w:r>
+        <w:rPr>
+          <w:i/>
+          <w:lang w:val="en-US"/>
+        </w:rPr>
+        <w:t xml:space="preserve">new </w:t>
+      </w:r>
+      <w:proofErr w:type="spellStart"/>
+      <w:r>
+        <w:rPr>
+          <w:i/>
+          <w:lang w:val="en-US"/>
+        </w:rPr>
+        <w:t>JButton</w:t>
+      </w:r>
+      <w:proofErr w:type="spellEnd"/>
+      <w:r>
+        <w:rPr>
+          <w:i/>
+          <w:lang w:val="en-US"/>
+        </w:rPr>
+        <w:t>("Cancel"));</w:t>
       </w:r>
     </w:p>
     <w:p>
@@ -731,7 +1196,41 @@
           <w:i/>
           <w:lang w:val="en-US"/>
         </w:rPr>
-        <w:t xml:space="preserve">        setDefaultCloseOperation(JFrame.EXIT_ON_CLOSE);</w:t>
+        <w:t xml:space="preserve">        </w:t>
+      </w:r>
+      <w:proofErr w:type="spellStart"/>
+      <w:proofErr w:type="gramStart"/>
+      <w:r>
+        <w:rPr>
+          <w:i/>
+          <w:lang w:val="en-US"/>
+        </w:rPr>
+        <w:t>setDefaultCloseOperation</w:t>
+      </w:r>
+      <w:proofErr w:type="spellEnd"/>
+      <w:r>
+        <w:rPr>
+          <w:i/>
+          <w:lang w:val="en-US"/>
+        </w:rPr>
+        <w:t>(</w:t>
+      </w:r>
+      <w:proofErr w:type="spellStart"/>
+      <w:proofErr w:type="gramEnd"/>
+      <w:r>
+        <w:rPr>
+          <w:i/>
+          <w:lang w:val="en-US"/>
+        </w:rPr>
+        <w:t>JFrame.EXIT_ON_CLOSE</w:t>
+      </w:r>
+      <w:proofErr w:type="spellEnd"/>
+      <w:r>
+        <w:rPr>
+          <w:i/>
+          <w:lang w:val="en-US"/>
+        </w:rPr>
+        <w:t>);</w:t>
       </w:r>
     </w:p>
     <w:p>
@@ -747,7 +1246,23 @@
           <w:i/>
           <w:lang w:val="en-US"/>
         </w:rPr>
-        <w:t xml:space="preserve">        pack();</w:t>
+        <w:t xml:space="preserve">        </w:t>
+      </w:r>
+      <w:proofErr w:type="gramStart"/>
+      <w:r>
+        <w:rPr>
+          <w:i/>
+          <w:lang w:val="en-US"/>
+        </w:rPr>
+        <w:t>pack(</w:t>
+      </w:r>
+      <w:proofErr w:type="gramEnd"/>
+      <w:r>
+        <w:rPr>
+          <w:i/>
+          <w:lang w:val="en-US"/>
+        </w:rPr>
+        <w:t>);</w:t>
       </w:r>
     </w:p>
     <w:p>
@@ -763,7 +1278,32 @@
           <w:i/>
           <w:lang w:val="en-US"/>
         </w:rPr>
-        <w:t xml:space="preserve">        setVisible(true);</w:t>
+        <w:t xml:space="preserve">        </w:t>
+      </w:r>
+      <w:proofErr w:type="spellStart"/>
+      <w:proofErr w:type="gramStart"/>
+      <w:r>
+        <w:rPr>
+          <w:i/>
+          <w:lang w:val="en-US"/>
+        </w:rPr>
+        <w:t>setVisible</w:t>
+      </w:r>
+      <w:proofErr w:type="spellEnd"/>
+      <w:r>
+        <w:rPr>
+          <w:i/>
+          <w:lang w:val="en-US"/>
+        </w:rPr>
+        <w:t>(</w:t>
+      </w:r>
+      <w:proofErr w:type="gramEnd"/>
+      <w:r>
+        <w:rPr>
+          <w:i/>
+          <w:lang w:val="en-US"/>
+        </w:rPr>
+        <w:t>true);</w:t>
       </w:r>
     </w:p>
     <w:p>
@@ -884,7 +1424,21 @@
         <w:rPr>
           <w:lang w:val="en-US"/>
         </w:rPr>
-        <w:t>&lt;html xmlns="http://www.w3.org/1999/xhtml"</w:t>
+        <w:t xml:space="preserve">&lt;html </w:t>
+      </w:r>
+      <w:proofErr w:type="spellStart"/>
+      <w:r>
+        <w:rPr>
+          <w:lang w:val="en-US"/>
+        </w:rPr>
+        <w:t>xmlns</w:t>
+      </w:r>
+      <w:proofErr w:type="spellEnd"/>
+      <w:r>
+        <w:rPr>
+          <w:lang w:val="en-US"/>
+        </w:rPr>
+        <w:t>="http://www.w3.org/1999/xhtml"</w:t>
       </w:r>
     </w:p>
     <w:p>
@@ -898,7 +1452,21 @@
         <w:rPr>
           <w:lang w:val="en-US"/>
         </w:rPr>
-        <w:t xml:space="preserve">      xmlns:h="http://java.sun.com/jsf/html"&gt;</w:t>
+        <w:t xml:space="preserve">      </w:t>
+      </w:r>
+      <w:proofErr w:type="spellStart"/>
+      <w:r>
+        <w:rPr>
+          <w:lang w:val="en-US"/>
+        </w:rPr>
+        <w:t>xmlns:h</w:t>
+      </w:r>
+      <w:proofErr w:type="spellEnd"/>
+      <w:r>
+        <w:rPr>
+          <w:lang w:val="en-US"/>
+        </w:rPr>
+        <w:t>="http://java.sun.com/jsf/html"&gt;</w:t>
       </w:r>
     </w:p>
     <w:p>
@@ -912,7 +1480,21 @@
         <w:rPr>
           <w:lang w:val="en-US"/>
         </w:rPr>
-        <w:t xml:space="preserve">    &lt;h:head&gt;</w:t>
+        <w:t xml:space="preserve">    &lt;</w:t>
+      </w:r>
+      <w:proofErr w:type="gramStart"/>
+      <w:r>
+        <w:rPr>
+          <w:lang w:val="en-US"/>
+        </w:rPr>
+        <w:t>h:</w:t>
+      </w:r>
+      <w:proofErr w:type="gramEnd"/>
+      <w:r>
+        <w:rPr>
+          <w:lang w:val="en-US"/>
+        </w:rPr>
+        <w:t>head&gt;</w:t>
       </w:r>
     </w:p>
     <w:p>
@@ -926,7 +1508,21 @@
         <w:rPr>
           <w:lang w:val="en-US"/>
         </w:rPr>
-        <w:t xml:space="preserve">        &lt;title&gt;Login&lt;/title&gt;</w:t>
+        <w:t xml:space="preserve">        &lt;</w:t>
+      </w:r>
+      <w:proofErr w:type="gramStart"/>
+      <w:r>
+        <w:rPr>
+          <w:lang w:val="en-US"/>
+        </w:rPr>
+        <w:t>title&gt;</w:t>
+      </w:r>
+      <w:proofErr w:type="gramEnd"/>
+      <w:r>
+        <w:rPr>
+          <w:lang w:val="en-US"/>
+        </w:rPr>
+        <w:t>Login&lt;/title&gt;</w:t>
       </w:r>
     </w:p>
     <w:p>
@@ -940,7 +1536,21 @@
         <w:rPr>
           <w:lang w:val="en-US"/>
         </w:rPr>
-        <w:t xml:space="preserve">    &lt;/h:head&gt;</w:t>
+        <w:t xml:space="preserve">    &lt;/h</w:t>
+      </w:r>
+      <w:proofErr w:type="gramStart"/>
+      <w:r>
+        <w:rPr>
+          <w:lang w:val="en-US"/>
+        </w:rPr>
+        <w:t>:head</w:t>
+      </w:r>
+      <w:proofErr w:type="gramEnd"/>
+      <w:r>
+        <w:rPr>
+          <w:lang w:val="en-US"/>
+        </w:rPr>
+        <w:t>&gt;</w:t>
       </w:r>
     </w:p>
     <w:p>
@@ -954,7 +1564,21 @@
         <w:rPr>
           <w:lang w:val="en-US"/>
         </w:rPr>
-        <w:t xml:space="preserve">    &lt;h:body&gt;</w:t>
+        <w:t xml:space="preserve">    &lt;</w:t>
+      </w:r>
+      <w:proofErr w:type="gramStart"/>
+      <w:r>
+        <w:rPr>
+          <w:lang w:val="en-US"/>
+        </w:rPr>
+        <w:t>h:</w:t>
+      </w:r>
+      <w:proofErr w:type="gramEnd"/>
+      <w:r>
+        <w:rPr>
+          <w:lang w:val="en-US"/>
+        </w:rPr>
+        <w:t>body&gt;</w:t>
       </w:r>
     </w:p>
     <w:p>
@@ -968,7 +1592,21 @@
         <w:rPr>
           <w:lang w:val="en-US"/>
         </w:rPr>
-        <w:t xml:space="preserve">        &lt;h:form&gt;</w:t>
+        <w:t xml:space="preserve">        &lt;</w:t>
+      </w:r>
+      <w:proofErr w:type="gramStart"/>
+      <w:r>
+        <w:rPr>
+          <w:lang w:val="en-US"/>
+        </w:rPr>
+        <w:t>h:</w:t>
+      </w:r>
+      <w:proofErr w:type="gramEnd"/>
+      <w:r>
+        <w:rPr>
+          <w:lang w:val="en-US"/>
+        </w:rPr>
+        <w:t>form&gt;</w:t>
       </w:r>
     </w:p>
     <w:p>
@@ -982,7 +1620,21 @@
         <w:rPr>
           <w:lang w:val="en-US"/>
         </w:rPr>
-        <w:t xml:space="preserve">            &lt;h:outputLabel value="Username:" /&gt;</w:t>
+        <w:t xml:space="preserve">            &lt;h</w:t>
+      </w:r>
+      <w:proofErr w:type="gramStart"/>
+      <w:r>
+        <w:rPr>
+          <w:lang w:val="en-US"/>
+        </w:rPr>
+        <w:t>:outputLabel</w:t>
+      </w:r>
+      <w:proofErr w:type="gramEnd"/>
+      <w:r>
+        <w:rPr>
+          <w:lang w:val="en-US"/>
+        </w:rPr>
+        <w:t xml:space="preserve"> value="Username:" /&gt;</w:t>
       </w:r>
     </w:p>
     <w:p>
@@ -996,7 +1648,21 @@
         <w:rPr>
           <w:lang w:val="en-US"/>
         </w:rPr>
-        <w:t xml:space="preserve">            &lt;h:inputText /&gt;</w:t>
+        <w:t xml:space="preserve">            &lt;h</w:t>
+      </w:r>
+      <w:proofErr w:type="gramStart"/>
+      <w:r>
+        <w:rPr>
+          <w:lang w:val="en-US"/>
+        </w:rPr>
+        <w:t>:inputText</w:t>
+      </w:r>
+      <w:proofErr w:type="gramEnd"/>
+      <w:r>
+        <w:rPr>
+          <w:lang w:val="en-US"/>
+        </w:rPr>
+        <w:t xml:space="preserve"> /&gt;</w:t>
       </w:r>
     </w:p>
     <w:p>
@@ -1011,7 +1677,21 @@
           <w:lang w:val="en-US"/>
         </w:rPr>
         <w:lastRenderedPageBreak/>
-        <w:t xml:space="preserve">            &lt;h:outputLabel value="Password:" /&gt;</w:t>
+        <w:t xml:space="preserve">            &lt;h</w:t>
+      </w:r>
+      <w:proofErr w:type="gramStart"/>
+      <w:r>
+        <w:rPr>
+          <w:lang w:val="en-US"/>
+        </w:rPr>
+        <w:t>:outputLabel</w:t>
+      </w:r>
+      <w:proofErr w:type="gramEnd"/>
+      <w:r>
+        <w:rPr>
+          <w:lang w:val="en-US"/>
+        </w:rPr>
+        <w:t xml:space="preserve"> value="Password:" /&gt;</w:t>
       </w:r>
     </w:p>
     <w:p>
@@ -1025,7 +1705,21 @@
         <w:rPr>
           <w:lang w:val="en-US"/>
         </w:rPr>
-        <w:t xml:space="preserve">            &lt;h:inputSecret /&gt;</w:t>
+        <w:t xml:space="preserve">            &lt;h</w:t>
+      </w:r>
+      <w:proofErr w:type="gramStart"/>
+      <w:r>
+        <w:rPr>
+          <w:lang w:val="en-US"/>
+        </w:rPr>
+        <w:t>:inputSecret</w:t>
+      </w:r>
+      <w:proofErr w:type="gramEnd"/>
+      <w:r>
+        <w:rPr>
+          <w:lang w:val="en-US"/>
+        </w:rPr>
+        <w:t xml:space="preserve"> /&gt;</w:t>
       </w:r>
     </w:p>
     <w:p>
@@ -1039,7 +1733,21 @@
         <w:rPr>
           <w:lang w:val="en-US"/>
         </w:rPr>
-        <w:t xml:space="preserve">            &lt;h:button value="Login" /&gt;</w:t>
+        <w:t xml:space="preserve">            &lt;h</w:t>
+      </w:r>
+      <w:proofErr w:type="gramStart"/>
+      <w:r>
+        <w:rPr>
+          <w:lang w:val="en-US"/>
+        </w:rPr>
+        <w:t>:button</w:t>
+      </w:r>
+      <w:proofErr w:type="gramEnd"/>
+      <w:r>
+        <w:rPr>
+          <w:lang w:val="en-US"/>
+        </w:rPr>
+        <w:t xml:space="preserve"> value="Login" /&gt;</w:t>
       </w:r>
     </w:p>
     <w:p>
@@ -1053,7 +1761,21 @@
         <w:rPr>
           <w:lang w:val="en-US"/>
         </w:rPr>
-        <w:t xml:space="preserve">            &lt;h:button value="Cancel" /&gt;</w:t>
+        <w:t xml:space="preserve">            &lt;h</w:t>
+      </w:r>
+      <w:proofErr w:type="gramStart"/>
+      <w:r>
+        <w:rPr>
+          <w:lang w:val="en-US"/>
+        </w:rPr>
+        <w:t>:button</w:t>
+      </w:r>
+      <w:proofErr w:type="gramEnd"/>
+      <w:r>
+        <w:rPr>
+          <w:lang w:val="en-US"/>
+        </w:rPr>
+        <w:t xml:space="preserve"> value="Cancel" /&gt;</w:t>
       </w:r>
     </w:p>
     <w:p>
@@ -1067,7 +1789,21 @@
         <w:rPr>
           <w:lang w:val="en-US"/>
         </w:rPr>
-        <w:t xml:space="preserve">        &lt;/h:form&gt;</w:t>
+        <w:t xml:space="preserve">        &lt;/h</w:t>
+      </w:r>
+      <w:proofErr w:type="gramStart"/>
+      <w:r>
+        <w:rPr>
+          <w:lang w:val="en-US"/>
+        </w:rPr>
+        <w:t>:form</w:t>
+      </w:r>
+      <w:proofErr w:type="gramEnd"/>
+      <w:r>
+        <w:rPr>
+          <w:lang w:val="en-US"/>
+        </w:rPr>
+        <w:t>&gt;</w:t>
       </w:r>
     </w:p>
     <w:p>
@@ -1081,7 +1817,21 @@
         <w:rPr>
           <w:lang w:val="en-US"/>
         </w:rPr>
-        <w:t xml:space="preserve">    &lt;/h:body&gt;</w:t>
+        <w:t xml:space="preserve">    &lt;/h</w:t>
+      </w:r>
+      <w:proofErr w:type="gramStart"/>
+      <w:r>
+        <w:rPr>
+          <w:lang w:val="en-US"/>
+        </w:rPr>
+        <w:t>:body</w:t>
+      </w:r>
+      <w:proofErr w:type="gramEnd"/>
+      <w:r>
+        <w:rPr>
+          <w:lang w:val="en-US"/>
+        </w:rPr>
+        <w:t>&gt;</w:t>
       </w:r>
     </w:p>
     <w:p>
@@ -1240,6 +1990,7 @@
         </w:rPr>
         <w:t>&lt;</w:t>
       </w:r>
+      <w:proofErr w:type="spellStart"/>
       <w:r>
         <w:rPr>
           <w:rFonts w:ascii="Consolas" w:hAnsi="Consolas" w:cs="Consolas"/>
@@ -1249,6 +2000,7 @@
         </w:rPr>
         <w:t>Window</w:t>
       </w:r>
+      <w:proofErr w:type="spellEnd"/>
       <w:r>
         <w:rPr>
           <w:rFonts w:ascii="Consolas" w:hAnsi="Consolas" w:cs="Consolas"/>
@@ -1313,16 +2065,36 @@
           <w:sz w:val="19"/>
           <w:szCs w:val="19"/>
         </w:rPr>
-        <w:t xml:space="preserve"> xmlns</w:t>
-      </w:r>
-      <w:r>
-        <w:rPr>
-          <w:rFonts w:ascii="Consolas" w:hAnsi="Consolas" w:cs="Consolas"/>
-          <w:color w:val="0000FF"/>
-          <w:sz w:val="19"/>
-          <w:szCs w:val="19"/>
-        </w:rPr>
-        <w:t>="http://schemas.microsoft.com/winfx/2006/xaml/presentation"</w:t>
+        <w:t xml:space="preserve"> </w:t>
+      </w:r>
+      <w:proofErr w:type="gramStart"/>
+      <w:r>
+        <w:rPr>
+          <w:rFonts w:ascii="Consolas" w:hAnsi="Consolas" w:cs="Consolas"/>
+          <w:color w:val="FF0000"/>
+          <w:sz w:val="19"/>
+          <w:szCs w:val="19"/>
+        </w:rPr>
+        <w:t>xmlns</w:t>
+      </w:r>
+      <w:r>
+        <w:rPr>
+          <w:rFonts w:ascii="Consolas" w:hAnsi="Consolas" w:cs="Consolas"/>
+          <w:color w:val="0000FF"/>
+          <w:sz w:val="19"/>
+          <w:szCs w:val="19"/>
+        </w:rPr>
+        <w:t>=</w:t>
+      </w:r>
+      <w:proofErr w:type="gramEnd"/>
+      <w:r>
+        <w:rPr>
+          <w:rFonts w:ascii="Consolas" w:hAnsi="Consolas" w:cs="Consolas"/>
+          <w:color w:val="0000FF"/>
+          <w:sz w:val="19"/>
+          <w:szCs w:val="19"/>
+        </w:rPr>
+        <w:t>"http://schemas.microsoft.com/winfx/2006/xaml/presentation"</w:t>
       </w:r>
     </w:p>
     <w:p>
@@ -1352,8 +2124,20 @@
           <w:sz w:val="19"/>
           <w:szCs w:val="19"/>
         </w:rPr>
-        <w:t xml:space="preserve"> xmlns</w:t>
-      </w:r>
+        <w:t xml:space="preserve"> </w:t>
+      </w:r>
+      <w:proofErr w:type="spellStart"/>
+      <w:proofErr w:type="gramStart"/>
+      <w:r>
+        <w:rPr>
+          <w:rFonts w:ascii="Consolas" w:hAnsi="Consolas" w:cs="Consolas"/>
+          <w:color w:val="FF0000"/>
+          <w:sz w:val="19"/>
+          <w:szCs w:val="19"/>
+        </w:rPr>
+        <w:t>xmlns</w:t>
+      </w:r>
+      <w:proofErr w:type="gramEnd"/>
       <w:r>
         <w:rPr>
           <w:rFonts w:ascii="Consolas" w:hAnsi="Consolas" w:cs="Consolas"/>
@@ -1372,6 +2156,7 @@
         </w:rPr>
         <w:t>x</w:t>
       </w:r>
+      <w:proofErr w:type="spellEnd"/>
       <w:r>
         <w:rPr>
           <w:rFonts w:ascii="Consolas" w:hAnsi="Consolas" w:cs="Consolas"/>
@@ -1409,17 +2194,59 @@
           <w:sz w:val="19"/>
           <w:szCs w:val="19"/>
         </w:rPr>
-        <w:t xml:space="preserve"> Title</w:t>
-      </w:r>
-      <w:r>
-        <w:rPr>
-          <w:rFonts w:ascii="Consolas" w:hAnsi="Consolas" w:cs="Consolas"/>
-          <w:color w:val="0000FF"/>
-          <w:sz w:val="19"/>
-          <w:szCs w:val="19"/>
-        </w:rPr>
-        <w:t>="Login Window" &gt;</w:t>
-      </w:r>
+        <w:t xml:space="preserve"> </w:t>
+      </w:r>
+      <w:proofErr w:type="spellStart"/>
+      <w:r>
+        <w:rPr>
+          <w:rFonts w:ascii="Consolas" w:hAnsi="Consolas" w:cs="Consolas"/>
+          <w:color w:val="FF0000"/>
+          <w:sz w:val="19"/>
+          <w:szCs w:val="19"/>
+        </w:rPr>
+        <w:t>Title</w:t>
+      </w:r>
+      <w:proofErr w:type="spellEnd"/>
+      <w:r>
+        <w:rPr>
+          <w:rFonts w:ascii="Consolas" w:hAnsi="Consolas" w:cs="Consolas"/>
+          <w:color w:val="0000FF"/>
+          <w:sz w:val="19"/>
+          <w:szCs w:val="19"/>
+        </w:rPr>
+        <w:t xml:space="preserve">="Login </w:t>
+      </w:r>
+      <w:proofErr w:type="spellStart"/>
+      <w:r>
+        <w:rPr>
+          <w:rFonts w:ascii="Consolas" w:hAnsi="Consolas" w:cs="Consolas"/>
+          <w:color w:val="0000FF"/>
+          <w:sz w:val="19"/>
+          <w:szCs w:val="19"/>
+        </w:rPr>
+        <w:t>Window</w:t>
+      </w:r>
+      <w:proofErr w:type="spellEnd"/>
+      <w:r>
+        <w:rPr>
+          <w:rFonts w:ascii="Consolas" w:hAnsi="Consolas" w:cs="Consolas"/>
+          <w:color w:val="0000FF"/>
+          <w:sz w:val="19"/>
+          <w:szCs w:val="19"/>
+        </w:rPr>
+        <w:t>"</w:t>
+      </w:r>
+      <w:proofErr w:type="gramStart"/>
+      <w:r>
+        <w:rPr>
+          <w:rFonts w:ascii="Consolas" w:hAnsi="Consolas" w:cs="Consolas"/>
+          <w:color w:val="0000FF"/>
+          <w:sz w:val="19"/>
+          <w:szCs w:val="19"/>
+        </w:rPr>
+        <w:t xml:space="preserve"> &gt;</w:t>
+      </w:r>
+      <w:proofErr w:type="gramEnd"/>
     </w:p>
     <w:p>
       <w:pPr>
@@ -1451,6 +2278,7 @@
         </w:rPr>
         <w:t>&lt;</w:t>
       </w:r>
+      <w:proofErr w:type="spellStart"/>
       <w:r>
         <w:rPr>
           <w:rFonts w:ascii="Consolas" w:hAnsi="Consolas" w:cs="Consolas"/>
@@ -1460,6 +2288,7 @@
         </w:rPr>
         <w:t>Grid</w:t>
       </w:r>
+      <w:proofErr w:type="spellEnd"/>
       <w:r>
         <w:rPr>
           <w:rFonts w:ascii="Consolas" w:hAnsi="Consolas" w:cs="Consolas"/>
@@ -1500,6 +2329,7 @@
         </w:rPr>
         <w:t>&lt;</w:t>
       </w:r>
+      <w:proofErr w:type="spellStart"/>
       <w:r>
         <w:rPr>
           <w:rFonts w:ascii="Consolas" w:hAnsi="Consolas" w:cs="Consolas"/>
@@ -1509,6 +2339,7 @@
         </w:rPr>
         <w:t>Grid.ColumnDefinitions</w:t>
       </w:r>
+      <w:proofErr w:type="spellEnd"/>
       <w:r>
         <w:rPr>
           <w:rFonts w:ascii="Consolas" w:hAnsi="Consolas" w:cs="Consolas"/>
@@ -1549,6 +2380,7 @@
         </w:rPr>
         <w:t>&lt;</w:t>
       </w:r>
+      <w:proofErr w:type="spellStart"/>
       <w:r>
         <w:rPr>
           <w:rFonts w:ascii="Consolas" w:hAnsi="Consolas" w:cs="Consolas"/>
@@ -1558,6 +2390,7 @@
         </w:rPr>
         <w:t>ColumnDefinition</w:t>
       </w:r>
+      <w:proofErr w:type="spellEnd"/>
       <w:r>
         <w:rPr>
           <w:rFonts w:ascii="Consolas" w:hAnsi="Consolas" w:cs="Consolas"/>
@@ -1598,6 +2431,7 @@
         </w:rPr>
         <w:t>&lt;</w:t>
       </w:r>
+      <w:proofErr w:type="spellStart"/>
       <w:r>
         <w:rPr>
           <w:rFonts w:ascii="Consolas" w:hAnsi="Consolas" w:cs="Consolas"/>
@@ -1607,6 +2441,7 @@
         </w:rPr>
         <w:t>ColumnDefinition</w:t>
       </w:r>
+      <w:proofErr w:type="spellEnd"/>
       <w:r>
         <w:rPr>
           <w:rFonts w:ascii="Consolas" w:hAnsi="Consolas" w:cs="Consolas"/>
@@ -1647,6 +2482,7 @@
         </w:rPr>
         <w:t>&lt;/</w:t>
       </w:r>
+      <w:proofErr w:type="spellStart"/>
       <w:r>
         <w:rPr>
           <w:rFonts w:ascii="Consolas" w:hAnsi="Consolas" w:cs="Consolas"/>
@@ -1656,6 +2492,7 @@
         </w:rPr>
         <w:t>Grid.ColumnDefinitions</w:t>
       </w:r>
+      <w:proofErr w:type="spellEnd"/>
       <w:r>
         <w:rPr>
           <w:rFonts w:ascii="Consolas" w:hAnsi="Consolas" w:cs="Consolas"/>
@@ -1696,6 +2533,7 @@
         </w:rPr>
         <w:t>&lt;</w:t>
       </w:r>
+      <w:proofErr w:type="spellStart"/>
       <w:r>
         <w:rPr>
           <w:rFonts w:ascii="Consolas" w:hAnsi="Consolas" w:cs="Consolas"/>
@@ -1705,6 +2543,7 @@
         </w:rPr>
         <w:t>Grid.RowDefinitions</w:t>
       </w:r>
+      <w:proofErr w:type="spellEnd"/>
       <w:r>
         <w:rPr>
           <w:rFonts w:ascii="Consolas" w:hAnsi="Consolas" w:cs="Consolas"/>
@@ -1745,6 +2584,7 @@
         </w:rPr>
         <w:t>&lt;</w:t>
       </w:r>
+      <w:proofErr w:type="spellStart"/>
       <w:r>
         <w:rPr>
           <w:rFonts w:ascii="Consolas" w:hAnsi="Consolas" w:cs="Consolas"/>
@@ -1754,6 +2594,7 @@
         </w:rPr>
         <w:t>RowDefinition</w:t>
       </w:r>
+      <w:proofErr w:type="spellEnd"/>
       <w:r>
         <w:rPr>
           <w:rFonts w:ascii="Consolas" w:hAnsi="Consolas" w:cs="Consolas"/>
@@ -1794,6 +2635,7 @@
         </w:rPr>
         <w:t>&lt;</w:t>
       </w:r>
+      <w:proofErr w:type="spellStart"/>
       <w:r>
         <w:rPr>
           <w:rFonts w:ascii="Consolas" w:hAnsi="Consolas" w:cs="Consolas"/>
@@ -1803,6 +2645,7 @@
         </w:rPr>
         <w:t>RowDefinition</w:t>
       </w:r>
+      <w:proofErr w:type="spellEnd"/>
       <w:r>
         <w:rPr>
           <w:rFonts w:ascii="Consolas" w:hAnsi="Consolas" w:cs="Consolas"/>
@@ -1843,6 +2686,7 @@
         </w:rPr>
         <w:t>&lt;</w:t>
       </w:r>
+      <w:proofErr w:type="spellStart"/>
       <w:r>
         <w:rPr>
           <w:rFonts w:ascii="Consolas" w:hAnsi="Consolas" w:cs="Consolas"/>
@@ -1852,6 +2696,7 @@
         </w:rPr>
         <w:t>RowDefinition</w:t>
       </w:r>
+      <w:proofErr w:type="spellEnd"/>
       <w:r>
         <w:rPr>
           <w:rFonts w:ascii="Consolas" w:hAnsi="Consolas" w:cs="Consolas"/>
@@ -1892,6 +2737,7 @@
         </w:rPr>
         <w:t>&lt;/</w:t>
       </w:r>
+      <w:proofErr w:type="spellStart"/>
       <w:r>
         <w:rPr>
           <w:rFonts w:ascii="Consolas" w:hAnsi="Consolas" w:cs="Consolas"/>
@@ -1901,6 +2747,7 @@
         </w:rPr>
         <w:t>Grid.RowDefinitions</w:t>
       </w:r>
+      <w:proofErr w:type="spellEnd"/>
       <w:r>
         <w:rPr>
           <w:rFonts w:ascii="Consolas" w:hAnsi="Consolas" w:cs="Consolas"/>
@@ -1941,6 +2788,7 @@
         </w:rPr>
         <w:t>&lt;</w:t>
       </w:r>
+      <w:proofErr w:type="spellStart"/>
       <w:r>
         <w:rPr>
           <w:rFonts w:ascii="Consolas" w:hAnsi="Consolas" w:cs="Consolas"/>
@@ -1950,6 +2798,7 @@
         </w:rPr>
         <w:t>TextBlock</w:t>
       </w:r>
+      <w:proofErr w:type="spellEnd"/>
       <w:r>
         <w:rPr>
           <w:rFonts w:ascii="Consolas" w:hAnsi="Consolas" w:cs="Consolas"/>
@@ -1957,17 +2806,9 @@
           <w:sz w:val="19"/>
           <w:szCs w:val="19"/>
         </w:rPr>
-        <w:t xml:space="preserve"> Text</w:t>
-      </w:r>
-      <w:r>
-        <w:rPr>
-          <w:rFonts w:ascii="Consolas" w:hAnsi="Consolas" w:cs="Consolas"/>
-          <w:color w:val="0000FF"/>
-          <w:sz w:val="19"/>
-          <w:szCs w:val="19"/>
-        </w:rPr>
-        <w:t>="Username:"</w:t>
-      </w:r>
+        <w:t xml:space="preserve"> </w:t>
+      </w:r>
+      <w:proofErr w:type="spellStart"/>
       <w:r>
         <w:rPr>
           <w:rFonts w:ascii="Consolas" w:hAnsi="Consolas" w:cs="Consolas"/>
@@ -1975,8 +2816,58 @@
           <w:sz w:val="19"/>
           <w:szCs w:val="19"/>
         </w:rPr>
-        <w:t xml:space="preserve"> Grid.Column</w:t>
-      </w:r>
+        <w:t>Text</w:t>
+      </w:r>
+      <w:proofErr w:type="spellEnd"/>
+      <w:r>
+        <w:rPr>
+          <w:rFonts w:ascii="Consolas" w:hAnsi="Consolas" w:cs="Consolas"/>
+          <w:color w:val="0000FF"/>
+          <w:sz w:val="19"/>
+          <w:szCs w:val="19"/>
+        </w:rPr>
+        <w:t>="</w:t>
+      </w:r>
+      <w:proofErr w:type="spellStart"/>
+      <w:r>
+        <w:rPr>
+          <w:rFonts w:ascii="Consolas" w:hAnsi="Consolas" w:cs="Consolas"/>
+          <w:color w:val="0000FF"/>
+          <w:sz w:val="19"/>
+          <w:szCs w:val="19"/>
+        </w:rPr>
+        <w:t>Username</w:t>
+      </w:r>
+      <w:proofErr w:type="spellEnd"/>
+      <w:r>
+        <w:rPr>
+          <w:rFonts w:ascii="Consolas" w:hAnsi="Consolas" w:cs="Consolas"/>
+          <w:color w:val="0000FF"/>
+          <w:sz w:val="19"/>
+          <w:szCs w:val="19"/>
+        </w:rPr>
+        <w:t>:"</w:t>
+      </w:r>
+      <w:r>
+        <w:rPr>
+          <w:rFonts w:ascii="Consolas" w:hAnsi="Consolas" w:cs="Consolas"/>
+          <w:color w:val="FF0000"/>
+          <w:sz w:val="19"/>
+          <w:szCs w:val="19"/>
+        </w:rPr>
+        <w:t xml:space="preserve"> </w:t>
+      </w:r>
+      <w:proofErr w:type="spellStart"/>
+      <w:r>
+        <w:rPr>
+          <w:rFonts w:ascii="Consolas" w:hAnsi="Consolas" w:cs="Consolas"/>
+          <w:color w:val="FF0000"/>
+          <w:sz w:val="19"/>
+          <w:szCs w:val="19"/>
+        </w:rPr>
+        <w:t>Grid.Column</w:t>
+      </w:r>
+      <w:proofErr w:type="spellEnd"/>
       <w:r>
         <w:rPr>
           <w:rFonts w:ascii="Consolas" w:hAnsi="Consolas" w:cs="Consolas"/>
@@ -1993,8 +2884,19 @@
           <w:sz w:val="19"/>
           <w:szCs w:val="19"/>
         </w:rPr>
-        <w:t xml:space="preserve"> Grid.Row</w:t>
-      </w:r>
+        <w:t xml:space="preserve"> </w:t>
+      </w:r>
+      <w:proofErr w:type="spellStart"/>
+      <w:r>
+        <w:rPr>
+          <w:rFonts w:ascii="Consolas" w:hAnsi="Consolas" w:cs="Consolas"/>
+          <w:color w:val="FF0000"/>
+          <w:sz w:val="19"/>
+          <w:szCs w:val="19"/>
+        </w:rPr>
+        <w:t>Grid.Row</w:t>
+      </w:r>
+      <w:proofErr w:type="spellEnd"/>
       <w:r>
         <w:rPr>
           <w:rFonts w:ascii="Consolas" w:hAnsi="Consolas" w:cs="Consolas"/>
@@ -2035,6 +2937,7 @@
         </w:rPr>
         <w:t>&lt;</w:t>
       </w:r>
+      <w:proofErr w:type="spellStart"/>
       <w:r>
         <w:rPr>
           <w:rFonts w:ascii="Consolas" w:hAnsi="Consolas" w:cs="Consolas"/>
@@ -2044,6 +2947,7 @@
         </w:rPr>
         <w:t>TextBox</w:t>
       </w:r>
+      <w:proofErr w:type="spellEnd"/>
       <w:r>
         <w:rPr>
           <w:rFonts w:ascii="Consolas" w:hAnsi="Consolas" w:cs="Consolas"/>
@@ -2051,8 +2955,19 @@
           <w:sz w:val="19"/>
           <w:szCs w:val="19"/>
         </w:rPr>
-        <w:t xml:space="preserve"> Grid.Column</w:t>
-      </w:r>
+        <w:t xml:space="preserve"> </w:t>
+      </w:r>
+      <w:proofErr w:type="spellStart"/>
+      <w:r>
+        <w:rPr>
+          <w:rFonts w:ascii="Consolas" w:hAnsi="Consolas" w:cs="Consolas"/>
+          <w:color w:val="FF0000"/>
+          <w:sz w:val="19"/>
+          <w:szCs w:val="19"/>
+        </w:rPr>
+        <w:t>Grid.Column</w:t>
+      </w:r>
+      <w:proofErr w:type="spellEnd"/>
       <w:r>
         <w:rPr>
           <w:rFonts w:ascii="Consolas" w:hAnsi="Consolas" w:cs="Consolas"/>
@@ -2069,8 +2984,19 @@
           <w:sz w:val="19"/>
           <w:szCs w:val="19"/>
         </w:rPr>
-        <w:t xml:space="preserve"> Grid.Row</w:t>
-      </w:r>
+        <w:t xml:space="preserve"> </w:t>
+      </w:r>
+      <w:proofErr w:type="spellStart"/>
+      <w:r>
+        <w:rPr>
+          <w:rFonts w:ascii="Consolas" w:hAnsi="Consolas" w:cs="Consolas"/>
+          <w:color w:val="FF0000"/>
+          <w:sz w:val="19"/>
+          <w:szCs w:val="19"/>
+        </w:rPr>
+        <w:t>Grid.Row</w:t>
+      </w:r>
+      <w:proofErr w:type="spellEnd"/>
       <w:r>
         <w:rPr>
           <w:rFonts w:ascii="Consolas" w:hAnsi="Consolas" w:cs="Consolas"/>
@@ -2087,8 +3013,19 @@
           <w:sz w:val="19"/>
           <w:szCs w:val="19"/>
         </w:rPr>
-        <w:t xml:space="preserve"> Width</w:t>
-      </w:r>
+        <w:t xml:space="preserve"> </w:t>
+      </w:r>
+      <w:proofErr w:type="spellStart"/>
+      <w:r>
+        <w:rPr>
+          <w:rFonts w:ascii="Consolas" w:hAnsi="Consolas" w:cs="Consolas"/>
+          <w:color w:val="FF0000"/>
+          <w:sz w:val="19"/>
+          <w:szCs w:val="19"/>
+        </w:rPr>
+        <w:t>Width</w:t>
+      </w:r>
+      <w:proofErr w:type="spellEnd"/>
       <w:r>
         <w:rPr>
           <w:rFonts w:ascii="Consolas" w:hAnsi="Consolas" w:cs="Consolas"/>
@@ -2129,6 +3066,7 @@
         </w:rPr>
         <w:t>&lt;</w:t>
       </w:r>
+      <w:proofErr w:type="spellStart"/>
       <w:r>
         <w:rPr>
           <w:rFonts w:ascii="Consolas" w:hAnsi="Consolas" w:cs="Consolas"/>
@@ -2138,6 +3076,7 @@
         </w:rPr>
         <w:t>TextBlock</w:t>
       </w:r>
+      <w:proofErr w:type="spellEnd"/>
       <w:r>
         <w:rPr>
           <w:rFonts w:ascii="Consolas" w:hAnsi="Consolas" w:cs="Consolas"/>
@@ -2145,17 +3084,9 @@
           <w:sz w:val="19"/>
           <w:szCs w:val="19"/>
         </w:rPr>
-        <w:t xml:space="preserve"> Text</w:t>
-      </w:r>
-      <w:r>
-        <w:rPr>
-          <w:rFonts w:ascii="Consolas" w:hAnsi="Consolas" w:cs="Consolas"/>
-          <w:color w:val="0000FF"/>
-          <w:sz w:val="19"/>
-          <w:szCs w:val="19"/>
-        </w:rPr>
-        <w:t>="Password:"</w:t>
-      </w:r>
+        <w:t xml:space="preserve"> </w:t>
+      </w:r>
+      <w:proofErr w:type="spellStart"/>
       <w:r>
         <w:rPr>
           <w:rFonts w:ascii="Consolas" w:hAnsi="Consolas" w:cs="Consolas"/>
@@ -2163,8 +3094,58 @@
           <w:sz w:val="19"/>
           <w:szCs w:val="19"/>
         </w:rPr>
-        <w:t xml:space="preserve"> Grid.Column</w:t>
-      </w:r>
+        <w:t>Text</w:t>
+      </w:r>
+      <w:proofErr w:type="spellEnd"/>
+      <w:r>
+        <w:rPr>
+          <w:rFonts w:ascii="Consolas" w:hAnsi="Consolas" w:cs="Consolas"/>
+          <w:color w:val="0000FF"/>
+          <w:sz w:val="19"/>
+          <w:szCs w:val="19"/>
+        </w:rPr>
+        <w:t>="</w:t>
+      </w:r>
+      <w:proofErr w:type="gramStart"/>
+      <w:r>
+        <w:rPr>
+          <w:rFonts w:ascii="Consolas" w:hAnsi="Consolas" w:cs="Consolas"/>
+          <w:color w:val="0000FF"/>
+          <w:sz w:val="19"/>
+          <w:szCs w:val="19"/>
+        </w:rPr>
+        <w:t>Password</w:t>
+      </w:r>
+      <w:proofErr w:type="gramEnd"/>
+      <w:r>
+        <w:rPr>
+          <w:rFonts w:ascii="Consolas" w:hAnsi="Consolas" w:cs="Consolas"/>
+          <w:color w:val="0000FF"/>
+          <w:sz w:val="19"/>
+          <w:szCs w:val="19"/>
+        </w:rPr>
+        <w:t>:"</w:t>
+      </w:r>
+      <w:r>
+        <w:rPr>
+          <w:rFonts w:ascii="Consolas" w:hAnsi="Consolas" w:cs="Consolas"/>
+          <w:color w:val="FF0000"/>
+          <w:sz w:val="19"/>
+          <w:szCs w:val="19"/>
+        </w:rPr>
+        <w:t xml:space="preserve"> </w:t>
+      </w:r>
+      <w:proofErr w:type="spellStart"/>
+      <w:r>
+        <w:rPr>
+          <w:rFonts w:ascii="Consolas" w:hAnsi="Consolas" w:cs="Consolas"/>
+          <w:color w:val="FF0000"/>
+          <w:sz w:val="19"/>
+          <w:szCs w:val="19"/>
+        </w:rPr>
+        <w:t>Grid.Column</w:t>
+      </w:r>
+      <w:proofErr w:type="spellEnd"/>
       <w:r>
         <w:rPr>
           <w:rFonts w:ascii="Consolas" w:hAnsi="Consolas" w:cs="Consolas"/>
@@ -2181,8 +3162,19 @@
           <w:sz w:val="19"/>
           <w:szCs w:val="19"/>
         </w:rPr>
-        <w:t xml:space="preserve"> Grid.Row</w:t>
-      </w:r>
+        <w:t xml:space="preserve"> </w:t>
+      </w:r>
+      <w:proofErr w:type="spellStart"/>
+      <w:r>
+        <w:rPr>
+          <w:rFonts w:ascii="Consolas" w:hAnsi="Consolas" w:cs="Consolas"/>
+          <w:color w:val="FF0000"/>
+          <w:sz w:val="19"/>
+          <w:szCs w:val="19"/>
+        </w:rPr>
+        <w:t>Grid.Row</w:t>
+      </w:r>
+      <w:proofErr w:type="spellEnd"/>
       <w:r>
         <w:rPr>
           <w:rFonts w:ascii="Consolas" w:hAnsi="Consolas" w:cs="Consolas"/>
@@ -2223,6 +3215,7 @@
         </w:rPr>
         <w:t>&lt;</w:t>
       </w:r>
+      <w:proofErr w:type="spellStart"/>
       <w:r>
         <w:rPr>
           <w:rFonts w:ascii="Consolas" w:hAnsi="Consolas" w:cs="Consolas"/>
@@ -2232,6 +3225,7 @@
         </w:rPr>
         <w:t>TextBox</w:t>
       </w:r>
+      <w:proofErr w:type="spellEnd"/>
       <w:r>
         <w:rPr>
           <w:rFonts w:ascii="Consolas" w:hAnsi="Consolas" w:cs="Consolas"/>
@@ -2239,8 +3233,19 @@
           <w:sz w:val="19"/>
           <w:szCs w:val="19"/>
         </w:rPr>
-        <w:t xml:space="preserve"> Grid.Column</w:t>
-      </w:r>
+        <w:t xml:space="preserve"> </w:t>
+      </w:r>
+      <w:proofErr w:type="spellStart"/>
+      <w:r>
+        <w:rPr>
+          <w:rFonts w:ascii="Consolas" w:hAnsi="Consolas" w:cs="Consolas"/>
+          <w:color w:val="FF0000"/>
+          <w:sz w:val="19"/>
+          <w:szCs w:val="19"/>
+        </w:rPr>
+        <w:t>Grid.Column</w:t>
+      </w:r>
+      <w:proofErr w:type="spellEnd"/>
       <w:r>
         <w:rPr>
           <w:rFonts w:ascii="Consolas" w:hAnsi="Consolas" w:cs="Consolas"/>
@@ -2257,8 +3262,19 @@
           <w:sz w:val="19"/>
           <w:szCs w:val="19"/>
         </w:rPr>
-        <w:t xml:space="preserve"> Grid.Row</w:t>
-      </w:r>
+        <w:t xml:space="preserve"> </w:t>
+      </w:r>
+      <w:proofErr w:type="spellStart"/>
+      <w:r>
+        <w:rPr>
+          <w:rFonts w:ascii="Consolas" w:hAnsi="Consolas" w:cs="Consolas"/>
+          <w:color w:val="FF0000"/>
+          <w:sz w:val="19"/>
+          <w:szCs w:val="19"/>
+        </w:rPr>
+        <w:t>Grid.Row</w:t>
+      </w:r>
+      <w:proofErr w:type="spellEnd"/>
       <w:r>
         <w:rPr>
           <w:rFonts w:ascii="Consolas" w:hAnsi="Consolas" w:cs="Consolas"/>
@@ -2275,8 +3291,19 @@
           <w:sz w:val="19"/>
           <w:szCs w:val="19"/>
         </w:rPr>
-        <w:t xml:space="preserve"> Width</w:t>
-      </w:r>
+        <w:t xml:space="preserve"> </w:t>
+      </w:r>
+      <w:proofErr w:type="spellStart"/>
+      <w:r>
+        <w:rPr>
+          <w:rFonts w:ascii="Consolas" w:hAnsi="Consolas" w:cs="Consolas"/>
+          <w:color w:val="FF0000"/>
+          <w:sz w:val="19"/>
+          <w:szCs w:val="19"/>
+        </w:rPr>
+        <w:t>Width</w:t>
+      </w:r>
+      <w:proofErr w:type="spellEnd"/>
       <w:r>
         <w:rPr>
           <w:rFonts w:ascii="Consolas" w:hAnsi="Consolas" w:cs="Consolas"/>
@@ -2317,6 +3344,7 @@
         </w:rPr>
         <w:t>&lt;</w:t>
       </w:r>
+      <w:proofErr w:type="spellStart"/>
       <w:r>
         <w:rPr>
           <w:rFonts w:ascii="Consolas" w:hAnsi="Consolas" w:cs="Consolas"/>
@@ -2326,6 +3354,7 @@
         </w:rPr>
         <w:t>Button</w:t>
       </w:r>
+      <w:proofErr w:type="spellEnd"/>
       <w:r>
         <w:rPr>
           <w:rFonts w:ascii="Consolas" w:hAnsi="Consolas" w:cs="Consolas"/>
@@ -2333,8 +3362,19 @@
           <w:sz w:val="19"/>
           <w:szCs w:val="19"/>
         </w:rPr>
-        <w:t xml:space="preserve"> Grid.Column</w:t>
-      </w:r>
+        <w:t xml:space="preserve"> </w:t>
+      </w:r>
+      <w:proofErr w:type="spellStart"/>
+      <w:r>
+        <w:rPr>
+          <w:rFonts w:ascii="Consolas" w:hAnsi="Consolas" w:cs="Consolas"/>
+          <w:color w:val="FF0000"/>
+          <w:sz w:val="19"/>
+          <w:szCs w:val="19"/>
+        </w:rPr>
+        <w:t>Grid.Column</w:t>
+      </w:r>
+      <w:proofErr w:type="spellEnd"/>
       <w:r>
         <w:rPr>
           <w:rFonts w:ascii="Consolas" w:hAnsi="Consolas" w:cs="Consolas"/>
@@ -2351,8 +3391,19 @@
           <w:sz w:val="19"/>
           <w:szCs w:val="19"/>
         </w:rPr>
-        <w:t xml:space="preserve"> Grid.Row</w:t>
-      </w:r>
+        <w:t xml:space="preserve"> </w:t>
+      </w:r>
+      <w:proofErr w:type="spellStart"/>
+      <w:r>
+        <w:rPr>
+          <w:rFonts w:ascii="Consolas" w:hAnsi="Consolas" w:cs="Consolas"/>
+          <w:color w:val="FF0000"/>
+          <w:sz w:val="19"/>
+          <w:szCs w:val="19"/>
+        </w:rPr>
+        <w:t>Grid.Row</w:t>
+      </w:r>
+      <w:proofErr w:type="spellEnd"/>
       <w:r>
         <w:rPr>
           <w:rFonts w:ascii="Consolas" w:hAnsi="Consolas" w:cs="Consolas"/>
@@ -2369,16 +3420,37 @@
           <w:sz w:val="19"/>
           <w:szCs w:val="19"/>
         </w:rPr>
-        <w:t xml:space="preserve"> Width</w:t>
-      </w:r>
-      <w:r>
-        <w:rPr>
-          <w:rFonts w:ascii="Consolas" w:hAnsi="Consolas" w:cs="Consolas"/>
-          <w:color w:val="0000FF"/>
-          <w:sz w:val="19"/>
-          <w:szCs w:val="19"/>
-        </w:rPr>
-        <w:t>="150"&gt;</w:t>
+        <w:t xml:space="preserve"> </w:t>
+      </w:r>
+      <w:proofErr w:type="spellStart"/>
+      <w:r>
+        <w:rPr>
+          <w:rFonts w:ascii="Consolas" w:hAnsi="Consolas" w:cs="Consolas"/>
+          <w:color w:val="FF0000"/>
+          <w:sz w:val="19"/>
+          <w:szCs w:val="19"/>
+        </w:rPr>
+        <w:t>Width</w:t>
+      </w:r>
+      <w:proofErr w:type="spellEnd"/>
+      <w:r>
+        <w:rPr>
+          <w:rFonts w:ascii="Consolas" w:hAnsi="Consolas" w:cs="Consolas"/>
+          <w:color w:val="0000FF"/>
+          <w:sz w:val="19"/>
+          <w:szCs w:val="19"/>
+        </w:rPr>
+        <w:t>="150"</w:t>
+      </w:r>
+      <w:proofErr w:type="gramStart"/>
+      <w:r>
+        <w:rPr>
+          <w:rFonts w:ascii="Consolas" w:hAnsi="Consolas" w:cs="Consolas"/>
+          <w:color w:val="0000FF"/>
+          <w:sz w:val="19"/>
+          <w:szCs w:val="19"/>
+        </w:rPr>
+        <w:t>&gt;</w:t>
       </w:r>
       <w:r>
         <w:rPr>
@@ -2396,8 +3468,19 @@
           <w:sz w:val="19"/>
           <w:szCs w:val="19"/>
         </w:rPr>
-        <w:t>&lt;/</w:t>
-      </w:r>
+        <w:t>&lt;</w:t>
+      </w:r>
+      <w:proofErr w:type="gramEnd"/>
+      <w:r>
+        <w:rPr>
+          <w:rFonts w:ascii="Consolas" w:hAnsi="Consolas" w:cs="Consolas"/>
+          <w:color w:val="0000FF"/>
+          <w:sz w:val="19"/>
+          <w:szCs w:val="19"/>
+        </w:rPr>
+        <w:t>/</w:t>
+      </w:r>
+      <w:proofErr w:type="spellStart"/>
       <w:r>
         <w:rPr>
           <w:rFonts w:ascii="Consolas" w:hAnsi="Consolas" w:cs="Consolas"/>
@@ -2407,6 +3490,7 @@
         </w:rPr>
         <w:t>Button</w:t>
       </w:r>
+      <w:proofErr w:type="spellEnd"/>
       <w:r>
         <w:rPr>
           <w:rFonts w:ascii="Consolas" w:hAnsi="Consolas" w:cs="Consolas"/>
@@ -2447,6 +3531,7 @@
         </w:rPr>
         <w:t>&lt;</w:t>
       </w:r>
+      <w:proofErr w:type="spellStart"/>
       <w:r>
         <w:rPr>
           <w:rFonts w:ascii="Consolas" w:hAnsi="Consolas" w:cs="Consolas"/>
@@ -2456,6 +3541,7 @@
         </w:rPr>
         <w:t>Button</w:t>
       </w:r>
+      <w:proofErr w:type="spellEnd"/>
       <w:r>
         <w:rPr>
           <w:rFonts w:ascii="Consolas" w:hAnsi="Consolas" w:cs="Consolas"/>
@@ -2463,8 +3549,19 @@
           <w:sz w:val="19"/>
           <w:szCs w:val="19"/>
         </w:rPr>
-        <w:t xml:space="preserve"> Grid.Column</w:t>
-      </w:r>
+        <w:t xml:space="preserve"> </w:t>
+      </w:r>
+      <w:proofErr w:type="spellStart"/>
+      <w:r>
+        <w:rPr>
+          <w:rFonts w:ascii="Consolas" w:hAnsi="Consolas" w:cs="Consolas"/>
+          <w:color w:val="FF0000"/>
+          <w:sz w:val="19"/>
+          <w:szCs w:val="19"/>
+        </w:rPr>
+        <w:t>Grid.Column</w:t>
+      </w:r>
+      <w:proofErr w:type="spellEnd"/>
       <w:r>
         <w:rPr>
           <w:rFonts w:ascii="Consolas" w:hAnsi="Consolas" w:cs="Consolas"/>
@@ -2481,8 +3578,19 @@
           <w:sz w:val="19"/>
           <w:szCs w:val="19"/>
         </w:rPr>
-        <w:t xml:space="preserve"> Grid.Row</w:t>
-      </w:r>
+        <w:t xml:space="preserve"> </w:t>
+      </w:r>
+      <w:proofErr w:type="spellStart"/>
+      <w:r>
+        <w:rPr>
+          <w:rFonts w:ascii="Consolas" w:hAnsi="Consolas" w:cs="Consolas"/>
+          <w:color w:val="FF0000"/>
+          <w:sz w:val="19"/>
+          <w:szCs w:val="19"/>
+        </w:rPr>
+        <w:t>Grid.Row</w:t>
+      </w:r>
+      <w:proofErr w:type="spellEnd"/>
       <w:r>
         <w:rPr>
           <w:rFonts w:ascii="Consolas" w:hAnsi="Consolas" w:cs="Consolas"/>
@@ -2499,17 +3607,39 @@
           <w:sz w:val="19"/>
           <w:szCs w:val="19"/>
         </w:rPr>
-        <w:t xml:space="preserve"> Width</w:t>
-      </w:r>
-      <w:r>
-        <w:rPr>
-          <w:rFonts w:ascii="Consolas" w:hAnsi="Consolas" w:cs="Consolas"/>
-          <w:color w:val="0000FF"/>
-          <w:sz w:val="19"/>
-          <w:szCs w:val="19"/>
-        </w:rPr>
-        <w:t>="150"&gt;</w:t>
-      </w:r>
+        <w:t xml:space="preserve"> </w:t>
+      </w:r>
+      <w:proofErr w:type="spellStart"/>
+      <w:r>
+        <w:rPr>
+          <w:rFonts w:ascii="Consolas" w:hAnsi="Consolas" w:cs="Consolas"/>
+          <w:color w:val="FF0000"/>
+          <w:sz w:val="19"/>
+          <w:szCs w:val="19"/>
+        </w:rPr>
+        <w:t>Width</w:t>
+      </w:r>
+      <w:proofErr w:type="spellEnd"/>
+      <w:r>
+        <w:rPr>
+          <w:rFonts w:ascii="Consolas" w:hAnsi="Consolas" w:cs="Consolas"/>
+          <w:color w:val="0000FF"/>
+          <w:sz w:val="19"/>
+          <w:szCs w:val="19"/>
+        </w:rPr>
+        <w:t>="150"</w:t>
+      </w:r>
+      <w:proofErr w:type="gramStart"/>
+      <w:r>
+        <w:rPr>
+          <w:rFonts w:ascii="Consolas" w:hAnsi="Consolas" w:cs="Consolas"/>
+          <w:color w:val="0000FF"/>
+          <w:sz w:val="19"/>
+          <w:szCs w:val="19"/>
+        </w:rPr>
+        <w:t>&gt;</w:t>
+      </w:r>
+      <w:proofErr w:type="spellStart"/>
       <w:r>
         <w:rPr>
           <w:rFonts w:ascii="Consolas" w:hAnsi="Consolas" w:cs="Consolas"/>
@@ -2519,15 +3649,27 @@
         </w:rPr>
         <w:t>Cancel</w:t>
       </w:r>
-      <w:r>
-        <w:rPr>
-          <w:rFonts w:ascii="Consolas" w:hAnsi="Consolas" w:cs="Consolas"/>
-          <w:color w:val="0000FF"/>
-          <w:sz w:val="19"/>
-          <w:szCs w:val="19"/>
-        </w:rPr>
-        <w:t>&lt;/</w:t>
-      </w:r>
+      <w:proofErr w:type="spellEnd"/>
+      <w:r>
+        <w:rPr>
+          <w:rFonts w:ascii="Consolas" w:hAnsi="Consolas" w:cs="Consolas"/>
+          <w:color w:val="0000FF"/>
+          <w:sz w:val="19"/>
+          <w:szCs w:val="19"/>
+        </w:rPr>
+        <w:t>&lt;</w:t>
+      </w:r>
+      <w:proofErr w:type="gramEnd"/>
+      <w:r>
+        <w:rPr>
+          <w:rFonts w:ascii="Consolas" w:hAnsi="Consolas" w:cs="Consolas"/>
+          <w:color w:val="0000FF"/>
+          <w:sz w:val="19"/>
+          <w:szCs w:val="19"/>
+        </w:rPr>
+        <w:t>/</w:t>
+      </w:r>
+      <w:proofErr w:type="spellStart"/>
       <w:r>
         <w:rPr>
           <w:rFonts w:ascii="Consolas" w:hAnsi="Consolas" w:cs="Consolas"/>
@@ -2537,6 +3679,7 @@
         </w:rPr>
         <w:t>Button</w:t>
       </w:r>
+      <w:proofErr w:type="spellEnd"/>
       <w:r>
         <w:rPr>
           <w:rFonts w:ascii="Consolas" w:hAnsi="Consolas" w:cs="Consolas"/>
@@ -2577,6 +3720,7 @@
         </w:rPr>
         <w:t>&lt;/</w:t>
       </w:r>
+      <w:proofErr w:type="spellStart"/>
       <w:r>
         <w:rPr>
           <w:rFonts w:ascii="Consolas" w:hAnsi="Consolas" w:cs="Consolas"/>
@@ -2586,6 +3730,7 @@
         </w:rPr>
         <w:t>Grid</w:t>
       </w:r>
+      <w:proofErr w:type="spellEnd"/>
       <w:r>
         <w:rPr>
           <w:rFonts w:ascii="Consolas" w:hAnsi="Consolas" w:cs="Consolas"/>
@@ -2618,6 +3763,7 @@
         </w:rPr>
         <w:t>&lt;/</w:t>
       </w:r>
+      <w:proofErr w:type="spellStart"/>
       <w:r>
         <w:rPr>
           <w:rFonts w:ascii="Consolas" w:hAnsi="Consolas" w:cs="Consolas"/>
@@ -2627,6 +3773,7 @@
         </w:rPr>
         <w:t>Window</w:t>
       </w:r>
+      <w:proofErr w:type="spellEnd"/>
       <w:r>
         <w:rPr>
           <w:rFonts w:ascii="Consolas" w:hAnsi="Consolas" w:cs="Consolas"/>
@@ -2775,6 +3922,7 @@
         </w:rPr>
         <w:t xml:space="preserve">In software development the most popular WYSIWYG environments are the ones provided by Java IDE’s like </w:t>
       </w:r>
+      <w:proofErr w:type="spellStart"/>
       <w:r>
         <w:rPr>
           <w:i/>
@@ -2782,6 +3930,7 @@
         </w:rPr>
         <w:t>Netbeans</w:t>
       </w:r>
+      <w:proofErr w:type="spellEnd"/>
       <w:r>
         <w:rPr>
           <w:i/>
@@ -2807,6 +3956,7 @@
         </w:rPr>
         <w:t xml:space="preserve"> Let’s take a closer look to </w:t>
       </w:r>
+      <w:proofErr w:type="spellStart"/>
       <w:r>
         <w:rPr>
           <w:i/>
@@ -2814,6 +3964,7 @@
         </w:rPr>
         <w:t>Netbeans</w:t>
       </w:r>
+      <w:proofErr w:type="spellEnd"/>
       <w:r>
         <w:rPr>
           <w:i/>
@@ -2849,7 +4000,7 @@
                     </pic:cNvPicPr>
                   </pic:nvPicPr>
                   <pic:blipFill>
-                    <a:blip r:embed="rId7" cstate="print"/>
+                    <a:blip r:embed="rId8" cstate="print"/>
                     <a:srcRect/>
                     <a:stretch>
                       <a:fillRect/>
@@ -3202,8 +4353,16 @@
         <w:rPr>
           <w:lang w:val="en-US"/>
         </w:rPr>
-        <w:t xml:space="preserve"> The most relevant are probably UMLi</w:t>
-      </w:r>
+        <w:t xml:space="preserve"> The most relevant are probably </w:t>
+      </w:r>
+      <w:proofErr w:type="spellStart"/>
+      <w:r>
+        <w:rPr>
+          <w:lang w:val="en-US"/>
+        </w:rPr>
+        <w:t>UMLi</w:t>
+      </w:r>
+      <w:proofErr w:type="spellEnd"/>
       <w:r>
         <w:rPr>
           <w:rStyle w:val="Refdenotaderodap"/>
@@ -3243,11 +4402,19 @@
         </w:rPr>
         <w:t xml:space="preserve"> </w:t>
       </w:r>
-      <w:r>
-        <w:rPr>
-          <w:lang w:val="en-US"/>
-        </w:rPr>
-        <w:t>UMLi provides an alternative diagram notation for describing abstract interaction objec</w:t>
+      <w:proofErr w:type="spellStart"/>
+      <w:r>
+        <w:rPr>
+          <w:lang w:val="en-US"/>
+        </w:rPr>
+        <w:t>UMLi</w:t>
+      </w:r>
+      <w:proofErr w:type="spellEnd"/>
+      <w:r>
+        <w:rPr>
+          <w:lang w:val="en-US"/>
+        </w:rPr>
+        <w:t xml:space="preserve"> provides an alternative diagram notation for describing abstract interaction objec</w:t>
       </w:r>
       <w:r>
         <w:rPr>
@@ -3265,8 +4432,16 @@
         <w:rPr>
           <w:lang w:val="en-US"/>
         </w:rPr>
-        <w:t>in UMLi</w:t>
-      </w:r>
+        <w:t xml:space="preserve">in </w:t>
+      </w:r>
+      <w:proofErr w:type="spellStart"/>
+      <w:r>
+        <w:rPr>
+          <w:lang w:val="en-US"/>
+        </w:rPr>
+        <w:t>UMLi</w:t>
+      </w:r>
+      <w:proofErr w:type="spellEnd"/>
       <w:r>
         <w:rPr>
           <w:lang w:val="en-US"/>
@@ -3308,7 +4483,7 @@
                     </pic:cNvPicPr>
                   </pic:nvPicPr>
                   <pic:blipFill>
-                    <a:blip r:embed="rId8" cstate="print"/>
+                    <a:blip r:embed="rId9" cstate="print"/>
                     <a:srcRect/>
                     <a:stretch>
                       <a:fillRect/>
@@ -3345,48 +4520,370 @@
           <w:lang w:val="en-US"/>
         </w:rPr>
       </w:pPr>
-      <w:r>
-        <w:rPr>
-          <w:lang w:val="en-US"/>
-        </w:rPr>
+      <w:proofErr w:type="spellStart"/>
+      <w:r>
+        <w:rPr>
+          <w:lang w:val="en-US"/>
+        </w:rPr>
+        <w:t>Ilustração</w:t>
+      </w:r>
+      <w:proofErr w:type="spellEnd"/>
+      <w:r>
+        <w:rPr>
+          <w:lang w:val="en-US"/>
+        </w:rPr>
+        <w:t xml:space="preserve"> </w:t>
+      </w:r>
+      <w:r>
+        <w:rPr>
+          <w:lang w:val="en-US"/>
+        </w:rPr>
+        <w:fldChar w:fldCharType="begin"/>
+      </w:r>
+      <w:r>
+        <w:rPr>
+          <w:lang w:val="en-US"/>
+        </w:rPr>
+        <w:instrText xml:space="preserve"> SEQ Ilustração \* ARABIC </w:instrText>
+      </w:r>
+      <w:r>
+        <w:rPr>
+          <w:lang w:val="en-US"/>
+        </w:rPr>
+        <w:fldChar w:fldCharType="separate"/>
+      </w:r>
+      <w:r>
+        <w:rPr>
+          <w:noProof/>
+          <w:lang w:val="en-US"/>
+        </w:rPr>
+        <w:t>2</w:t>
+      </w:r>
+      <w:r>
+        <w:rPr>
+          <w:lang w:val="en-US"/>
+        </w:rPr>
+        <w:fldChar w:fldCharType="end"/>
+      </w:r>
+      <w:r>
+        <w:rPr>
+          <w:lang w:val="en-US"/>
+        </w:rPr>
+        <w:t xml:space="preserve"> Login window </w:t>
+      </w:r>
+      <w:r>
+        <w:rPr>
+          <w:lang w:val="en-US"/>
+        </w:rPr>
+        <w:t>modeled</w:t>
+      </w:r>
+      <w:r>
+        <w:rPr>
+          <w:lang w:val="en-US"/>
+        </w:rPr>
+        <w:t xml:space="preserve"> in </w:t>
+      </w:r>
+      <w:proofErr w:type="spellStart"/>
+      <w:r>
+        <w:rPr>
+          <w:lang w:val="en-US"/>
+        </w:rPr>
+        <w:t>UMLi</w:t>
+      </w:r>
+      <w:proofErr w:type="spellEnd"/>
+    </w:p>
+    <w:p>
+      <w:pPr>
+        <w:rPr>
+          <w:lang w:val="en-US"/>
+        </w:rPr>
+      </w:pPr>
+      <w:r>
+        <w:rPr>
+          <w:lang w:val="en-US"/>
+        </w:rPr>
+        <w:t xml:space="preserve">With this notation you can specify inputs, outputs and actions in a way that classic UML notation doesn’t support. Tasks can also be specified in </w:t>
+      </w:r>
+      <w:proofErr w:type="spellStart"/>
+      <w:r>
+        <w:rPr>
+          <w:lang w:val="en-US"/>
+        </w:rPr>
+        <w:t>UMLi</w:t>
+      </w:r>
+      <w:proofErr w:type="spellEnd"/>
+      <w:r>
+        <w:rPr>
+          <w:lang w:val="en-US"/>
+        </w:rPr>
+        <w:t xml:space="preserve">, but without any extension to UML. Tasks can be modeled using Use Cases and Activity Diagrams which are part of the UML specification. </w:t>
+      </w:r>
+    </w:p>
+    <w:p>
+      <w:pPr>
+        <w:rPr>
+          <w:lang w:val="en-US"/>
+        </w:rPr>
+      </w:pPr>
+      <w:r>
+        <w:rPr>
+          <w:lang w:val="en-US"/>
+        </w:rPr>
+        <w:t xml:space="preserve">Task modeling has become very popular for modeling interactive systems and it’s, probably, the most important method right now. A task consists how a user can reach a goal in a specific context. CTT is the most popular language for task modeling (Quote </w:t>
+      </w:r>
+      <w:proofErr w:type="spellStart"/>
+      <w:r>
+        <w:rPr>
+          <w:lang w:val="en-US"/>
+        </w:rPr>
+        <w:t>ConcurTaskTrees</w:t>
+      </w:r>
+      <w:proofErr w:type="spellEnd"/>
+      <w:r>
+        <w:rPr>
+          <w:lang w:val="en-US"/>
+        </w:rPr>
+        <w:t xml:space="preserve"> </w:t>
+      </w:r>
+      <w:proofErr w:type="gramStart"/>
+      <w:r>
+        <w:rPr>
+          <w:lang w:val="en-US"/>
+        </w:rPr>
+        <w:t>A</w:t>
+      </w:r>
+      <w:proofErr w:type="gramEnd"/>
+      <w:r>
+        <w:rPr>
+          <w:lang w:val="en-US"/>
+        </w:rPr>
+        <w:t xml:space="preserve"> Diagrammatic Notation for Specifying Task Models</w:t>
+      </w:r>
+      <w:r>
+        <w:rPr>
+          <w:lang w:val="en-US"/>
+        </w:rPr>
+        <w:t>).</w:t>
+      </w:r>
+      <w:r>
+        <w:rPr>
+          <w:lang w:val="en-US"/>
+        </w:rPr>
+        <w:t xml:space="preserve"> With CTT the task model is built in three phases:</w:t>
+      </w:r>
+    </w:p>
+    <w:p>
+      <w:pPr>
+        <w:pStyle w:val="PargrafodaLista"/>
+        <w:numPr>
+          <w:ilvl w:val="0"/>
+          <w:numId w:val="1"/>
+        </w:numPr>
+        <w:rPr>
+          <w:lang w:val="en-US"/>
+        </w:rPr>
+      </w:pPr>
+      <w:r>
+        <w:rPr>
+          <w:lang w:val="en-US"/>
+        </w:rPr>
+        <w:lastRenderedPageBreak/>
+        <w:t xml:space="preserve">First </w:t>
+      </w:r>
+      <w:r>
+        <w:rPr>
+          <w:lang w:val="en-US"/>
+        </w:rPr>
+        <w:t>a hierarchical logical decomposition of the tasks</w:t>
+      </w:r>
+      <w:r>
+        <w:rPr>
+          <w:lang w:val="en-US"/>
+        </w:rPr>
+        <w:t xml:space="preserve"> </w:t>
+      </w:r>
+      <w:r>
+        <w:rPr>
+          <w:lang w:val="en-US"/>
+        </w:rPr>
+        <w:t>represented by a tree-like structure;</w:t>
+      </w:r>
+    </w:p>
+    <w:p>
+      <w:pPr>
+        <w:pStyle w:val="PargrafodaLista"/>
+        <w:numPr>
+          <w:ilvl w:val="0"/>
+          <w:numId w:val="1"/>
+        </w:numPr>
+        <w:rPr>
+          <w:lang w:val="en-US"/>
+        </w:rPr>
+      </w:pPr>
+      <w:r>
+        <w:rPr>
+          <w:lang w:val="en-US"/>
+        </w:rPr>
+        <w:t xml:space="preserve">Then </w:t>
+      </w:r>
+      <w:r>
+        <w:rPr>
+          <w:lang w:val="en-US"/>
+        </w:rPr>
+        <w:t>an identification of the temporal relationships</w:t>
+      </w:r>
+      <w:r>
+        <w:rPr>
+          <w:lang w:val="en-US"/>
+        </w:rPr>
+        <w:t xml:space="preserve"> among tasks at the same level;</w:t>
+      </w:r>
+    </w:p>
+    <w:p>
+      <w:pPr>
+        <w:pStyle w:val="PargrafodaLista"/>
+        <w:numPr>
+          <w:ilvl w:val="0"/>
+          <w:numId w:val="1"/>
+        </w:numPr>
+        <w:rPr>
+          <w:lang w:val="en-US"/>
+        </w:rPr>
+      </w:pPr>
+      <w:r>
+        <w:rPr>
+          <w:lang w:val="en-US"/>
+        </w:rPr>
+        <w:t xml:space="preserve">And finally </w:t>
+      </w:r>
+      <w:r>
+        <w:rPr>
+          <w:lang w:val="en-US"/>
+        </w:rPr>
+        <w:t>a</w:t>
+      </w:r>
+      <w:r>
+        <w:rPr>
+          <w:lang w:val="en-US"/>
+        </w:rPr>
+        <w:t>n</w:t>
+      </w:r>
+      <w:r>
+        <w:rPr>
+          <w:lang w:val="en-US"/>
+        </w:rPr>
+        <w:t xml:space="preserve"> identification of the objects associated with each</w:t>
+      </w:r>
+      <w:r>
+        <w:rPr>
+          <w:lang w:val="en-US"/>
+        </w:rPr>
+        <w:t xml:space="preserve"> task and of the actions which </w:t>
+      </w:r>
+      <w:r>
+        <w:rPr>
+          <w:lang w:val="en-US"/>
+        </w:rPr>
+        <w:t>allow them to</w:t>
+      </w:r>
+      <w:r>
+        <w:rPr>
+          <w:lang w:val="en-US"/>
+        </w:rPr>
+        <w:t xml:space="preserve"> </w:t>
+      </w:r>
+      <w:r>
+        <w:rPr>
+          <w:lang w:val="en-US"/>
+        </w:rPr>
+        <w:t xml:space="preserve">communicate with each other. </w:t>
+      </w:r>
+    </w:p>
+    <w:p>
+      <w:pPr>
+        <w:keepNext/>
+        <w:ind w:left="360"/>
+        <w:jc w:val="center"/>
+      </w:pPr>
+      <w:r>
+        <w:rPr>
+          <w:noProof/>
+          <w:lang w:eastAsia="pt-PT"/>
+        </w:rPr>
+        <w:drawing>
+          <wp:inline distT="0" distB="0" distL="0" distR="0">
+            <wp:extent cx="3181350" cy="1638300"/>
+            <wp:effectExtent l="19050" t="0" r="0" b="0"/>
+            <wp:docPr id="4" name="Imagem 2"/>
+            <wp:cNvGraphicFramePr>
+              <a:graphicFrameLocks xmlns:a="http://schemas.openxmlformats.org/drawingml/2006/main" noChangeAspect="1"/>
+            </wp:cNvGraphicFramePr>
+            <a:graphic xmlns:a="http://schemas.openxmlformats.org/drawingml/2006/main">
+              <a:graphicData uri="http://schemas.openxmlformats.org/drawingml/2006/picture">
+                <pic:pic xmlns:pic="http://schemas.openxmlformats.org/drawingml/2006/picture">
+                  <pic:nvPicPr>
+                    <pic:cNvPr id="0" name="Picture 2"/>
+                    <pic:cNvPicPr>
+                      <a:picLocks noChangeAspect="1" noChangeArrowheads="1"/>
+                    </pic:cNvPicPr>
+                  </pic:nvPicPr>
+                  <pic:blipFill>
+                    <a:blip r:embed="rId10" cstate="print"/>
+                    <a:srcRect/>
+                    <a:stretch>
+                      <a:fillRect/>
+                    </a:stretch>
+                  </pic:blipFill>
+                  <pic:spPr bwMode="auto">
+                    <a:xfrm>
+                      <a:off x="0" y="0"/>
+                      <a:ext cx="3181350" cy="1638300"/>
+                    </a:xfrm>
+                    <a:prstGeom prst="rect">
+                      <a:avLst/>
+                    </a:prstGeom>
+                    <a:noFill/>
+                    <a:ln w="9525">
+                      <a:noFill/>
+                      <a:miter lim="800000"/>
+                      <a:headEnd/>
+                      <a:tailEnd/>
+                    </a:ln>
+                  </pic:spPr>
+                </pic:pic>
+              </a:graphicData>
+            </a:graphic>
+          </wp:inline>
+        </w:drawing>
+      </w:r>
+    </w:p>
+    <w:p>
+      <w:pPr>
+        <w:pStyle w:val="Legenda"/>
+        <w:jc w:val="center"/>
+        <w:rPr>
+          <w:lang w:val="en-US"/>
+        </w:rPr>
+      </w:pPr>
+      <w:r>
         <w:t xml:space="preserve">Ilustração </w:t>
       </w:r>
-      <w:r>
-        <w:rPr>
-          <w:lang w:val="en-US"/>
-        </w:rPr>
-        <w:fldChar w:fldCharType="begin"/>
-      </w:r>
-      <w:r>
-        <w:rPr>
-          <w:lang w:val="en-US"/>
-        </w:rPr>
-        <w:instrText xml:space="preserve"> SEQ Ilustração \* ARABIC </w:instrText>
-      </w:r>
-      <w:r>
-        <w:rPr>
-          <w:lang w:val="en-US"/>
-        </w:rPr>
-        <w:fldChar w:fldCharType="separate"/>
-      </w:r>
-      <w:r>
-        <w:rPr>
-          <w:noProof/>
-          <w:lang w:val="en-US"/>
-        </w:rPr>
-        <w:t>2</w:t>
-      </w:r>
-      <w:r>
-        <w:rPr>
-          <w:lang w:val="en-US"/>
-        </w:rPr>
-        <w:fldChar w:fldCharType="end"/>
-      </w:r>
-      <w:r>
-        <w:rPr>
-          <w:lang w:val="en-US"/>
-        </w:rPr>
-        <w:t xml:space="preserve"> Login window </w:t>
+      <w:fldSimple w:instr=" SEQ Ilustração \* ARABIC ">
+        <w:r>
+          <w:rPr>
+            <w:noProof/>
+          </w:rPr>
+          <w:t>3</w:t>
+        </w:r>
+      </w:fldSimple>
+      <w:r>
+        <w:t xml:space="preserve"> </w:t>
+      </w:r>
+      <w:r>
+        <w:rPr>
+          <w:lang w:val="en-US"/>
+        </w:rPr>
+        <w:t xml:space="preserve">Login task </w:t>
       </w:r>
       <w:r>
         <w:rPr>
@@ -3398,46 +4895,42 @@
         <w:rPr>
           <w:lang w:val="en-US"/>
         </w:rPr>
-        <w:t xml:space="preserve"> in UMLi</w:t>
-      </w:r>
-    </w:p>
-    <w:p>
-      <w:pPr>
-        <w:rPr>
-          <w:lang w:val="en-US"/>
-        </w:rPr>
-      </w:pPr>
-      <w:r>
-        <w:rPr>
-          <w:lang w:val="en-US"/>
-        </w:rPr>
-        <w:t xml:space="preserve">With this notation you can specify inputs, outputs and actions in a way that classic UML notation doesn’t support. Tasks can also be specified in UMLi, but without any extension to UML. Tasks can be modeled using Use Cases and Activity Diagrams which are part of the UML specification. </w:t>
-      </w:r>
-    </w:p>
-    <w:p>
-      <w:pPr>
-        <w:rPr>
-          <w:lang w:val="en-US"/>
-        </w:rPr>
-      </w:pPr>
-      <w:r>
-        <w:rPr>
-          <w:lang w:val="en-US"/>
-        </w:rPr>
-        <w:t>Task modeling has become one of the cornerstones of model-based user interface</w:t>
-      </w:r>
-      <w:r>
-        <w:rPr>
-          <w:lang w:val="en-US"/>
-        </w:rPr>
-        <w:t xml:space="preserve"> </w:t>
-      </w:r>
-      <w:r>
-        <w:rPr>
-          <w:lang w:val="en-US"/>
-        </w:rPr>
-        <w:t>design</w:t>
-      </w:r>
+        <w:t xml:space="preserve"> in CTT</w:t>
+      </w:r>
+    </w:p>
+    <w:p>
+      <w:pPr>
+        <w:rPr>
+          <w:lang w:val="en-US"/>
+        </w:rPr>
+      </w:pPr>
+      <w:r>
+        <w:rPr>
+          <w:lang w:val="en-US"/>
+        </w:rPr>
+        <w:t>Figure 3 shows the login task modeled in CTT. The tool used to create this model was CTTE (Quote Site CTTE) which is one of the most popular tools for the CTT language. This tool supports the creation and animation of models but doesn’t offer any feature to perform any transformation to a more specific format.</w:t>
+      </w:r>
+    </w:p>
+    <w:p>
+      <w:pPr>
+        <w:rPr>
+          <w:lang w:val="en-US"/>
+        </w:rPr>
+      </w:pPr>
+      <w:r>
+        <w:rPr>
+          <w:lang w:val="en-US"/>
+        </w:rPr>
+        <w:t xml:space="preserve">Another well known tool for CTT is </w:t>
+      </w:r>
+      <w:proofErr w:type="spellStart"/>
+      <w:r>
+        <w:rPr>
+          <w:lang w:val="en-US"/>
+        </w:rPr>
+        <w:t>IdealXML</w:t>
+      </w:r>
+      <w:proofErr w:type="spellEnd"/>
       <w:r>
         <w:rPr>
           <w:lang w:val="en-US"/>
@@ -3448,25 +4941,76 @@
         <w:rPr>
           <w:lang w:val="en-US"/>
         </w:rPr>
-        <w:t>IDEALXML: AN INTERACTION DESIGN TOOL</w:t>
-      </w:r>
-      <w:r>
-        <w:rPr>
-          <w:lang w:val="en-US"/>
-        </w:rPr>
-        <w:t>)</w:t>
-      </w:r>
+        <w:t>IDEALXML AN INTERACTION DESIGN TOOL</w:t>
+      </w:r>
+      <w:r>
+        <w:rPr>
+          <w:lang w:val="en-US"/>
+        </w:rPr>
+        <w:t>). This tool can also be used to model tasks using CTT but it also has the capability to transform the models into more specific ones</w:t>
+      </w:r>
+      <w:r>
+        <w:rPr>
+          <w:lang w:val="en-US"/>
+        </w:rPr>
+        <w:t>, namely</w:t>
+      </w:r>
+      <w:r>
+        <w:rPr>
+          <w:lang w:val="en-US"/>
+        </w:rPr>
+        <w:t xml:space="preserve">, user interface specifications in </w:t>
+      </w:r>
+      <w:proofErr w:type="spellStart"/>
+      <w:r>
+        <w:rPr>
+          <w:lang w:val="en-US"/>
+        </w:rPr>
+        <w:t>UsiXML</w:t>
+      </w:r>
+      <w:proofErr w:type="spellEnd"/>
       <w:r>
         <w:rPr>
           <w:lang w:val="en-US"/>
         </w:rPr>
         <w:t>.</w:t>
       </w:r>
-      <w:r>
-        <w:rPr>
-          <w:lang w:val="en-US"/>
-        </w:rPr>
-        <w:t xml:space="preserve">  (Falar em CTT)</w:t>
+    </w:p>
+    <w:p>
+      <w:pPr>
+        <w:rPr>
+          <w:lang w:val="en-US"/>
+        </w:rPr>
+      </w:pPr>
+      <w:r>
+        <w:rPr>
+          <w:lang w:val="en-US"/>
+        </w:rPr>
+        <w:t>In conclusion, there is a lot of work regarding model driven development for user interfaces and the idea that models can simplify the development process is becoming more consensual. The biggest problem with this methodology is the tool support that still isn’t mature enough to be adopted by the industry. Being a method where the product of engineer</w:t>
+      </w:r>
+      <w:r>
+        <w:rPr>
+          <w:lang w:val="en-US"/>
+        </w:rPr>
+        <w:t>’</w:t>
+      </w:r>
+      <w:r>
+        <w:rPr>
+          <w:lang w:val="en-US"/>
+        </w:rPr>
+        <w:t>s work</w:t>
+      </w:r>
+      <w:r>
+        <w:rPr>
+          <w:lang w:val="en-US"/>
+        </w:rPr>
+        <w:t xml:space="preserve"> is platform independent and both</w:t>
+      </w:r>
+      <w:r>
+        <w:rPr>
+          <w:lang w:val="en-US"/>
+        </w:rPr>
+        <w:t xml:space="preserve"> easily maintainable and reusable, model driven development will surely play an important role on the future of software development and more specifically on the development of user interfaces. </w:t>
       </w:r>
     </w:p>
     <w:p>
@@ -3480,7 +5024,6 @@
         <w:rPr>
           <w:lang w:val="en-US"/>
         </w:rPr>
-        <w:lastRenderedPageBreak/>
         <w:t>Patterns in software engineering</w:t>
       </w:r>
     </w:p>
@@ -3620,7 +5163,14 @@
         <w:rPr>
           <w:lang w:val="en-US"/>
         </w:rPr>
-        <w:t xml:space="preserve"> Graphical</w:t>
+        <w:t xml:space="preserve"> </w:t>
+      </w:r>
+      <w:proofErr w:type="gramStart"/>
+      <w:r>
+        <w:rPr>
+          <w:lang w:val="en-US"/>
+        </w:rPr>
+        <w:t>Graphical</w:t>
       </w:r>
       <w:r>
         <w:rPr>
@@ -3628,6 +5178,7 @@
         </w:rPr>
         <w:t xml:space="preserve"> user interface.</w:t>
       </w:r>
+      <w:proofErr w:type="gramEnd"/>
       <w:r>
         <w:rPr>
           <w:lang w:val="en-US"/>
@@ -3701,12 +5252,14 @@
       <w:r>
         <w:t xml:space="preserve"> </w:t>
       </w:r>
+      <w:proofErr w:type="gramStart"/>
       <w:r>
         <w:rPr>
           <w:lang w:val="en-US"/>
         </w:rPr>
         <w:t>Windows Presentation Foundation.</w:t>
       </w:r>
+      <w:proofErr w:type="gramEnd"/>
     </w:p>
   </w:footnote>
   <w:footnote w:id="6">
@@ -3730,12 +5283,14 @@
         </w:rPr>
         <w:t xml:space="preserve"> </w:t>
       </w:r>
+      <w:proofErr w:type="gramStart"/>
       <w:r>
         <w:rPr>
           <w:lang w:val="en-US"/>
         </w:rPr>
         <w:t>Extensible Application Markup Language.</w:t>
       </w:r>
+      <w:proofErr w:type="gramEnd"/>
     </w:p>
   </w:footnote>
   <w:footnote w:id="7">
@@ -3757,8 +5312,16 @@
         <w:rPr>
           <w:lang w:val="en-US"/>
         </w:rPr>
-        <w:t xml:space="preserve"> Extensible Markup Language.</w:t>
-      </w:r>
+        <w:t xml:space="preserve"> </w:t>
+      </w:r>
+      <w:proofErr w:type="gramStart"/>
+      <w:r>
+        <w:rPr>
+          <w:lang w:val="en-US"/>
+        </w:rPr>
+        <w:t>Extensible Markup Language.</w:t>
+      </w:r>
+      <w:proofErr w:type="gramEnd"/>
     </w:p>
   </w:footnote>
   <w:footnote w:id="8">
@@ -3808,6 +5371,127 @@
     </w:p>
   </w:footnote>
 </w:footnotes>
+</file>
+
+<file path=word/numbering.xml><?xml version="1.0" encoding="utf-8"?>
+<w:numbering xmlns:ve="http://schemas.openxmlformats.org/markup-compatibility/2006" xmlns:o="urn:schemas-microsoft-com:office:office" xmlns:r="http://schemas.openxmlformats.org/officeDocument/2006/relationships" xmlns:m="http://schemas.openxmlformats.org/officeDocument/2006/math" xmlns:v="urn:schemas-microsoft-com:vml" xmlns:wp="http://schemas.openxmlformats.org/drawingml/2006/wordprocessingDrawing" xmlns:w10="urn:schemas-microsoft-com:office:word" xmlns:w="http://schemas.openxmlformats.org/wordprocessingml/2006/main" xmlns:wne="http://schemas.microsoft.com/office/word/2006/wordml">
+  <w:abstractNum w:abstractNumId="0">
+    <w:nsid w:val="59474BA0"/>
+    <w:multiLevelType w:val="hybridMultilevel"/>
+    <w:tmpl w:val="D9C88CE6"/>
+    <w:lvl w:ilvl="0" w:tplc="08160001">
+      <w:start w:val="1"/>
+      <w:numFmt w:val="bullet"/>
+      <w:lvlText w:val=""/>
+      <w:lvlJc w:val="left"/>
+      <w:pPr>
+        <w:ind w:left="720" w:hanging="360"/>
+      </w:pPr>
+      <w:rPr>
+        <w:rFonts w:ascii="Symbol" w:hAnsi="Symbol" w:hint="default"/>
+      </w:rPr>
+    </w:lvl>
+    <w:lvl w:ilvl="1" w:tplc="08160003" w:tentative="1">
+      <w:start w:val="1"/>
+      <w:numFmt w:val="bullet"/>
+      <w:lvlText w:val="o"/>
+      <w:lvlJc w:val="left"/>
+      <w:pPr>
+        <w:ind w:left="1440" w:hanging="360"/>
+      </w:pPr>
+      <w:rPr>
+        <w:rFonts w:ascii="Courier New" w:hAnsi="Courier New" w:cs="Courier New" w:hint="default"/>
+      </w:rPr>
+    </w:lvl>
+    <w:lvl w:ilvl="2" w:tplc="08160005" w:tentative="1">
+      <w:start w:val="1"/>
+      <w:numFmt w:val="bullet"/>
+      <w:lvlText w:val=""/>
+      <w:lvlJc w:val="left"/>
+      <w:pPr>
+        <w:ind w:left="2160" w:hanging="360"/>
+      </w:pPr>
+      <w:rPr>
+        <w:rFonts w:ascii="Wingdings" w:hAnsi="Wingdings" w:hint="default"/>
+      </w:rPr>
+    </w:lvl>
+    <w:lvl w:ilvl="3" w:tplc="08160001" w:tentative="1">
+      <w:start w:val="1"/>
+      <w:numFmt w:val="bullet"/>
+      <w:lvlText w:val=""/>
+      <w:lvlJc w:val="left"/>
+      <w:pPr>
+        <w:ind w:left="2880" w:hanging="360"/>
+      </w:pPr>
+      <w:rPr>
+        <w:rFonts w:ascii="Symbol" w:hAnsi="Symbol" w:hint="default"/>
+      </w:rPr>
+    </w:lvl>
+    <w:lvl w:ilvl="4" w:tplc="08160003" w:tentative="1">
+      <w:start w:val="1"/>
+      <w:numFmt w:val="bullet"/>
+      <w:lvlText w:val="o"/>
+      <w:lvlJc w:val="left"/>
+      <w:pPr>
+        <w:ind w:left="3600" w:hanging="360"/>
+      </w:pPr>
+      <w:rPr>
+        <w:rFonts w:ascii="Courier New" w:hAnsi="Courier New" w:cs="Courier New" w:hint="default"/>
+      </w:rPr>
+    </w:lvl>
+    <w:lvl w:ilvl="5" w:tplc="08160005" w:tentative="1">
+      <w:start w:val="1"/>
+      <w:numFmt w:val="bullet"/>
+      <w:lvlText w:val=""/>
+      <w:lvlJc w:val="left"/>
+      <w:pPr>
+        <w:ind w:left="4320" w:hanging="360"/>
+      </w:pPr>
+      <w:rPr>
+        <w:rFonts w:ascii="Wingdings" w:hAnsi="Wingdings" w:hint="default"/>
+      </w:rPr>
+    </w:lvl>
+    <w:lvl w:ilvl="6" w:tplc="08160001" w:tentative="1">
+      <w:start w:val="1"/>
+      <w:numFmt w:val="bullet"/>
+      <w:lvlText w:val=""/>
+      <w:lvlJc w:val="left"/>
+      <w:pPr>
+        <w:ind w:left="5040" w:hanging="360"/>
+      </w:pPr>
+      <w:rPr>
+        <w:rFonts w:ascii="Symbol" w:hAnsi="Symbol" w:hint="default"/>
+      </w:rPr>
+    </w:lvl>
+    <w:lvl w:ilvl="7" w:tplc="08160003" w:tentative="1">
+      <w:start w:val="1"/>
+      <w:numFmt w:val="bullet"/>
+      <w:lvlText w:val="o"/>
+      <w:lvlJc w:val="left"/>
+      <w:pPr>
+        <w:ind w:left="5760" w:hanging="360"/>
+      </w:pPr>
+      <w:rPr>
+        <w:rFonts w:ascii="Courier New" w:hAnsi="Courier New" w:cs="Courier New" w:hint="default"/>
+      </w:rPr>
+    </w:lvl>
+    <w:lvl w:ilvl="8" w:tplc="08160005" w:tentative="1">
+      <w:start w:val="1"/>
+      <w:numFmt w:val="bullet"/>
+      <w:lvlText w:val=""/>
+      <w:lvlJc w:val="left"/>
+      <w:pPr>
+        <w:ind w:left="6480" w:hanging="360"/>
+      </w:pPr>
+      <w:rPr>
+        <w:rFonts w:ascii="Wingdings" w:hAnsi="Wingdings" w:hint="default"/>
+      </w:rPr>
+    </w:lvl>
+  </w:abstractNum>
+  <w:num w:numId="1">
+    <w:abstractNumId w:val="0"/>
+  </w:num>
+</w:numbering>
 </file>
 
 <file path=word/styles.xml><?xml version="1.0" encoding="utf-8"?>
@@ -4208,6 +5892,17 @@
       <w:szCs w:val="18"/>
     </w:rPr>
   </w:style>
+  <w:style w:type="paragraph" w:styleId="PargrafodaLista">
+    <w:name w:val="List Paragraph"/>
+    <w:basedOn w:val="Normal"/>
+    <w:uiPriority w:val="34"/>
+    <w:qFormat/>
+    <w:rsid w:val="007A6766"/>
+    <w:pPr>
+      <w:ind w:left="720"/>
+      <w:contextualSpacing/>
+    </w:pPr>
+  </w:style>
 </w:styles>
 </file>
 
@@ -4499,7 +6194,7 @@
 </file>
 
 <file path=customXml/itemProps1.xml><?xml version="1.0" encoding="utf-8"?>
-<ds:datastoreItem xmlns:ds="http://schemas.openxmlformats.org/officeDocument/2006/customXml" ds:itemID="{2929BB12-A9ED-49CB-A5A5-CE6E6B1508CB}">
+<ds:datastoreItem xmlns:ds="http://schemas.openxmlformats.org/officeDocument/2006/customXml" ds:itemID="{2C00CF94-77A1-45D5-85D7-E73532F74780}">
   <ds:schemaRefs>
     <ds:schemaRef ds:uri="http://schemas.openxmlformats.org/officeDocument/2006/bibliography"/>
   </ds:schemaRefs>

</xml_diff>

<commit_message>
Finished section Patterns in software engineering Started section How to specify user interface patterns
</commit_message>
<xml_diff>
--- a/rpd/word/rpd.docx
+++ b/rpd/word/rpd.docx
@@ -4694,19 +4694,7 @@
         <w:rPr>
           <w:lang w:val="en-US"/>
         </w:rPr>
-        <w:t>a hierarchical logical decomposition of the tasks</w:t>
-      </w:r>
-      <w:r>
-        <w:rPr>
-          <w:lang w:val="en-US"/>
-        </w:rPr>
-        <w:t xml:space="preserve"> </w:t>
-      </w:r>
-      <w:r>
-        <w:rPr>
-          <w:lang w:val="en-US"/>
-        </w:rPr>
-        <w:t>represented by a tree-like structure;</w:t>
+        <w:t>a hierarchical logical decomposition of the tasks represented by a tree-like structure;</w:t>
       </w:r>
     </w:p>
     <w:p>
@@ -4766,13 +4754,7 @@
         <w:rPr>
           <w:lang w:val="en-US"/>
         </w:rPr>
-        <w:t>n</w:t>
-      </w:r>
-      <w:r>
-        <w:rPr>
-          <w:lang w:val="en-US"/>
-        </w:rPr>
-        <w:t xml:space="preserve"> identification of the objects associated with each</w:t>
+        <w:t>n identification of the objects associated with each</w:t>
       </w:r>
       <w:r>
         <w:rPr>
@@ -5033,6 +5015,361 @@
           <w:lang w:val="en-US"/>
         </w:rPr>
       </w:pPr>
+      <w:r>
+        <w:rPr>
+          <w:lang w:val="en-US"/>
+        </w:rPr>
+        <w:t xml:space="preserve">Patterns are widely used in every field of engineering. One of the earlier definitions of patterns can be found on (cite Pattern language Christopher Alexander). Almost twenty years later patterns were brought to software engineering by (cite Design patterns). </w:t>
+      </w:r>
+    </w:p>
+    <w:p>
+      <w:pPr>
+        <w:rPr>
+          <w:lang w:val="en-US"/>
+        </w:rPr>
+      </w:pPr>
+      <w:r>
+        <w:rPr>
+          <w:lang w:val="en-US"/>
+        </w:rPr>
+        <w:t>Patterns bring many advantages, not only they make the development of a product less time consuming and thus less expensive but can also guarantee a higher level of quality because patterns are solutions that have been tested and used in other projects.</w:t>
+      </w:r>
+    </w:p>
+    <w:p>
+      <w:pPr>
+        <w:rPr>
+          <w:lang w:val="en-US"/>
+        </w:rPr>
+      </w:pPr>
+      <w:r>
+        <w:rPr>
+          <w:lang w:val="en-US"/>
+        </w:rPr>
+        <w:t xml:space="preserve">Particularly on user interfaces, these are very important features because building a good user interface is a very complex and time consuming process. On most software projects it takes about half of the timeframe allocated to that project, so patterns can help to make this </w:t>
+      </w:r>
+      <w:r>
+        <w:rPr>
+          <w:lang w:val="en-US"/>
+        </w:rPr>
+        <w:lastRenderedPageBreak/>
+        <w:t xml:space="preserve">process more efficient. Also there’s the problem of usability. This is one of the most important aspects of software projects but it’s still very difficult to build a user interface compliant with HCI (human computer interaction) rules. By using patterns this can be easily achieved if the patterns are already compliant with these rules. </w:t>
+      </w:r>
+    </w:p>
+    <w:p>
+      <w:pPr>
+        <w:pStyle w:val="Subttulo"/>
+        <w:rPr>
+          <w:lang w:val="en-US"/>
+        </w:rPr>
+      </w:pPr>
+      <w:r>
+        <w:rPr>
+          <w:lang w:val="en-US"/>
+        </w:rPr>
+        <w:t>How are patterns documented</w:t>
+      </w:r>
+    </w:p>
+    <w:p>
+      <w:pPr>
+        <w:rPr>
+          <w:lang w:val="en-US"/>
+        </w:rPr>
+      </w:pPr>
+      <w:r>
+        <w:rPr>
+          <w:lang w:val="en-US"/>
+        </w:rPr>
+        <w:t>Patterns are usually stored in catalogues (websites, books, etc…). In (cite</w:t>
+      </w:r>
+      <w:r>
+        <w:t xml:space="preserve"> </w:t>
+      </w:r>
+      <w:r>
+        <w:rPr>
+          <w:lang w:val="en-US"/>
+        </w:rPr>
+        <w:t>Design patterns</w:t>
+      </w:r>
+      <w:r>
+        <w:rPr>
+          <w:lang w:val="en-US"/>
+        </w:rPr>
+        <w:t>) a pattern is composed by the following fields:</w:t>
+      </w:r>
+    </w:p>
+    <w:p>
+      <w:pPr>
+        <w:pStyle w:val="PargrafodaLista"/>
+        <w:numPr>
+          <w:ilvl w:val="0"/>
+          <w:numId w:val="2"/>
+        </w:numPr>
+        <w:rPr>
+          <w:b/>
+          <w:lang w:val="en-US"/>
+        </w:rPr>
+      </w:pPr>
+      <w:r>
+        <w:rPr>
+          <w:lang w:val="en-US"/>
+        </w:rPr>
+        <w:t>The</w:t>
+      </w:r>
+      <w:r>
+        <w:rPr>
+          <w:b/>
+          <w:lang w:val="en-US"/>
+        </w:rPr>
+        <w:t xml:space="preserve"> </w:t>
+      </w:r>
+      <w:r>
+        <w:rPr>
+          <w:b/>
+          <w:lang w:val="en-US"/>
+        </w:rPr>
+        <w:t>Pattern name</w:t>
+      </w:r>
+      <w:r>
+        <w:rPr>
+          <w:lang w:val="en-US"/>
+        </w:rPr>
+        <w:t xml:space="preserve"> resumes the pattern in one or two words that we use to refer to named pattern.</w:t>
+      </w:r>
+    </w:p>
+    <w:p>
+      <w:pPr>
+        <w:pStyle w:val="PargrafodaLista"/>
+        <w:numPr>
+          <w:ilvl w:val="0"/>
+          <w:numId w:val="2"/>
+        </w:numPr>
+        <w:rPr>
+          <w:lang w:val="en-US"/>
+        </w:rPr>
+      </w:pPr>
+      <w:r>
+        <w:rPr>
+          <w:lang w:val="en-US"/>
+        </w:rPr>
+        <w:t>The</w:t>
+      </w:r>
+      <w:r>
+        <w:rPr>
+          <w:lang w:val="en-US"/>
+        </w:rPr>
+        <w:t xml:space="preserve"> </w:t>
+      </w:r>
+      <w:r>
+        <w:rPr>
+          <w:b/>
+          <w:lang w:val="en-US"/>
+        </w:rPr>
+        <w:t>Problem</w:t>
+      </w:r>
+      <w:r>
+        <w:rPr>
+          <w:lang w:val="en-US"/>
+        </w:rPr>
+        <w:t xml:space="preserve"> describes in which situations the pattern should be applied.</w:t>
+      </w:r>
+    </w:p>
+    <w:p>
+      <w:pPr>
+        <w:pStyle w:val="PargrafodaLista"/>
+        <w:numPr>
+          <w:ilvl w:val="0"/>
+          <w:numId w:val="2"/>
+        </w:numPr>
+        <w:rPr>
+          <w:lang w:val="en-US"/>
+        </w:rPr>
+      </w:pPr>
+      <w:r>
+        <w:rPr>
+          <w:lang w:val="en-US"/>
+        </w:rPr>
+        <w:t xml:space="preserve">The </w:t>
+      </w:r>
+      <w:r>
+        <w:rPr>
+          <w:b/>
+          <w:lang w:val="en-US"/>
+        </w:rPr>
+        <w:t>Solution</w:t>
+      </w:r>
+      <w:r>
+        <w:rPr>
+          <w:lang w:val="en-US"/>
+        </w:rPr>
+        <w:t xml:space="preserve"> describes how the pattern work, what elements it has and how they relate to each other.</w:t>
+      </w:r>
+    </w:p>
+    <w:p>
+      <w:pPr>
+        <w:pStyle w:val="PargrafodaLista"/>
+        <w:numPr>
+          <w:ilvl w:val="0"/>
+          <w:numId w:val="2"/>
+        </w:numPr>
+        <w:rPr>
+          <w:lang w:val="en-US"/>
+        </w:rPr>
+      </w:pPr>
+      <w:r>
+        <w:rPr>
+          <w:lang w:val="en-US"/>
+        </w:rPr>
+        <w:t xml:space="preserve">The </w:t>
+      </w:r>
+      <w:r>
+        <w:rPr>
+          <w:b/>
+          <w:lang w:val="en-US"/>
+        </w:rPr>
+        <w:t>Consequences</w:t>
+      </w:r>
+      <w:r>
+        <w:rPr>
+          <w:lang w:val="en-US"/>
+        </w:rPr>
+        <w:t xml:space="preserve"> describe the secondary effects of using the pattern.</w:t>
+      </w:r>
+    </w:p>
+    <w:p>
+      <w:pPr>
+        <w:rPr>
+          <w:lang w:val="en-US"/>
+        </w:rPr>
+      </w:pPr>
+      <w:r>
+        <w:rPr>
+          <w:lang w:val="en-US"/>
+        </w:rPr>
+        <w:t>This is the specification used for software design patterns but its generic enough be used in other contexts.</w:t>
+      </w:r>
+    </w:p>
+    <w:p>
+      <w:pPr>
+        <w:rPr>
+          <w:lang w:val="en-US"/>
+        </w:rPr>
+      </w:pPr>
+      <w:r>
+        <w:rPr>
+          <w:lang w:val="en-US"/>
+        </w:rPr>
+        <w:t xml:space="preserve">In (cite </w:t>
+      </w:r>
+      <w:r>
+        <w:rPr>
+          <w:lang w:val="en-US"/>
+        </w:rPr>
+        <w:t>Generative Pattern-Based Design of User Interfaces</w:t>
+      </w:r>
+      <w:r>
+        <w:rPr>
+          <w:lang w:val="en-US"/>
+        </w:rPr>
+        <w:t xml:space="preserve">) documentation of patterns is divided in two categories. First there are descriptive patterns. These patterns are meant to be interpreted by humans so they describe the solution in a generic way so that the pattern can be used in a wide range of contexts. Then there are generative patterns. These ones maximize </w:t>
+      </w:r>
+      <w:r>
+        <w:rPr>
+          <w:lang w:val="en-US"/>
+        </w:rPr>
+        <w:t>expressivity</w:t>
+      </w:r>
+      <w:r>
+        <w:rPr>
+          <w:lang w:val="en-US"/>
+        </w:rPr>
+        <w:t xml:space="preserve"> over </w:t>
+      </w:r>
+      <w:proofErr w:type="spellStart"/>
+      <w:r>
+        <w:rPr>
+          <w:lang w:val="en-US"/>
+        </w:rPr>
+        <w:t>genericity</w:t>
+      </w:r>
+      <w:proofErr w:type="spellEnd"/>
+      <w:r>
+        <w:rPr>
+          <w:lang w:val="en-US"/>
+        </w:rPr>
+        <w:t xml:space="preserve"> </w:t>
+      </w:r>
+      <w:r>
+        <w:rPr>
+          <w:lang w:val="en-US"/>
+        </w:rPr>
+        <w:t xml:space="preserve">thus, they can be used in more restricted range of contexts but the solution is specific enough to be interpreted by machines. </w:t>
+      </w:r>
+    </w:p>
+    <w:p>
+      <w:pPr>
+        <w:rPr>
+          <w:lang w:val="en-US"/>
+        </w:rPr>
+      </w:pPr>
+      <w:r>
+        <w:rPr>
+          <w:lang w:val="en-US"/>
+        </w:rPr>
+        <w:t>Design patterns like the ones described in (cite Design patterns) are generative patterns because they’re solution is specified in UML</w:t>
+      </w:r>
+      <w:r>
+        <w:rPr>
+          <w:lang w:val="en-US"/>
+        </w:rPr>
+        <w:t xml:space="preserve"> which is a formal language that can easily interpreted by machines to perform transformations</w:t>
+      </w:r>
+      <w:r>
+        <w:rPr>
+          <w:lang w:val="en-US"/>
+        </w:rPr>
+        <w:t>.</w:t>
+      </w:r>
+    </w:p>
+    <w:p>
+      <w:pPr>
+        <w:rPr>
+          <w:lang w:val="en-US"/>
+        </w:rPr>
+      </w:pPr>
+      <w:r>
+        <w:rPr>
+          <w:lang w:val="en-US"/>
+        </w:rPr>
+        <w:t xml:space="preserve">A list of catalogues for user interfaces can be found in (cite </w:t>
+      </w:r>
+      <w:hyperlink r:id="rId11" w:history="1">
+        <w:r>
+          <w:rPr>
+            <w:rStyle w:val="Hiperligao"/>
+            <w:lang w:val="en-US"/>
+          </w:rPr>
+          <w:t>http://www.visi.com/~snowfall/InteractionPatterns.html</w:t>
+        </w:r>
+      </w:hyperlink>
+      <w:r>
+        <w:rPr>
+          <w:lang w:val="en-US"/>
+        </w:rPr>
+        <w:t>). Most of this catalogues define they’re solutions with text and images because there isn’t a reference language to specify user interfaces. Thus most of these patterns are descriptive patterns that can only be used by humans.</w:t>
+      </w:r>
+    </w:p>
+    <w:p>
+      <w:pPr>
+        <w:rPr>
+          <w:lang w:val="en-US"/>
+        </w:rPr>
+      </w:pPr>
+      <w:r>
+        <w:rPr>
+          <w:lang w:val="en-US"/>
+        </w:rPr>
+        <w:t>In conclusion, in order to take full advantage of patterns we need a way to document them. Generative patterns are the most useful in the context of this project but to use them we need to find a language to specify these patterns so that they can be interpreted by a machine to generate a concrete user interface.</w:t>
+      </w:r>
     </w:p>
     <w:p>
       <w:pPr>
@@ -5050,17 +5387,82 @@
     </w:p>
     <w:p>
       <w:pPr>
-        <w:rPr>
-          <w:lang w:val="en-US"/>
-        </w:rPr>
-      </w:pPr>
-    </w:p>
-    <w:p>
-      <w:pPr>
-        <w:rPr>
-          <w:lang w:val="en-US"/>
-        </w:rPr>
-      </w:pPr>
+        <w:tabs>
+          <w:tab w:val="right" w:pos="8504"/>
+        </w:tabs>
+        <w:rPr>
+          <w:lang w:val="en-US"/>
+        </w:rPr>
+      </w:pPr>
+      <w:r>
+        <w:rPr>
+          <w:lang w:val="en-US"/>
+        </w:rPr>
+        <w:t xml:space="preserve">The patterns we’re looking to specify are generative patterns as described in (cite </w:t>
+      </w:r>
+      <w:r>
+        <w:rPr>
+          <w:lang w:val="en-US"/>
+        </w:rPr>
+        <w:t>Generative Pattern-Based Design of User Interfaces</w:t>
+      </w:r>
+      <w:r>
+        <w:rPr>
+          <w:lang w:val="en-US"/>
+        </w:rPr>
+        <w:t>)</w:t>
+      </w:r>
+      <w:r>
+        <w:rPr>
+          <w:lang w:val="en-US"/>
+        </w:rPr>
+        <w:t xml:space="preserve">. Thus the patterns have to be specified in a formal language. UML is the reference for modeling software but, as we saw on earlier sections is not ideal for user interfaces. </w:t>
+      </w:r>
+    </w:p>
+    <w:p>
+      <w:pPr>
+        <w:tabs>
+          <w:tab w:val="right" w:pos="8504"/>
+        </w:tabs>
+        <w:rPr>
+          <w:lang w:val="en-US"/>
+        </w:rPr>
+      </w:pPr>
+      <w:r>
+        <w:rPr>
+          <w:lang w:val="en-US"/>
+        </w:rPr>
+        <w:lastRenderedPageBreak/>
+        <w:t xml:space="preserve">The languages we’ll see in this section are </w:t>
+      </w:r>
+      <w:proofErr w:type="spellStart"/>
+      <w:r>
+        <w:rPr>
+          <w:lang w:val="en-US"/>
+        </w:rPr>
+        <w:t>UsiXML</w:t>
+      </w:r>
+      <w:proofErr w:type="spellEnd"/>
+      <w:r>
+        <w:rPr>
+          <w:lang w:val="en-US"/>
+        </w:rPr>
+        <w:t xml:space="preserve"> and </w:t>
+      </w:r>
+      <w:proofErr w:type="spellStart"/>
+      <w:r>
+        <w:rPr>
+          <w:lang w:val="en-US"/>
+        </w:rPr>
+        <w:t>UsiPXML</w:t>
+      </w:r>
+      <w:proofErr w:type="spellEnd"/>
+      <w:r>
+        <w:rPr>
+          <w:lang w:val="en-US"/>
+        </w:rPr>
+        <w:t xml:space="preserve">. These are high level languages that can be used to specify platform independent user interfaces. </w:t>
+      </w:r>
     </w:p>
     <w:sectPr>
       <w:pgSz w:w="11906" w:h="16838"/>
@@ -5376,9 +5778,9 @@
 <file path=word/numbering.xml><?xml version="1.0" encoding="utf-8"?>
 <w:numbering xmlns:ve="http://schemas.openxmlformats.org/markup-compatibility/2006" xmlns:o="urn:schemas-microsoft-com:office:office" xmlns:r="http://schemas.openxmlformats.org/officeDocument/2006/relationships" xmlns:m="http://schemas.openxmlformats.org/officeDocument/2006/math" xmlns:v="urn:schemas-microsoft-com:vml" xmlns:wp="http://schemas.openxmlformats.org/drawingml/2006/wordprocessingDrawing" xmlns:w10="urn:schemas-microsoft-com:office:word" xmlns:w="http://schemas.openxmlformats.org/wordprocessingml/2006/main" xmlns:wne="http://schemas.microsoft.com/office/word/2006/wordml">
   <w:abstractNum w:abstractNumId="0">
-    <w:nsid w:val="59474BA0"/>
+    <w:nsid w:val="17F4145C"/>
     <w:multiLevelType w:val="hybridMultilevel"/>
-    <w:tmpl w:val="D9C88CE6"/>
+    <w:tmpl w:val="73BA1234"/>
     <w:lvl w:ilvl="0" w:tplc="08160001">
       <w:start w:val="1"/>
       <w:numFmt w:val="bullet"/>
@@ -5488,7 +5890,123 @@
       </w:rPr>
     </w:lvl>
   </w:abstractNum>
+  <w:abstractNum w:abstractNumId="1">
+    <w:nsid w:val="59474BA0"/>
+    <w:multiLevelType w:val="hybridMultilevel"/>
+    <w:tmpl w:val="D9C88CE6"/>
+    <w:lvl w:ilvl="0" w:tplc="08160001">
+      <w:start w:val="1"/>
+      <w:numFmt w:val="bullet"/>
+      <w:lvlText w:val=""/>
+      <w:lvlJc w:val="left"/>
+      <w:pPr>
+        <w:ind w:left="720" w:hanging="360"/>
+      </w:pPr>
+      <w:rPr>
+        <w:rFonts w:ascii="Symbol" w:hAnsi="Symbol" w:hint="default"/>
+      </w:rPr>
+    </w:lvl>
+    <w:lvl w:ilvl="1" w:tplc="08160003" w:tentative="1">
+      <w:start w:val="1"/>
+      <w:numFmt w:val="bullet"/>
+      <w:lvlText w:val="o"/>
+      <w:lvlJc w:val="left"/>
+      <w:pPr>
+        <w:ind w:left="1440" w:hanging="360"/>
+      </w:pPr>
+      <w:rPr>
+        <w:rFonts w:ascii="Courier New" w:hAnsi="Courier New" w:cs="Courier New" w:hint="default"/>
+      </w:rPr>
+    </w:lvl>
+    <w:lvl w:ilvl="2" w:tplc="08160005" w:tentative="1">
+      <w:start w:val="1"/>
+      <w:numFmt w:val="bullet"/>
+      <w:lvlText w:val=""/>
+      <w:lvlJc w:val="left"/>
+      <w:pPr>
+        <w:ind w:left="2160" w:hanging="360"/>
+      </w:pPr>
+      <w:rPr>
+        <w:rFonts w:ascii="Wingdings" w:hAnsi="Wingdings" w:hint="default"/>
+      </w:rPr>
+    </w:lvl>
+    <w:lvl w:ilvl="3" w:tplc="08160001" w:tentative="1">
+      <w:start w:val="1"/>
+      <w:numFmt w:val="bullet"/>
+      <w:lvlText w:val=""/>
+      <w:lvlJc w:val="left"/>
+      <w:pPr>
+        <w:ind w:left="2880" w:hanging="360"/>
+      </w:pPr>
+      <w:rPr>
+        <w:rFonts w:ascii="Symbol" w:hAnsi="Symbol" w:hint="default"/>
+      </w:rPr>
+    </w:lvl>
+    <w:lvl w:ilvl="4" w:tplc="08160003" w:tentative="1">
+      <w:start w:val="1"/>
+      <w:numFmt w:val="bullet"/>
+      <w:lvlText w:val="o"/>
+      <w:lvlJc w:val="left"/>
+      <w:pPr>
+        <w:ind w:left="3600" w:hanging="360"/>
+      </w:pPr>
+      <w:rPr>
+        <w:rFonts w:ascii="Courier New" w:hAnsi="Courier New" w:cs="Courier New" w:hint="default"/>
+      </w:rPr>
+    </w:lvl>
+    <w:lvl w:ilvl="5" w:tplc="08160005" w:tentative="1">
+      <w:start w:val="1"/>
+      <w:numFmt w:val="bullet"/>
+      <w:lvlText w:val=""/>
+      <w:lvlJc w:val="left"/>
+      <w:pPr>
+        <w:ind w:left="4320" w:hanging="360"/>
+      </w:pPr>
+      <w:rPr>
+        <w:rFonts w:ascii="Wingdings" w:hAnsi="Wingdings" w:hint="default"/>
+      </w:rPr>
+    </w:lvl>
+    <w:lvl w:ilvl="6" w:tplc="08160001" w:tentative="1">
+      <w:start w:val="1"/>
+      <w:numFmt w:val="bullet"/>
+      <w:lvlText w:val=""/>
+      <w:lvlJc w:val="left"/>
+      <w:pPr>
+        <w:ind w:left="5040" w:hanging="360"/>
+      </w:pPr>
+      <w:rPr>
+        <w:rFonts w:ascii="Symbol" w:hAnsi="Symbol" w:hint="default"/>
+      </w:rPr>
+    </w:lvl>
+    <w:lvl w:ilvl="7" w:tplc="08160003" w:tentative="1">
+      <w:start w:val="1"/>
+      <w:numFmt w:val="bullet"/>
+      <w:lvlText w:val="o"/>
+      <w:lvlJc w:val="left"/>
+      <w:pPr>
+        <w:ind w:left="5760" w:hanging="360"/>
+      </w:pPr>
+      <w:rPr>
+        <w:rFonts w:ascii="Courier New" w:hAnsi="Courier New" w:cs="Courier New" w:hint="default"/>
+      </w:rPr>
+    </w:lvl>
+    <w:lvl w:ilvl="8" w:tplc="08160005" w:tentative="1">
+      <w:start w:val="1"/>
+      <w:numFmt w:val="bullet"/>
+      <w:lvlText w:val=""/>
+      <w:lvlJc w:val="left"/>
+      <w:pPr>
+        <w:ind w:left="6480" w:hanging="360"/>
+      </w:pPr>
+      <w:rPr>
+        <w:rFonts w:ascii="Wingdings" w:hAnsi="Wingdings" w:hint="default"/>
+      </w:rPr>
+    </w:lvl>
+  </w:abstractNum>
   <w:num w:numId="1">
+    <w:abstractNumId w:val="1"/>
+  </w:num>
+  <w:num w:numId="2">
     <w:abstractNumId w:val="0"/>
   </w:num>
 </w:numbering>
@@ -5903,6 +6421,17 @@
       <w:contextualSpacing/>
     </w:pPr>
   </w:style>
+  <w:style w:type="character" w:styleId="Hiperligao">
+    <w:name w:val="Hyperlink"/>
+    <w:basedOn w:val="Tipodeletrapredefinidodopargrafo"/>
+    <w:uiPriority w:val="99"/>
+    <w:unhideWhenUsed/>
+    <w:rsid w:val="00C810D2"/>
+    <w:rPr>
+      <w:color w:val="0000FF" w:themeColor="hyperlink"/>
+      <w:u w:val="single"/>
+    </w:rPr>
+  </w:style>
 </w:styles>
 </file>
 
@@ -6194,7 +6723,7 @@
 </file>
 
 <file path=customXml/itemProps1.xml><?xml version="1.0" encoding="utf-8"?>
-<ds:datastoreItem xmlns:ds="http://schemas.openxmlformats.org/officeDocument/2006/customXml" ds:itemID="{2C00CF94-77A1-45D5-85D7-E73532F74780}">
+<ds:datastoreItem xmlns:ds="http://schemas.openxmlformats.org/officeDocument/2006/customXml" ds:itemID="{7309349F-4EDD-4CA4-B0F0-4982F432DA1F}">
   <ds:schemaRefs>
     <ds:schemaRef ds:uri="http://schemas.openxmlformats.org/officeDocument/2006/bibliography"/>
   </ds:schemaRefs>

</xml_diff>

<commit_message>
Finished section How to specify user interface patterns
</commit_message>
<xml_diff>
--- a/rpd/word/rpd.docx
+++ b/rpd/word/rpd.docx
@@ -393,16 +393,33 @@
           <w:lang w:val="en-US"/>
         </w:rPr>
         <w:lastRenderedPageBreak/>
-        <w:t>everything is (X</w:t>
-      </w:r>
-      <w:proofErr w:type="gramStart"/>
-      <w:r>
-        <w:rPr>
-          <w:lang w:val="en-US"/>
-        </w:rPr>
-        <w:t>)HTML</w:t>
-      </w:r>
-      <w:proofErr w:type="gramEnd"/>
+        <w:t xml:space="preserve">everything is (X)HTML, </w:t>
+      </w:r>
+      <w:r>
+        <w:rPr>
+          <w:lang w:val="en-US"/>
+        </w:rPr>
+        <w:t>CSS</w:t>
+      </w:r>
+      <w:r>
+        <w:rPr>
+          <w:lang w:val="en-US"/>
+        </w:rPr>
+        <w:t xml:space="preserve"> and JavaScript</w:t>
+      </w:r>
+      <w:r>
+        <w:rPr>
+          <w:lang w:val="en-US"/>
+        </w:rPr>
+        <w:t xml:space="preserve"> but there are a lot of frameworks to abstract from these languages like JSF</w:t>
+      </w:r>
+      <w:r>
+        <w:rPr>
+          <w:rStyle w:val="Refdenotaderodap"/>
+          <w:lang w:val="en-US"/>
+        </w:rPr>
+        <w:footnoteReference w:id="3"/>
+      </w:r>
       <w:r>
         <w:rPr>
           <w:lang w:val="en-US"/>
@@ -413,1425 +430,658 @@
         <w:rPr>
           <w:lang w:val="en-US"/>
         </w:rPr>
-        <w:t>CSS</w:t>
-      </w:r>
-      <w:r>
-        <w:rPr>
-          <w:lang w:val="en-US"/>
-        </w:rPr>
-        <w:t xml:space="preserve"> and JavaScript</w:t>
-      </w:r>
-      <w:r>
-        <w:rPr>
-          <w:lang w:val="en-US"/>
-        </w:rPr>
-        <w:t xml:space="preserve"> but there are a lot of frameworks to abstract from these languages like JSF</w:t>
+        <w:t>Struts or ASP.net.</w:t>
+      </w:r>
+    </w:p>
+    <w:p>
+      <w:pPr>
+        <w:rPr>
+          <w:lang w:val="en-US"/>
+        </w:rPr>
+      </w:pPr>
+      <w:r>
+        <w:rPr>
+          <w:lang w:val="en-US"/>
+        </w:rPr>
+        <w:t>Most desktop GUI frameworks use the same language for views and the other software layers</w:t>
+      </w:r>
+      <w:r>
+        <w:rPr>
+          <w:lang w:val="en-US"/>
+        </w:rPr>
+        <w:t>.</w:t>
+      </w:r>
+      <w:r>
+        <w:rPr>
+          <w:lang w:val="en-US"/>
+        </w:rPr>
+        <w:t xml:space="preserve"> This means that a lot of code has to be written In order to get things done. Frameworks like GTK+, Swing and Windows forms are very hard to use without help from more advanced tools.</w:t>
+      </w:r>
+    </w:p>
+    <w:p>
+      <w:pPr>
+        <w:rPr>
+          <w:lang w:val="en-US"/>
+        </w:rPr>
+      </w:pPr>
+      <w:r>
+        <w:rPr>
+          <w:lang w:val="en-US"/>
+        </w:rPr>
+        <w:t>Let’</w:t>
+      </w:r>
+      <w:r>
+        <w:rPr>
+          <w:lang w:val="en-US"/>
+        </w:rPr>
+        <w:t xml:space="preserve">s take a look at simple Swing </w:t>
+      </w:r>
+      <w:r>
+        <w:rPr>
+          <w:lang w:val="en-US"/>
+        </w:rPr>
+        <w:t>example</w:t>
+      </w:r>
+      <w:r>
+        <w:rPr>
+          <w:lang w:val="en-US"/>
+        </w:rPr>
+        <w:t xml:space="preserve"> that shows a</w:t>
+      </w:r>
+      <w:r>
+        <w:rPr>
+          <w:lang w:val="en-US"/>
+        </w:rPr>
+        <w:t xml:space="preserve"> basic</w:t>
+      </w:r>
+      <w:r>
+        <w:rPr>
+          <w:lang w:val="en-US"/>
+        </w:rPr>
+        <w:t xml:space="preserve"> login window.</w:t>
+      </w:r>
+    </w:p>
+    <w:p>
+      <w:pPr>
+        <w:spacing w:after="0" w:line="240" w:lineRule="auto"/>
+        <w:rPr>
+          <w:i/>
+          <w:lang w:val="en-US"/>
+        </w:rPr>
+      </w:pPr>
+      <w:r>
+        <w:rPr>
+          <w:i/>
+          <w:lang w:val="en-US"/>
+        </w:rPr>
+        <w:t>public static void main(String[] args) {</w:t>
+      </w:r>
+    </w:p>
+    <w:p>
+      <w:pPr>
+        <w:spacing w:after="0" w:line="240" w:lineRule="auto"/>
+        <w:rPr>
+          <w:i/>
+          <w:lang w:val="en-US"/>
+        </w:rPr>
+      </w:pPr>
+      <w:r>
+        <w:rPr>
+          <w:i/>
+          <w:lang w:val="en-US"/>
+        </w:rPr>
+        <w:t xml:space="preserve">        SwingManualTest sm = new SwingManualTest();</w:t>
+      </w:r>
+    </w:p>
+    <w:p>
+      <w:pPr>
+        <w:spacing w:after="0" w:line="240" w:lineRule="auto"/>
+        <w:rPr>
+          <w:i/>
+          <w:lang w:val="en-US"/>
+        </w:rPr>
+      </w:pPr>
+      <w:r>
+        <w:rPr>
+          <w:i/>
+          <w:lang w:val="en-US"/>
+        </w:rPr>
+        <w:t xml:space="preserve">        sm.showLoginWindow();</w:t>
+      </w:r>
+    </w:p>
+    <w:p>
+      <w:pPr>
+        <w:spacing w:after="0" w:line="240" w:lineRule="auto"/>
+        <w:rPr>
+          <w:i/>
+          <w:lang w:val="en-US"/>
+        </w:rPr>
+      </w:pPr>
+      <w:r>
+        <w:rPr>
+          <w:i/>
+          <w:lang w:val="en-US"/>
+        </w:rPr>
+        <w:t xml:space="preserve">    }</w:t>
+      </w:r>
+    </w:p>
+    <w:p>
+      <w:pPr>
+        <w:spacing w:after="0" w:line="240" w:lineRule="auto"/>
+        <w:rPr>
+          <w:i/>
+          <w:lang w:val="en-US"/>
+        </w:rPr>
+      </w:pPr>
+    </w:p>
+    <w:p>
+      <w:pPr>
+        <w:spacing w:after="0" w:line="240" w:lineRule="auto"/>
+        <w:rPr>
+          <w:i/>
+          <w:lang w:val="en-US"/>
+        </w:rPr>
+      </w:pPr>
+      <w:r>
+        <w:rPr>
+          <w:i/>
+          <w:lang w:val="en-US"/>
+        </w:rPr>
+        <w:t xml:space="preserve">    private void showLoginWindow(){</w:t>
+      </w:r>
+    </w:p>
+    <w:p>
+      <w:pPr>
+        <w:spacing w:after="0" w:line="240" w:lineRule="auto"/>
+        <w:rPr>
+          <w:i/>
+          <w:lang w:val="en-US"/>
+        </w:rPr>
+      </w:pPr>
+      <w:r>
+        <w:rPr>
+          <w:i/>
+          <w:lang w:val="en-US"/>
+        </w:rPr>
+        <w:t xml:space="preserve">        Container c = getContentPane();</w:t>
+      </w:r>
+    </w:p>
+    <w:p>
+      <w:pPr>
+        <w:spacing w:after="0" w:line="240" w:lineRule="auto"/>
+        <w:rPr>
+          <w:i/>
+          <w:lang w:val="en-US"/>
+        </w:rPr>
+      </w:pPr>
+      <w:r>
+        <w:rPr>
+          <w:i/>
+          <w:lang w:val="en-US"/>
+        </w:rPr>
+        <w:t xml:space="preserve">        c.setLayout(new GridLayout(3, 2));</w:t>
+      </w:r>
+    </w:p>
+    <w:p>
+      <w:pPr>
+        <w:spacing w:after="0" w:line="240" w:lineRule="auto"/>
+        <w:rPr>
+          <w:i/>
+          <w:lang w:val="en-US"/>
+        </w:rPr>
+      </w:pPr>
+      <w:r>
+        <w:rPr>
+          <w:i/>
+          <w:lang w:val="en-US"/>
+        </w:rPr>
+        <w:t xml:space="preserve">        c.add(new JLabel("Username:"));</w:t>
+      </w:r>
+    </w:p>
+    <w:p>
+      <w:pPr>
+        <w:spacing w:after="0" w:line="240" w:lineRule="auto"/>
+        <w:rPr>
+          <w:i/>
+          <w:lang w:val="en-US"/>
+        </w:rPr>
+      </w:pPr>
+      <w:r>
+        <w:rPr>
+          <w:i/>
+          <w:lang w:val="en-US"/>
+        </w:rPr>
+        <w:t xml:space="preserve">        c.add(new JTextField());</w:t>
+      </w:r>
+    </w:p>
+    <w:p>
+      <w:pPr>
+        <w:spacing w:after="0" w:line="240" w:lineRule="auto"/>
+        <w:rPr>
+          <w:i/>
+          <w:lang w:val="en-US"/>
+        </w:rPr>
+      </w:pPr>
+      <w:r>
+        <w:rPr>
+          <w:i/>
+          <w:lang w:val="en-US"/>
+        </w:rPr>
+        <w:t xml:space="preserve">        c.add(new JLabel("Password:"));</w:t>
+      </w:r>
+    </w:p>
+    <w:p>
+      <w:pPr>
+        <w:spacing w:after="0" w:line="240" w:lineRule="auto"/>
+        <w:rPr>
+          <w:i/>
+          <w:lang w:val="en-US"/>
+        </w:rPr>
+      </w:pPr>
+      <w:r>
+        <w:rPr>
+          <w:i/>
+          <w:lang w:val="en-US"/>
+        </w:rPr>
+        <w:t xml:space="preserve">        c.add(new JTextField());</w:t>
+      </w:r>
+    </w:p>
+    <w:p>
+      <w:pPr>
+        <w:spacing w:after="0" w:line="240" w:lineRule="auto"/>
+        <w:rPr>
+          <w:i/>
+          <w:lang w:val="en-US"/>
+        </w:rPr>
+      </w:pPr>
+      <w:r>
+        <w:rPr>
+          <w:i/>
+          <w:lang w:val="en-US"/>
+        </w:rPr>
+        <w:t xml:space="preserve">        c.add(new JButton("Login"));</w:t>
+      </w:r>
+    </w:p>
+    <w:p>
+      <w:pPr>
+        <w:spacing w:after="0" w:line="240" w:lineRule="auto"/>
+        <w:rPr>
+          <w:i/>
+          <w:lang w:val="en-US"/>
+        </w:rPr>
+      </w:pPr>
+      <w:r>
+        <w:rPr>
+          <w:i/>
+          <w:lang w:val="en-US"/>
+        </w:rPr>
+        <w:t xml:space="preserve">        c.add(new JButton("Cancel"));</w:t>
+      </w:r>
+    </w:p>
+    <w:p>
+      <w:pPr>
+        <w:spacing w:after="0" w:line="240" w:lineRule="auto"/>
+        <w:rPr>
+          <w:i/>
+          <w:lang w:val="en-US"/>
+        </w:rPr>
+      </w:pPr>
+      <w:r>
+        <w:rPr>
+          <w:i/>
+          <w:lang w:val="en-US"/>
+        </w:rPr>
+        <w:t xml:space="preserve">        setDefaultCloseOperation(JFrame.EXIT_ON_CLOSE);</w:t>
+      </w:r>
+    </w:p>
+    <w:p>
+      <w:pPr>
+        <w:spacing w:after="0" w:line="240" w:lineRule="auto"/>
+        <w:rPr>
+          <w:i/>
+          <w:lang w:val="en-US"/>
+        </w:rPr>
+      </w:pPr>
+      <w:r>
+        <w:rPr>
+          <w:i/>
+          <w:lang w:val="en-US"/>
+        </w:rPr>
+        <w:t xml:space="preserve">        pack();</w:t>
+      </w:r>
+    </w:p>
+    <w:p>
+      <w:pPr>
+        <w:spacing w:after="0" w:line="240" w:lineRule="auto"/>
+        <w:rPr>
+          <w:i/>
+          <w:lang w:val="en-US"/>
+        </w:rPr>
+      </w:pPr>
+      <w:r>
+        <w:rPr>
+          <w:i/>
+          <w:lang w:val="en-US"/>
+        </w:rPr>
+        <w:t xml:space="preserve">        setVisible(true);</w:t>
+      </w:r>
+    </w:p>
+    <w:p>
+      <w:pPr>
+        <w:spacing w:after="0" w:line="240" w:lineRule="auto"/>
+        <w:rPr>
+          <w:i/>
+          <w:lang w:val="en-US"/>
+        </w:rPr>
+      </w:pPr>
+      <w:r>
+        <w:rPr>
+          <w:i/>
+          <w:lang w:val="en-US"/>
+        </w:rPr>
+        <w:t xml:space="preserve">    }</w:t>
+      </w:r>
+    </w:p>
+    <w:p>
+      <w:pPr>
+        <w:spacing w:before="240" w:after="0"/>
+        <w:rPr>
+          <w:lang w:val="en-US"/>
+        </w:rPr>
+      </w:pPr>
+      <w:r>
+        <w:rPr>
+          <w:lang w:val="en-US"/>
+        </w:rPr>
+        <w:t>It’s plain Java so every control is an object. For some OOP</w:t>
       </w:r>
       <w:r>
         <w:rPr>
           <w:rStyle w:val="Refdenotaderodap"/>
           <w:lang w:val="en-US"/>
         </w:rPr>
-        <w:footnoteReference w:id="3"/>
-      </w:r>
-      <w:r>
-        <w:rPr>
-          <w:lang w:val="en-US"/>
-        </w:rPr>
-        <w:t xml:space="preserve">, </w:t>
-      </w:r>
-      <w:r>
-        <w:rPr>
-          <w:lang w:val="en-US"/>
-        </w:rPr>
-        <w:t>Struts or ASP.net.</w:t>
-      </w:r>
-    </w:p>
-    <w:p>
-      <w:pPr>
-        <w:rPr>
-          <w:lang w:val="en-US"/>
-        </w:rPr>
-      </w:pPr>
-      <w:r>
-        <w:rPr>
-          <w:lang w:val="en-US"/>
-        </w:rPr>
-        <w:t>Most desktop GUI frameworks use the same language for views and the other software layers</w:t>
-      </w:r>
-      <w:r>
-        <w:rPr>
-          <w:lang w:val="en-US"/>
-        </w:rPr>
-        <w:t>.</w:t>
-      </w:r>
-      <w:r>
-        <w:rPr>
-          <w:lang w:val="en-US"/>
-        </w:rPr>
-        <w:t xml:space="preserve"> This means that a lot of code has to be written In order to get things done. Frameworks like GTK+, Swing and Windows forms are very hard to use without help from more advanced tools.</w:t>
-      </w:r>
-    </w:p>
-    <w:p>
-      <w:pPr>
-        <w:rPr>
-          <w:lang w:val="en-US"/>
-        </w:rPr>
-      </w:pPr>
-      <w:r>
-        <w:rPr>
-          <w:lang w:val="en-US"/>
-        </w:rPr>
-        <w:t>Let’</w:t>
-      </w:r>
-      <w:r>
-        <w:rPr>
-          <w:lang w:val="en-US"/>
-        </w:rPr>
-        <w:t xml:space="preserve">s take a look at simple Swing </w:t>
-      </w:r>
-      <w:r>
-        <w:rPr>
-          <w:lang w:val="en-US"/>
-        </w:rPr>
-        <w:t>example</w:t>
-      </w:r>
-      <w:r>
-        <w:rPr>
-          <w:lang w:val="en-US"/>
-        </w:rPr>
-        <w:t xml:space="preserve"> that shows a</w:t>
-      </w:r>
-      <w:r>
-        <w:rPr>
-          <w:lang w:val="en-US"/>
-        </w:rPr>
-        <w:t xml:space="preserve"> basic</w:t>
-      </w:r>
-      <w:r>
-        <w:rPr>
-          <w:lang w:val="en-US"/>
-        </w:rPr>
-        <w:t xml:space="preserve"> login window.</w:t>
+        <w:footnoteReference w:id="4"/>
+      </w:r>
+      <w:r>
+        <w:rPr>
+          <w:lang w:val="en-US"/>
+        </w:rPr>
+        <w:t xml:space="preserve"> enthusiasts this is </w:t>
+      </w:r>
+      <w:r>
+        <w:rPr>
+          <w:lang w:val="en-US"/>
+        </w:rPr>
+        <w:t>a</w:t>
+      </w:r>
+      <w:r>
+        <w:rPr>
+          <w:lang w:val="en-US"/>
+        </w:rPr>
+        <w:t xml:space="preserve"> good</w:t>
+      </w:r>
+      <w:r>
+        <w:rPr>
+          <w:lang w:val="en-US"/>
+        </w:rPr>
+        <w:t xml:space="preserve"> thing</w:t>
+      </w:r>
+      <w:r>
+        <w:rPr>
+          <w:lang w:val="en-US"/>
+        </w:rPr>
+        <w:t xml:space="preserve"> but it’s incomprehensible for designers and even for most developers this is very hard</w:t>
+      </w:r>
+      <w:r>
+        <w:rPr>
+          <w:lang w:val="en-US"/>
+        </w:rPr>
+        <w:t xml:space="preserve"> and thus very time consuming.</w:t>
+      </w:r>
+    </w:p>
+    <w:p>
+      <w:pPr>
+        <w:spacing w:before="240" w:after="0"/>
+        <w:rPr>
+          <w:lang w:val="en-US"/>
+        </w:rPr>
+      </w:pPr>
+      <w:r>
+        <w:rPr>
+          <w:lang w:val="en-US"/>
+        </w:rPr>
+        <w:t xml:space="preserve">Fortunately, on the web side things are simpler. </w:t>
+      </w:r>
+      <w:r>
+        <w:rPr>
+          <w:lang w:val="en-US"/>
+        </w:rPr>
+        <w:t>Most frameworks use HTML with some specific extensions to specify the views. This offer developers a more declarative paradigm which makes a lot more sense when building interfaces. This approach also produces a lot less code which makes maintenance a lot easier.</w:t>
+      </w:r>
+    </w:p>
+    <w:p>
+      <w:pPr>
+        <w:spacing w:before="240"/>
+        <w:rPr>
+          <w:lang w:val="en-US"/>
+        </w:rPr>
+      </w:pPr>
+      <w:r>
+        <w:rPr>
+          <w:lang w:val="en-US"/>
+        </w:rPr>
+        <w:t>Let’s take a look at an example similar to the previous one but this time using JSF.</w:t>
       </w:r>
     </w:p>
     <w:p>
       <w:pPr>
         <w:spacing w:after="0" w:line="240" w:lineRule="auto"/>
         <w:rPr>
-          <w:i/>
-          <w:lang w:val="en-US"/>
-        </w:rPr>
-      </w:pPr>
-      <w:proofErr w:type="gramStart"/>
-      <w:r>
-        <w:rPr>
-          <w:i/>
-          <w:lang w:val="en-US"/>
-        </w:rPr>
-        <w:t>public</w:t>
-      </w:r>
-      <w:proofErr w:type="gramEnd"/>
-      <w:r>
-        <w:rPr>
-          <w:i/>
-          <w:lang w:val="en-US"/>
-        </w:rPr>
-        <w:t xml:space="preserve"> static void main(String[] </w:t>
-      </w:r>
-      <w:proofErr w:type="spellStart"/>
-      <w:r>
-        <w:rPr>
-          <w:i/>
-          <w:lang w:val="en-US"/>
-        </w:rPr>
-        <w:t>args</w:t>
-      </w:r>
-      <w:proofErr w:type="spellEnd"/>
-      <w:r>
-        <w:rPr>
-          <w:i/>
-          <w:lang w:val="en-US"/>
-        </w:rPr>
-        <w:t>) {</w:t>
+          <w:lang w:val="en-US"/>
+        </w:rPr>
+      </w:pPr>
+      <w:r>
+        <w:rPr>
+          <w:lang w:val="en-US"/>
+        </w:rPr>
+        <w:t>&lt;html xmlns="http://www.w3.org/1999/xhtml"</w:t>
       </w:r>
     </w:p>
     <w:p>
       <w:pPr>
         <w:spacing w:after="0" w:line="240" w:lineRule="auto"/>
         <w:rPr>
-          <w:i/>
-          <w:lang w:val="en-US"/>
-        </w:rPr>
-      </w:pPr>
-      <w:r>
-        <w:rPr>
-          <w:i/>
-          <w:lang w:val="en-US"/>
-        </w:rPr>
-        <w:t xml:space="preserve">        </w:t>
-      </w:r>
-      <w:proofErr w:type="spellStart"/>
-      <w:r>
-        <w:rPr>
-          <w:i/>
-          <w:lang w:val="en-US"/>
-        </w:rPr>
-        <w:t>SwingManualTest</w:t>
-      </w:r>
-      <w:proofErr w:type="spellEnd"/>
-      <w:r>
-        <w:rPr>
-          <w:i/>
-          <w:lang w:val="en-US"/>
-        </w:rPr>
-        <w:t xml:space="preserve"> </w:t>
-      </w:r>
-      <w:proofErr w:type="spellStart"/>
-      <w:r>
-        <w:rPr>
-          <w:i/>
-          <w:lang w:val="en-US"/>
-        </w:rPr>
-        <w:t>sm</w:t>
-      </w:r>
-      <w:proofErr w:type="spellEnd"/>
-      <w:r>
-        <w:rPr>
-          <w:i/>
-          <w:lang w:val="en-US"/>
-        </w:rPr>
-        <w:t xml:space="preserve"> = new </w:t>
-      </w:r>
-      <w:proofErr w:type="spellStart"/>
-      <w:proofErr w:type="gramStart"/>
-      <w:r>
-        <w:rPr>
-          <w:i/>
-          <w:lang w:val="en-US"/>
-        </w:rPr>
-        <w:t>SwingManualTest</w:t>
-      </w:r>
-      <w:proofErr w:type="spellEnd"/>
-      <w:r>
-        <w:rPr>
-          <w:i/>
-          <w:lang w:val="en-US"/>
-        </w:rPr>
-        <w:t>(</w:t>
-      </w:r>
-      <w:proofErr w:type="gramEnd"/>
-      <w:r>
-        <w:rPr>
-          <w:i/>
-          <w:lang w:val="en-US"/>
-        </w:rPr>
-        <w:t>);</w:t>
+          <w:lang w:val="en-US"/>
+        </w:rPr>
+      </w:pPr>
+      <w:r>
+        <w:rPr>
+          <w:lang w:val="en-US"/>
+        </w:rPr>
+        <w:t xml:space="preserve">      xmlns:h="http://java.sun.com/jsf/html"&gt;</w:t>
       </w:r>
     </w:p>
     <w:p>
       <w:pPr>
         <w:spacing w:after="0" w:line="240" w:lineRule="auto"/>
         <w:rPr>
-          <w:i/>
-          <w:lang w:val="en-US"/>
-        </w:rPr>
-      </w:pPr>
-      <w:r>
-        <w:rPr>
-          <w:i/>
-          <w:lang w:val="en-US"/>
-        </w:rPr>
-        <w:t xml:space="preserve">        </w:t>
-      </w:r>
-      <w:proofErr w:type="spellStart"/>
-      <w:proofErr w:type="gramStart"/>
-      <w:r>
-        <w:rPr>
-          <w:i/>
-          <w:lang w:val="en-US"/>
-        </w:rPr>
-        <w:t>sm.showLoginWindow</w:t>
-      </w:r>
-      <w:proofErr w:type="spellEnd"/>
-      <w:r>
-        <w:rPr>
-          <w:i/>
-          <w:lang w:val="en-US"/>
-        </w:rPr>
-        <w:t>(</w:t>
-      </w:r>
-      <w:proofErr w:type="gramEnd"/>
-      <w:r>
-        <w:rPr>
-          <w:i/>
-          <w:lang w:val="en-US"/>
-        </w:rPr>
-        <w:t>);</w:t>
+          <w:lang w:val="en-US"/>
+        </w:rPr>
+      </w:pPr>
+      <w:r>
+        <w:rPr>
+          <w:lang w:val="en-US"/>
+        </w:rPr>
+        <w:t xml:space="preserve">    &lt;h:head&gt;</w:t>
       </w:r>
     </w:p>
     <w:p>
       <w:pPr>
         <w:spacing w:after="0" w:line="240" w:lineRule="auto"/>
         <w:rPr>
-          <w:i/>
-          <w:lang w:val="en-US"/>
-        </w:rPr>
-      </w:pPr>
-      <w:r>
-        <w:rPr>
-          <w:i/>
-          <w:lang w:val="en-US"/>
-        </w:rPr>
-        <w:t xml:space="preserve">    }</w:t>
+          <w:lang w:val="en-US"/>
+        </w:rPr>
+      </w:pPr>
+      <w:r>
+        <w:rPr>
+          <w:lang w:val="en-US"/>
+        </w:rPr>
+        <w:t xml:space="preserve">        &lt;title&gt;Login&lt;/title&gt;</w:t>
       </w:r>
     </w:p>
     <w:p>
       <w:pPr>
         <w:spacing w:after="0" w:line="240" w:lineRule="auto"/>
         <w:rPr>
-          <w:i/>
-          <w:lang w:val="en-US"/>
-        </w:rPr>
-      </w:pPr>
+          <w:lang w:val="en-US"/>
+        </w:rPr>
+      </w:pPr>
+      <w:r>
+        <w:rPr>
+          <w:lang w:val="en-US"/>
+        </w:rPr>
+        <w:t xml:space="preserve">    &lt;/h:head&gt;</w:t>
+      </w:r>
     </w:p>
     <w:p>
       <w:pPr>
         <w:spacing w:after="0" w:line="240" w:lineRule="auto"/>
         <w:rPr>
-          <w:i/>
-          <w:lang w:val="en-US"/>
-        </w:rPr>
-      </w:pPr>
-      <w:r>
-        <w:rPr>
-          <w:i/>
-          <w:lang w:val="en-US"/>
-        </w:rPr>
-        <w:t xml:space="preserve">    </w:t>
-      </w:r>
-      <w:proofErr w:type="gramStart"/>
-      <w:r>
-        <w:rPr>
-          <w:i/>
-          <w:lang w:val="en-US"/>
-        </w:rPr>
-        <w:t>private</w:t>
-      </w:r>
-      <w:proofErr w:type="gramEnd"/>
-      <w:r>
-        <w:rPr>
-          <w:i/>
-          <w:lang w:val="en-US"/>
-        </w:rPr>
-        <w:t xml:space="preserve"> void </w:t>
-      </w:r>
-      <w:proofErr w:type="spellStart"/>
-      <w:r>
-        <w:rPr>
-          <w:i/>
-          <w:lang w:val="en-US"/>
-        </w:rPr>
-        <w:t>showLoginWindow</w:t>
-      </w:r>
-      <w:proofErr w:type="spellEnd"/>
-      <w:r>
-        <w:rPr>
-          <w:i/>
-          <w:lang w:val="en-US"/>
-        </w:rPr>
-        <w:t>(){</w:t>
+          <w:lang w:val="en-US"/>
+        </w:rPr>
+      </w:pPr>
+      <w:r>
+        <w:rPr>
+          <w:lang w:val="en-US"/>
+        </w:rPr>
+        <w:t xml:space="preserve">    &lt;h:body&gt;</w:t>
       </w:r>
     </w:p>
     <w:p>
       <w:pPr>
         <w:spacing w:after="0" w:line="240" w:lineRule="auto"/>
         <w:rPr>
-          <w:i/>
-          <w:lang w:val="en-US"/>
-        </w:rPr>
-      </w:pPr>
-      <w:r>
-        <w:rPr>
-          <w:i/>
-          <w:lang w:val="en-US"/>
-        </w:rPr>
-        <w:t xml:space="preserve">        Container c = </w:t>
-      </w:r>
-      <w:proofErr w:type="spellStart"/>
-      <w:proofErr w:type="gramStart"/>
-      <w:r>
-        <w:rPr>
-          <w:i/>
-          <w:lang w:val="en-US"/>
-        </w:rPr>
-        <w:t>getContentPane</w:t>
-      </w:r>
-      <w:proofErr w:type="spellEnd"/>
-      <w:r>
-        <w:rPr>
-          <w:i/>
-          <w:lang w:val="en-US"/>
-        </w:rPr>
-        <w:t>(</w:t>
-      </w:r>
-      <w:proofErr w:type="gramEnd"/>
-      <w:r>
-        <w:rPr>
-          <w:i/>
-          <w:lang w:val="en-US"/>
-        </w:rPr>
-        <w:t>);</w:t>
+          <w:lang w:val="en-US"/>
+        </w:rPr>
+      </w:pPr>
+      <w:r>
+        <w:rPr>
+          <w:lang w:val="en-US"/>
+        </w:rPr>
+        <w:t xml:space="preserve">        &lt;h:form&gt;</w:t>
       </w:r>
     </w:p>
     <w:p>
       <w:pPr>
         <w:spacing w:after="0" w:line="240" w:lineRule="auto"/>
         <w:rPr>
-          <w:i/>
-          <w:lang w:val="en-US"/>
-        </w:rPr>
-      </w:pPr>
-      <w:r>
-        <w:rPr>
-          <w:i/>
-          <w:lang w:val="en-US"/>
-        </w:rPr>
-        <w:t xml:space="preserve">        </w:t>
-      </w:r>
-      <w:proofErr w:type="spellStart"/>
-      <w:proofErr w:type="gramStart"/>
-      <w:r>
-        <w:rPr>
-          <w:i/>
-          <w:lang w:val="en-US"/>
-        </w:rPr>
-        <w:t>c.setLayout</w:t>
-      </w:r>
-      <w:proofErr w:type="spellEnd"/>
-      <w:r>
-        <w:rPr>
-          <w:i/>
-          <w:lang w:val="en-US"/>
-        </w:rPr>
-        <w:t>(</w:t>
-      </w:r>
-      <w:proofErr w:type="gramEnd"/>
-      <w:r>
-        <w:rPr>
-          <w:i/>
-          <w:lang w:val="en-US"/>
-        </w:rPr>
-        <w:t xml:space="preserve">new </w:t>
-      </w:r>
-      <w:proofErr w:type="spellStart"/>
-      <w:r>
-        <w:rPr>
-          <w:i/>
-          <w:lang w:val="en-US"/>
-        </w:rPr>
-        <w:t>GridLayout</w:t>
-      </w:r>
-      <w:proofErr w:type="spellEnd"/>
-      <w:r>
-        <w:rPr>
-          <w:i/>
-          <w:lang w:val="en-US"/>
-        </w:rPr>
-        <w:t>(3, 2));</w:t>
+          <w:lang w:val="en-US"/>
+        </w:rPr>
+      </w:pPr>
+      <w:r>
+        <w:rPr>
+          <w:lang w:val="en-US"/>
+        </w:rPr>
+        <w:t xml:space="preserve">            &lt;h:outputLabel value="Username:" /&gt;</w:t>
       </w:r>
     </w:p>
     <w:p>
       <w:pPr>
         <w:spacing w:after="0" w:line="240" w:lineRule="auto"/>
         <w:rPr>
-          <w:i/>
-          <w:lang w:val="en-US"/>
-        </w:rPr>
-      </w:pPr>
-      <w:r>
-        <w:rPr>
-          <w:i/>
-          <w:lang w:val="en-US"/>
-        </w:rPr>
-        <w:t xml:space="preserve">        </w:t>
-      </w:r>
-      <w:proofErr w:type="spellStart"/>
-      <w:proofErr w:type="gramStart"/>
-      <w:r>
-        <w:rPr>
-          <w:i/>
-          <w:lang w:val="en-US"/>
-        </w:rPr>
-        <w:t>c.add</w:t>
-      </w:r>
-      <w:proofErr w:type="spellEnd"/>
-      <w:r>
-        <w:rPr>
-          <w:i/>
-          <w:lang w:val="en-US"/>
-        </w:rPr>
-        <w:t>(</w:t>
-      </w:r>
-      <w:proofErr w:type="gramEnd"/>
-      <w:r>
-        <w:rPr>
-          <w:i/>
-          <w:lang w:val="en-US"/>
-        </w:rPr>
-        <w:t xml:space="preserve">new </w:t>
-      </w:r>
-      <w:proofErr w:type="spellStart"/>
-      <w:r>
-        <w:rPr>
-          <w:i/>
-          <w:lang w:val="en-US"/>
-        </w:rPr>
-        <w:t>JLabel</w:t>
-      </w:r>
-      <w:proofErr w:type="spellEnd"/>
-      <w:r>
-        <w:rPr>
-          <w:i/>
-          <w:lang w:val="en-US"/>
-        </w:rPr>
-        <w:t>("Username:"));</w:t>
+          <w:lang w:val="en-US"/>
+        </w:rPr>
+      </w:pPr>
+      <w:r>
+        <w:rPr>
+          <w:lang w:val="en-US"/>
+        </w:rPr>
+        <w:t xml:space="preserve">            &lt;h:inputText /&gt;</w:t>
       </w:r>
     </w:p>
     <w:p>
       <w:pPr>
         <w:spacing w:after="0" w:line="240" w:lineRule="auto"/>
         <w:rPr>
-          <w:i/>
-          <w:lang w:val="en-US"/>
-        </w:rPr>
-      </w:pPr>
-      <w:r>
-        <w:rPr>
-          <w:i/>
-          <w:lang w:val="en-US"/>
-        </w:rPr>
-        <w:t xml:space="preserve">        </w:t>
-      </w:r>
-      <w:proofErr w:type="spellStart"/>
-      <w:proofErr w:type="gramStart"/>
-      <w:r>
-        <w:rPr>
-          <w:i/>
-          <w:lang w:val="en-US"/>
-        </w:rPr>
-        <w:t>c.add</w:t>
-      </w:r>
-      <w:proofErr w:type="spellEnd"/>
-      <w:r>
-        <w:rPr>
-          <w:i/>
-          <w:lang w:val="en-US"/>
-        </w:rPr>
-        <w:t>(</w:t>
-      </w:r>
-      <w:proofErr w:type="gramEnd"/>
-      <w:r>
-        <w:rPr>
-          <w:i/>
-          <w:lang w:val="en-US"/>
-        </w:rPr>
-        <w:t xml:space="preserve">new </w:t>
-      </w:r>
-      <w:proofErr w:type="spellStart"/>
-      <w:r>
-        <w:rPr>
-          <w:i/>
-          <w:lang w:val="en-US"/>
-        </w:rPr>
-        <w:t>JTextField</w:t>
-      </w:r>
-      <w:proofErr w:type="spellEnd"/>
-      <w:r>
-        <w:rPr>
-          <w:i/>
-          <w:lang w:val="en-US"/>
-        </w:rPr>
-        <w:t>());</w:t>
+          <w:lang w:val="en-US"/>
+        </w:rPr>
+      </w:pPr>
+      <w:r>
+        <w:rPr>
+          <w:lang w:val="en-US"/>
+        </w:rPr>
+        <w:lastRenderedPageBreak/>
+        <w:t xml:space="preserve">            &lt;h:outputLabel value="Password:" /&gt;</w:t>
       </w:r>
     </w:p>
     <w:p>
       <w:pPr>
         <w:spacing w:after="0" w:line="240" w:lineRule="auto"/>
         <w:rPr>
-          <w:i/>
-          <w:lang w:val="en-US"/>
-        </w:rPr>
-      </w:pPr>
-      <w:r>
-        <w:rPr>
-          <w:i/>
-          <w:lang w:val="en-US"/>
-        </w:rPr>
-        <w:t xml:space="preserve">        </w:t>
-      </w:r>
-      <w:proofErr w:type="spellStart"/>
-      <w:proofErr w:type="gramStart"/>
-      <w:r>
-        <w:rPr>
-          <w:i/>
-          <w:lang w:val="en-US"/>
-        </w:rPr>
-        <w:t>c.add</w:t>
-      </w:r>
-      <w:proofErr w:type="spellEnd"/>
-      <w:r>
-        <w:rPr>
-          <w:i/>
-          <w:lang w:val="en-US"/>
-        </w:rPr>
-        <w:t>(</w:t>
-      </w:r>
-      <w:proofErr w:type="gramEnd"/>
-      <w:r>
-        <w:rPr>
-          <w:i/>
-          <w:lang w:val="en-US"/>
-        </w:rPr>
-        <w:t xml:space="preserve">new </w:t>
-      </w:r>
-      <w:proofErr w:type="spellStart"/>
-      <w:r>
-        <w:rPr>
-          <w:i/>
-          <w:lang w:val="en-US"/>
-        </w:rPr>
-        <w:t>JLabel</w:t>
-      </w:r>
-      <w:proofErr w:type="spellEnd"/>
-      <w:r>
-        <w:rPr>
-          <w:i/>
-          <w:lang w:val="en-US"/>
-        </w:rPr>
-        <w:t>("Password:"));</w:t>
+          <w:lang w:val="en-US"/>
+        </w:rPr>
+      </w:pPr>
+      <w:r>
+        <w:rPr>
+          <w:lang w:val="en-US"/>
+        </w:rPr>
+        <w:t xml:space="preserve">            &lt;h:inputSecret /&gt;</w:t>
       </w:r>
     </w:p>
     <w:p>
       <w:pPr>
         <w:spacing w:after="0" w:line="240" w:lineRule="auto"/>
         <w:rPr>
-          <w:i/>
-          <w:lang w:val="en-US"/>
-        </w:rPr>
-      </w:pPr>
-      <w:r>
-        <w:rPr>
-          <w:i/>
-          <w:lang w:val="en-US"/>
-        </w:rPr>
-        <w:t xml:space="preserve">        </w:t>
-      </w:r>
-      <w:proofErr w:type="spellStart"/>
-      <w:proofErr w:type="gramStart"/>
-      <w:r>
-        <w:rPr>
-          <w:i/>
-          <w:lang w:val="en-US"/>
-        </w:rPr>
-        <w:t>c.add</w:t>
-      </w:r>
-      <w:proofErr w:type="spellEnd"/>
-      <w:r>
-        <w:rPr>
-          <w:i/>
-          <w:lang w:val="en-US"/>
-        </w:rPr>
-        <w:t>(</w:t>
-      </w:r>
-      <w:proofErr w:type="gramEnd"/>
-      <w:r>
-        <w:rPr>
-          <w:i/>
-          <w:lang w:val="en-US"/>
-        </w:rPr>
-        <w:t xml:space="preserve">new </w:t>
-      </w:r>
-      <w:proofErr w:type="spellStart"/>
-      <w:r>
-        <w:rPr>
-          <w:i/>
-          <w:lang w:val="en-US"/>
-        </w:rPr>
-        <w:t>JTextField</w:t>
-      </w:r>
-      <w:proofErr w:type="spellEnd"/>
-      <w:r>
-        <w:rPr>
-          <w:i/>
-          <w:lang w:val="en-US"/>
-        </w:rPr>
-        <w:t>());</w:t>
+          <w:lang w:val="en-US"/>
+        </w:rPr>
+      </w:pPr>
+      <w:r>
+        <w:rPr>
+          <w:lang w:val="en-US"/>
+        </w:rPr>
+        <w:t xml:space="preserve">            &lt;h:button value="Login" /&gt;</w:t>
       </w:r>
     </w:p>
     <w:p>
       <w:pPr>
         <w:spacing w:after="0" w:line="240" w:lineRule="auto"/>
         <w:rPr>
-          <w:i/>
-          <w:lang w:val="en-US"/>
-        </w:rPr>
-      </w:pPr>
-      <w:r>
-        <w:rPr>
-          <w:i/>
-          <w:lang w:val="en-US"/>
-        </w:rPr>
-        <w:t xml:space="preserve">        </w:t>
-      </w:r>
-      <w:proofErr w:type="spellStart"/>
-      <w:proofErr w:type="gramStart"/>
-      <w:r>
-        <w:rPr>
-          <w:i/>
-          <w:lang w:val="en-US"/>
-        </w:rPr>
-        <w:t>c.add</w:t>
-      </w:r>
-      <w:proofErr w:type="spellEnd"/>
-      <w:r>
-        <w:rPr>
-          <w:i/>
-          <w:lang w:val="en-US"/>
-        </w:rPr>
-        <w:t>(</w:t>
-      </w:r>
-      <w:proofErr w:type="gramEnd"/>
-      <w:r>
-        <w:rPr>
-          <w:i/>
-          <w:lang w:val="en-US"/>
-        </w:rPr>
-        <w:t xml:space="preserve">new </w:t>
-      </w:r>
-      <w:proofErr w:type="spellStart"/>
-      <w:r>
-        <w:rPr>
-          <w:i/>
-          <w:lang w:val="en-US"/>
-        </w:rPr>
-        <w:t>JButton</w:t>
-      </w:r>
-      <w:proofErr w:type="spellEnd"/>
-      <w:r>
-        <w:rPr>
-          <w:i/>
-          <w:lang w:val="en-US"/>
-        </w:rPr>
-        <w:t>("Login"));</w:t>
+          <w:lang w:val="en-US"/>
+        </w:rPr>
+      </w:pPr>
+      <w:r>
+        <w:rPr>
+          <w:lang w:val="en-US"/>
+        </w:rPr>
+        <w:t xml:space="preserve">            &lt;h:button value="Cancel" /&gt;</w:t>
       </w:r>
     </w:p>
     <w:p>
       <w:pPr>
         <w:spacing w:after="0" w:line="240" w:lineRule="auto"/>
         <w:rPr>
-          <w:i/>
-          <w:lang w:val="en-US"/>
-        </w:rPr>
-      </w:pPr>
-      <w:r>
-        <w:rPr>
-          <w:i/>
-          <w:lang w:val="en-US"/>
-        </w:rPr>
-        <w:t xml:space="preserve">        </w:t>
-      </w:r>
-      <w:proofErr w:type="spellStart"/>
-      <w:proofErr w:type="gramStart"/>
-      <w:r>
-        <w:rPr>
-          <w:i/>
-          <w:lang w:val="en-US"/>
-        </w:rPr>
-        <w:t>c.add</w:t>
-      </w:r>
-      <w:proofErr w:type="spellEnd"/>
-      <w:r>
-        <w:rPr>
-          <w:i/>
-          <w:lang w:val="en-US"/>
-        </w:rPr>
-        <w:t>(</w:t>
-      </w:r>
-      <w:proofErr w:type="gramEnd"/>
-      <w:r>
-        <w:rPr>
-          <w:i/>
-          <w:lang w:val="en-US"/>
-        </w:rPr>
-        <w:t xml:space="preserve">new </w:t>
-      </w:r>
-      <w:proofErr w:type="spellStart"/>
-      <w:r>
-        <w:rPr>
-          <w:i/>
-          <w:lang w:val="en-US"/>
-        </w:rPr>
-        <w:t>JButton</w:t>
-      </w:r>
-      <w:proofErr w:type="spellEnd"/>
-      <w:r>
-        <w:rPr>
-          <w:i/>
-          <w:lang w:val="en-US"/>
-        </w:rPr>
-        <w:t>("Cancel"));</w:t>
+          <w:lang w:val="en-US"/>
+        </w:rPr>
+      </w:pPr>
+      <w:r>
+        <w:rPr>
+          <w:lang w:val="en-US"/>
+        </w:rPr>
+        <w:t xml:space="preserve">        &lt;/h:form&gt;</w:t>
       </w:r>
     </w:p>
     <w:p>
       <w:pPr>
         <w:spacing w:after="0" w:line="240" w:lineRule="auto"/>
         <w:rPr>
-          <w:i/>
-          <w:lang w:val="en-US"/>
-        </w:rPr>
-      </w:pPr>
-      <w:r>
-        <w:rPr>
-          <w:i/>
-          <w:lang w:val="en-US"/>
-        </w:rPr>
-        <w:t xml:space="preserve">        </w:t>
-      </w:r>
-      <w:proofErr w:type="spellStart"/>
-      <w:proofErr w:type="gramStart"/>
-      <w:r>
-        <w:rPr>
-          <w:i/>
-          <w:lang w:val="en-US"/>
-        </w:rPr>
-        <w:t>setDefaultCloseOperation</w:t>
-      </w:r>
-      <w:proofErr w:type="spellEnd"/>
-      <w:r>
-        <w:rPr>
-          <w:i/>
-          <w:lang w:val="en-US"/>
-        </w:rPr>
-        <w:t>(</w:t>
-      </w:r>
-      <w:proofErr w:type="spellStart"/>
-      <w:proofErr w:type="gramEnd"/>
-      <w:r>
-        <w:rPr>
-          <w:i/>
-          <w:lang w:val="en-US"/>
-        </w:rPr>
-        <w:t>JFrame.EXIT_ON_CLOSE</w:t>
-      </w:r>
-      <w:proofErr w:type="spellEnd"/>
-      <w:r>
-        <w:rPr>
-          <w:i/>
-          <w:lang w:val="en-US"/>
-        </w:rPr>
-        <w:t>);</w:t>
-      </w:r>
-    </w:p>
-    <w:p>
-      <w:pPr>
-        <w:spacing w:after="0" w:line="240" w:lineRule="auto"/>
-        <w:rPr>
-          <w:i/>
-          <w:lang w:val="en-US"/>
-        </w:rPr>
-      </w:pPr>
-      <w:r>
-        <w:rPr>
-          <w:i/>
-          <w:lang w:val="en-US"/>
-        </w:rPr>
-        <w:t xml:space="preserve">        </w:t>
-      </w:r>
-      <w:proofErr w:type="gramStart"/>
-      <w:r>
-        <w:rPr>
-          <w:i/>
-          <w:lang w:val="en-US"/>
-        </w:rPr>
-        <w:t>pack(</w:t>
-      </w:r>
-      <w:proofErr w:type="gramEnd"/>
-      <w:r>
-        <w:rPr>
-          <w:i/>
-          <w:lang w:val="en-US"/>
-        </w:rPr>
-        <w:t>);</w:t>
-      </w:r>
-    </w:p>
-    <w:p>
-      <w:pPr>
-        <w:spacing w:after="0" w:line="240" w:lineRule="auto"/>
-        <w:rPr>
-          <w:i/>
-          <w:lang w:val="en-US"/>
-        </w:rPr>
-      </w:pPr>
-      <w:r>
-        <w:rPr>
-          <w:i/>
-          <w:lang w:val="en-US"/>
-        </w:rPr>
-        <w:t xml:space="preserve">        </w:t>
-      </w:r>
-      <w:proofErr w:type="spellStart"/>
-      <w:proofErr w:type="gramStart"/>
-      <w:r>
-        <w:rPr>
-          <w:i/>
-          <w:lang w:val="en-US"/>
-        </w:rPr>
-        <w:t>setVisible</w:t>
-      </w:r>
-      <w:proofErr w:type="spellEnd"/>
-      <w:r>
-        <w:rPr>
-          <w:i/>
-          <w:lang w:val="en-US"/>
-        </w:rPr>
-        <w:t>(</w:t>
-      </w:r>
-      <w:proofErr w:type="gramEnd"/>
-      <w:r>
-        <w:rPr>
-          <w:i/>
-          <w:lang w:val="en-US"/>
-        </w:rPr>
-        <w:t>true);</w:t>
-      </w:r>
-    </w:p>
-    <w:p>
-      <w:pPr>
-        <w:spacing w:after="0" w:line="240" w:lineRule="auto"/>
-        <w:rPr>
-          <w:i/>
-          <w:lang w:val="en-US"/>
-        </w:rPr>
-      </w:pPr>
-      <w:r>
-        <w:rPr>
-          <w:i/>
-          <w:lang w:val="en-US"/>
-        </w:rPr>
-        <w:t xml:space="preserve">    }</w:t>
-      </w:r>
-    </w:p>
-    <w:p>
-      <w:pPr>
-        <w:spacing w:before="240" w:after="0"/>
-        <w:rPr>
-          <w:lang w:val="en-US"/>
-        </w:rPr>
-      </w:pPr>
-      <w:r>
-        <w:rPr>
-          <w:lang w:val="en-US"/>
-        </w:rPr>
-        <w:t>It’s plain Java so every control is an object. For some OOP</w:t>
-      </w:r>
-      <w:r>
-        <w:rPr>
-          <w:rStyle w:val="Refdenotaderodap"/>
-          <w:lang w:val="en-US"/>
-        </w:rPr>
-        <w:footnoteReference w:id="4"/>
-      </w:r>
-      <w:r>
-        <w:rPr>
-          <w:lang w:val="en-US"/>
-        </w:rPr>
-        <w:t xml:space="preserve"> enthusiasts this is </w:t>
-      </w:r>
-      <w:r>
-        <w:rPr>
-          <w:lang w:val="en-US"/>
-        </w:rPr>
-        <w:t>a</w:t>
-      </w:r>
-      <w:r>
-        <w:rPr>
-          <w:lang w:val="en-US"/>
-        </w:rPr>
-        <w:t xml:space="preserve"> good</w:t>
-      </w:r>
-      <w:r>
-        <w:rPr>
-          <w:lang w:val="en-US"/>
-        </w:rPr>
-        <w:t xml:space="preserve"> thing</w:t>
-      </w:r>
-      <w:r>
-        <w:rPr>
-          <w:lang w:val="en-US"/>
-        </w:rPr>
-        <w:t xml:space="preserve"> but it’s incomprehensible for designers and even for most developers this is very hard</w:t>
-      </w:r>
-      <w:r>
-        <w:rPr>
-          <w:lang w:val="en-US"/>
-        </w:rPr>
-        <w:t xml:space="preserve"> and thus very time consuming.</w:t>
-      </w:r>
-    </w:p>
-    <w:p>
-      <w:pPr>
-        <w:spacing w:before="240" w:after="0"/>
-        <w:rPr>
-          <w:lang w:val="en-US"/>
-        </w:rPr>
-      </w:pPr>
-      <w:r>
-        <w:rPr>
-          <w:lang w:val="en-US"/>
-        </w:rPr>
-        <w:t xml:space="preserve">Fortunately, on the web side things are simpler. </w:t>
-      </w:r>
-      <w:r>
-        <w:rPr>
-          <w:lang w:val="en-US"/>
-        </w:rPr>
-        <w:t>Most frameworks use HTML with some specific extensions to specify the views. This offer developers a more declarative paradigm which makes a lot more sense when building interfaces. This approach also produces a lot less code which makes maintenance a lot easier.</w:t>
-      </w:r>
-    </w:p>
-    <w:p>
-      <w:pPr>
-        <w:spacing w:before="240"/>
-        <w:rPr>
-          <w:lang w:val="en-US"/>
-        </w:rPr>
-      </w:pPr>
-      <w:r>
-        <w:rPr>
-          <w:lang w:val="en-US"/>
-        </w:rPr>
-        <w:t>Let’s take a look at an example similar to the previous one but this time using JSF.</w:t>
-      </w:r>
-    </w:p>
-    <w:p>
-      <w:pPr>
-        <w:spacing w:after="0" w:line="240" w:lineRule="auto"/>
-        <w:rPr>
-          <w:lang w:val="en-US"/>
-        </w:rPr>
-      </w:pPr>
-      <w:r>
-        <w:rPr>
-          <w:lang w:val="en-US"/>
-        </w:rPr>
-        <w:t xml:space="preserve">&lt;html </w:t>
-      </w:r>
-      <w:proofErr w:type="spellStart"/>
-      <w:r>
-        <w:rPr>
-          <w:lang w:val="en-US"/>
-        </w:rPr>
-        <w:t>xmlns</w:t>
-      </w:r>
-      <w:proofErr w:type="spellEnd"/>
-      <w:r>
-        <w:rPr>
-          <w:lang w:val="en-US"/>
-        </w:rPr>
-        <w:t>="http://www.w3.org/1999/xhtml"</w:t>
-      </w:r>
-    </w:p>
-    <w:p>
-      <w:pPr>
-        <w:spacing w:after="0" w:line="240" w:lineRule="auto"/>
-        <w:rPr>
-          <w:lang w:val="en-US"/>
-        </w:rPr>
-      </w:pPr>
-      <w:r>
-        <w:rPr>
-          <w:lang w:val="en-US"/>
-        </w:rPr>
-        <w:t xml:space="preserve">      </w:t>
-      </w:r>
-      <w:proofErr w:type="spellStart"/>
-      <w:r>
-        <w:rPr>
-          <w:lang w:val="en-US"/>
-        </w:rPr>
-        <w:t>xmlns:h</w:t>
-      </w:r>
-      <w:proofErr w:type="spellEnd"/>
-      <w:r>
-        <w:rPr>
-          <w:lang w:val="en-US"/>
-        </w:rPr>
-        <w:t>="http://java.sun.com/jsf/html"&gt;</w:t>
-      </w:r>
-    </w:p>
-    <w:p>
-      <w:pPr>
-        <w:spacing w:after="0" w:line="240" w:lineRule="auto"/>
-        <w:rPr>
-          <w:lang w:val="en-US"/>
-        </w:rPr>
-      </w:pPr>
-      <w:r>
-        <w:rPr>
-          <w:lang w:val="en-US"/>
-        </w:rPr>
-        <w:t xml:space="preserve">    &lt;</w:t>
-      </w:r>
-      <w:proofErr w:type="gramStart"/>
-      <w:r>
-        <w:rPr>
-          <w:lang w:val="en-US"/>
-        </w:rPr>
-        <w:t>h:</w:t>
-      </w:r>
-      <w:proofErr w:type="gramEnd"/>
-      <w:r>
-        <w:rPr>
-          <w:lang w:val="en-US"/>
-        </w:rPr>
-        <w:t>head&gt;</w:t>
-      </w:r>
-    </w:p>
-    <w:p>
-      <w:pPr>
-        <w:spacing w:after="0" w:line="240" w:lineRule="auto"/>
-        <w:rPr>
-          <w:lang w:val="en-US"/>
-        </w:rPr>
-      </w:pPr>
-      <w:r>
-        <w:rPr>
-          <w:lang w:val="en-US"/>
-        </w:rPr>
-        <w:t xml:space="preserve">        &lt;</w:t>
-      </w:r>
-      <w:proofErr w:type="gramStart"/>
-      <w:r>
-        <w:rPr>
-          <w:lang w:val="en-US"/>
-        </w:rPr>
-        <w:t>title&gt;</w:t>
-      </w:r>
-      <w:proofErr w:type="gramEnd"/>
-      <w:r>
-        <w:rPr>
-          <w:lang w:val="en-US"/>
-        </w:rPr>
-        <w:t>Login&lt;/title&gt;</w:t>
-      </w:r>
-    </w:p>
-    <w:p>
-      <w:pPr>
-        <w:spacing w:after="0" w:line="240" w:lineRule="auto"/>
-        <w:rPr>
-          <w:lang w:val="en-US"/>
-        </w:rPr>
-      </w:pPr>
-      <w:r>
-        <w:rPr>
-          <w:lang w:val="en-US"/>
-        </w:rPr>
-        <w:t xml:space="preserve">    &lt;/h</w:t>
-      </w:r>
-      <w:proofErr w:type="gramStart"/>
-      <w:r>
-        <w:rPr>
-          <w:lang w:val="en-US"/>
-        </w:rPr>
-        <w:t>:head</w:t>
-      </w:r>
-      <w:proofErr w:type="gramEnd"/>
-      <w:r>
-        <w:rPr>
-          <w:lang w:val="en-US"/>
-        </w:rPr>
-        <w:t>&gt;</w:t>
-      </w:r>
-    </w:p>
-    <w:p>
-      <w:pPr>
-        <w:spacing w:after="0" w:line="240" w:lineRule="auto"/>
-        <w:rPr>
-          <w:lang w:val="en-US"/>
-        </w:rPr>
-      </w:pPr>
-      <w:r>
-        <w:rPr>
-          <w:lang w:val="en-US"/>
-        </w:rPr>
-        <w:t xml:space="preserve">    &lt;</w:t>
-      </w:r>
-      <w:proofErr w:type="gramStart"/>
-      <w:r>
-        <w:rPr>
-          <w:lang w:val="en-US"/>
-        </w:rPr>
-        <w:t>h:</w:t>
-      </w:r>
-      <w:proofErr w:type="gramEnd"/>
-      <w:r>
-        <w:rPr>
-          <w:lang w:val="en-US"/>
-        </w:rPr>
-        <w:t>body&gt;</w:t>
-      </w:r>
-    </w:p>
-    <w:p>
-      <w:pPr>
-        <w:spacing w:after="0" w:line="240" w:lineRule="auto"/>
-        <w:rPr>
-          <w:lang w:val="en-US"/>
-        </w:rPr>
-      </w:pPr>
-      <w:r>
-        <w:rPr>
-          <w:lang w:val="en-US"/>
-        </w:rPr>
-        <w:t xml:space="preserve">        &lt;</w:t>
-      </w:r>
-      <w:proofErr w:type="gramStart"/>
-      <w:r>
-        <w:rPr>
-          <w:lang w:val="en-US"/>
-        </w:rPr>
-        <w:t>h:</w:t>
-      </w:r>
-      <w:proofErr w:type="gramEnd"/>
-      <w:r>
-        <w:rPr>
-          <w:lang w:val="en-US"/>
-        </w:rPr>
-        <w:t>form&gt;</w:t>
-      </w:r>
-    </w:p>
-    <w:p>
-      <w:pPr>
-        <w:spacing w:after="0" w:line="240" w:lineRule="auto"/>
-        <w:rPr>
-          <w:lang w:val="en-US"/>
-        </w:rPr>
-      </w:pPr>
-      <w:r>
-        <w:rPr>
-          <w:lang w:val="en-US"/>
-        </w:rPr>
-        <w:t xml:space="preserve">            &lt;h</w:t>
-      </w:r>
-      <w:proofErr w:type="gramStart"/>
-      <w:r>
-        <w:rPr>
-          <w:lang w:val="en-US"/>
-        </w:rPr>
-        <w:t>:outputLabel</w:t>
-      </w:r>
-      <w:proofErr w:type="gramEnd"/>
-      <w:r>
-        <w:rPr>
-          <w:lang w:val="en-US"/>
-        </w:rPr>
-        <w:t xml:space="preserve"> value="Username:" /&gt;</w:t>
-      </w:r>
-    </w:p>
-    <w:p>
-      <w:pPr>
-        <w:spacing w:after="0" w:line="240" w:lineRule="auto"/>
-        <w:rPr>
-          <w:lang w:val="en-US"/>
-        </w:rPr>
-      </w:pPr>
-      <w:r>
-        <w:rPr>
-          <w:lang w:val="en-US"/>
-        </w:rPr>
-        <w:t xml:space="preserve">            &lt;h</w:t>
-      </w:r>
-      <w:proofErr w:type="gramStart"/>
-      <w:r>
-        <w:rPr>
-          <w:lang w:val="en-US"/>
-        </w:rPr>
-        <w:t>:inputText</w:t>
-      </w:r>
-      <w:proofErr w:type="gramEnd"/>
-      <w:r>
-        <w:rPr>
-          <w:lang w:val="en-US"/>
-        </w:rPr>
-        <w:t xml:space="preserve"> /&gt;</w:t>
-      </w:r>
-    </w:p>
-    <w:p>
-      <w:pPr>
-        <w:spacing w:after="0" w:line="240" w:lineRule="auto"/>
-        <w:rPr>
-          <w:lang w:val="en-US"/>
-        </w:rPr>
-      </w:pPr>
-      <w:r>
-        <w:rPr>
-          <w:lang w:val="en-US"/>
-        </w:rPr>
-        <w:lastRenderedPageBreak/>
-        <w:t xml:space="preserve">            &lt;h</w:t>
-      </w:r>
-      <w:proofErr w:type="gramStart"/>
-      <w:r>
-        <w:rPr>
-          <w:lang w:val="en-US"/>
-        </w:rPr>
-        <w:t>:outputLabel</w:t>
-      </w:r>
-      <w:proofErr w:type="gramEnd"/>
-      <w:r>
-        <w:rPr>
-          <w:lang w:val="en-US"/>
-        </w:rPr>
-        <w:t xml:space="preserve"> value="Password:" /&gt;</w:t>
-      </w:r>
-    </w:p>
-    <w:p>
-      <w:pPr>
-        <w:spacing w:after="0" w:line="240" w:lineRule="auto"/>
-        <w:rPr>
-          <w:lang w:val="en-US"/>
-        </w:rPr>
-      </w:pPr>
-      <w:r>
-        <w:rPr>
-          <w:lang w:val="en-US"/>
-        </w:rPr>
-        <w:t xml:space="preserve">            &lt;h</w:t>
-      </w:r>
-      <w:proofErr w:type="gramStart"/>
-      <w:r>
-        <w:rPr>
-          <w:lang w:val="en-US"/>
-        </w:rPr>
-        <w:t>:inputSecret</w:t>
-      </w:r>
-      <w:proofErr w:type="gramEnd"/>
-      <w:r>
-        <w:rPr>
-          <w:lang w:val="en-US"/>
-        </w:rPr>
-        <w:t xml:space="preserve"> /&gt;</w:t>
-      </w:r>
-    </w:p>
-    <w:p>
-      <w:pPr>
-        <w:spacing w:after="0" w:line="240" w:lineRule="auto"/>
-        <w:rPr>
-          <w:lang w:val="en-US"/>
-        </w:rPr>
-      </w:pPr>
-      <w:r>
-        <w:rPr>
-          <w:lang w:val="en-US"/>
-        </w:rPr>
-        <w:t xml:space="preserve">            &lt;h</w:t>
-      </w:r>
-      <w:proofErr w:type="gramStart"/>
-      <w:r>
-        <w:rPr>
-          <w:lang w:val="en-US"/>
-        </w:rPr>
-        <w:t>:button</w:t>
-      </w:r>
-      <w:proofErr w:type="gramEnd"/>
-      <w:r>
-        <w:rPr>
-          <w:lang w:val="en-US"/>
-        </w:rPr>
-        <w:t xml:space="preserve"> value="Login" /&gt;</w:t>
-      </w:r>
-    </w:p>
-    <w:p>
-      <w:pPr>
-        <w:spacing w:after="0" w:line="240" w:lineRule="auto"/>
-        <w:rPr>
-          <w:lang w:val="en-US"/>
-        </w:rPr>
-      </w:pPr>
-      <w:r>
-        <w:rPr>
-          <w:lang w:val="en-US"/>
-        </w:rPr>
-        <w:t xml:space="preserve">            &lt;h</w:t>
-      </w:r>
-      <w:proofErr w:type="gramStart"/>
-      <w:r>
-        <w:rPr>
-          <w:lang w:val="en-US"/>
-        </w:rPr>
-        <w:t>:button</w:t>
-      </w:r>
-      <w:proofErr w:type="gramEnd"/>
-      <w:r>
-        <w:rPr>
-          <w:lang w:val="en-US"/>
-        </w:rPr>
-        <w:t xml:space="preserve"> value="Cancel" /&gt;</w:t>
-      </w:r>
-    </w:p>
-    <w:p>
-      <w:pPr>
-        <w:spacing w:after="0" w:line="240" w:lineRule="auto"/>
-        <w:rPr>
-          <w:lang w:val="en-US"/>
-        </w:rPr>
-      </w:pPr>
-      <w:r>
-        <w:rPr>
-          <w:lang w:val="en-US"/>
-        </w:rPr>
-        <w:t xml:space="preserve">        &lt;/h</w:t>
-      </w:r>
-      <w:proofErr w:type="gramStart"/>
-      <w:r>
-        <w:rPr>
-          <w:lang w:val="en-US"/>
-        </w:rPr>
-        <w:t>:form</w:t>
-      </w:r>
-      <w:proofErr w:type="gramEnd"/>
-      <w:r>
-        <w:rPr>
-          <w:lang w:val="en-US"/>
-        </w:rPr>
-        <w:t>&gt;</w:t>
-      </w:r>
-    </w:p>
-    <w:p>
-      <w:pPr>
-        <w:spacing w:after="0" w:line="240" w:lineRule="auto"/>
-        <w:rPr>
-          <w:lang w:val="en-US"/>
-        </w:rPr>
-      </w:pPr>
-      <w:r>
-        <w:rPr>
-          <w:lang w:val="en-US"/>
-        </w:rPr>
-        <w:t xml:space="preserve">    &lt;/h</w:t>
-      </w:r>
-      <w:proofErr w:type="gramStart"/>
-      <w:r>
-        <w:rPr>
-          <w:lang w:val="en-US"/>
-        </w:rPr>
-        <w:t>:body</w:t>
-      </w:r>
-      <w:proofErr w:type="gramEnd"/>
-      <w:r>
-        <w:rPr>
-          <w:lang w:val="en-US"/>
-        </w:rPr>
-        <w:t>&gt;</w:t>
+          <w:lang w:val="en-US"/>
+        </w:rPr>
+      </w:pPr>
+      <w:r>
+        <w:rPr>
+          <w:lang w:val="en-US"/>
+        </w:rPr>
+        <w:t xml:space="preserve">    &lt;/h:body&gt;</w:t>
       </w:r>
     </w:p>
     <w:p>
@@ -1990,7 +1240,6 @@
         </w:rPr>
         <w:t>&lt;</w:t>
       </w:r>
-      <w:proofErr w:type="spellStart"/>
       <w:r>
         <w:rPr>
           <w:rFonts w:ascii="Consolas" w:hAnsi="Consolas" w:cs="Consolas"/>
@@ -2000,7 +1249,6 @@
         </w:rPr>
         <w:t>Window</w:t>
       </w:r>
-      <w:proofErr w:type="spellEnd"/>
       <w:r>
         <w:rPr>
           <w:rFonts w:ascii="Consolas" w:hAnsi="Consolas" w:cs="Consolas"/>
@@ -2065,17 +1313,7 @@
           <w:sz w:val="19"/>
           <w:szCs w:val="19"/>
         </w:rPr>
-        <w:t xml:space="preserve"> </w:t>
-      </w:r>
-      <w:proofErr w:type="gramStart"/>
-      <w:r>
-        <w:rPr>
-          <w:rFonts w:ascii="Consolas" w:hAnsi="Consolas" w:cs="Consolas"/>
-          <w:color w:val="FF0000"/>
-          <w:sz w:val="19"/>
-          <w:szCs w:val="19"/>
-        </w:rPr>
-        <w:t>xmlns</w:t>
+        <w:t xml:space="preserve"> xmlns</w:t>
       </w:r>
       <w:r>
         <w:rPr>
@@ -2084,17 +1322,7 @@
           <w:sz w:val="19"/>
           <w:szCs w:val="19"/>
         </w:rPr>
-        <w:t>=</w:t>
-      </w:r>
-      <w:proofErr w:type="gramEnd"/>
-      <w:r>
-        <w:rPr>
-          <w:rFonts w:ascii="Consolas" w:hAnsi="Consolas" w:cs="Consolas"/>
-          <w:color w:val="0000FF"/>
-          <w:sz w:val="19"/>
-          <w:szCs w:val="19"/>
-        </w:rPr>
-        <w:t>"http://schemas.microsoft.com/winfx/2006/xaml/presentation"</w:t>
+        <w:t>="http://schemas.microsoft.com/winfx/2006/xaml/presentation"</w:t>
       </w:r>
     </w:p>
     <w:p>
@@ -2124,10 +1352,17 @@
           <w:sz w:val="19"/>
           <w:szCs w:val="19"/>
         </w:rPr>
-        <w:t xml:space="preserve"> </w:t>
-      </w:r>
-      <w:proofErr w:type="spellStart"/>
-      <w:proofErr w:type="gramStart"/>
+        <w:t xml:space="preserve"> xmlns</w:t>
+      </w:r>
+      <w:r>
+        <w:rPr>
+          <w:rFonts w:ascii="Consolas" w:hAnsi="Consolas" w:cs="Consolas"/>
+          <w:color w:val="0000FF"/>
+          <w:sz w:val="19"/>
+          <w:szCs w:val="19"/>
+        </w:rPr>
+        <w:t>:</w:t>
+      </w:r>
       <w:r>
         <w:rPr>
           <w:rFonts w:ascii="Consolas" w:hAnsi="Consolas" w:cs="Consolas"/>
@@ -2135,28 +1370,8 @@
           <w:sz w:val="19"/>
           <w:szCs w:val="19"/>
         </w:rPr>
-        <w:t>xmlns</w:t>
-      </w:r>
-      <w:proofErr w:type="gramEnd"/>
-      <w:r>
-        <w:rPr>
-          <w:rFonts w:ascii="Consolas" w:hAnsi="Consolas" w:cs="Consolas"/>
-          <w:color w:val="0000FF"/>
-          <w:sz w:val="19"/>
-          <w:szCs w:val="19"/>
-        </w:rPr>
-        <w:t>:</w:t>
-      </w:r>
-      <w:r>
-        <w:rPr>
-          <w:rFonts w:ascii="Consolas" w:hAnsi="Consolas" w:cs="Consolas"/>
-          <w:color w:val="FF0000"/>
-          <w:sz w:val="19"/>
-          <w:szCs w:val="19"/>
-        </w:rPr>
         <w:t>x</w:t>
       </w:r>
-      <w:proofErr w:type="spellEnd"/>
       <w:r>
         <w:rPr>
           <w:rFonts w:ascii="Consolas" w:hAnsi="Consolas" w:cs="Consolas"/>
@@ -2194,19 +1409,8 @@
           <w:sz w:val="19"/>
           <w:szCs w:val="19"/>
         </w:rPr>
-        <w:t xml:space="preserve"> </w:t>
-      </w:r>
-      <w:proofErr w:type="spellStart"/>
-      <w:r>
-        <w:rPr>
-          <w:rFonts w:ascii="Consolas" w:hAnsi="Consolas" w:cs="Consolas"/>
-          <w:color w:val="FF0000"/>
-          <w:sz w:val="19"/>
-          <w:szCs w:val="19"/>
-        </w:rPr>
-        <w:t>Title</w:t>
-      </w:r>
-      <w:proofErr w:type="spellEnd"/>
+        <w:t xml:space="preserve"> Title</w:t>
+      </w:r>
       <w:r>
         <w:rPr>
           <w:rFonts w:ascii="Consolas" w:hAnsi="Consolas" w:cs="Consolas"/>
@@ -2214,39 +1418,8 @@
           <w:sz w:val="19"/>
           <w:szCs w:val="19"/>
         </w:rPr>
-        <w:t xml:space="preserve">="Login </w:t>
-      </w:r>
-      <w:proofErr w:type="spellStart"/>
-      <w:r>
-        <w:rPr>
-          <w:rFonts w:ascii="Consolas" w:hAnsi="Consolas" w:cs="Consolas"/>
-          <w:color w:val="0000FF"/>
-          <w:sz w:val="19"/>
-          <w:szCs w:val="19"/>
-        </w:rPr>
-        <w:t>Window</w:t>
-      </w:r>
-      <w:proofErr w:type="spellEnd"/>
-      <w:r>
-        <w:rPr>
-          <w:rFonts w:ascii="Consolas" w:hAnsi="Consolas" w:cs="Consolas"/>
-          <w:color w:val="0000FF"/>
-          <w:sz w:val="19"/>
-          <w:szCs w:val="19"/>
-        </w:rPr>
-        <w:t>"</w:t>
-      </w:r>
-      <w:proofErr w:type="gramStart"/>
-      <w:r>
-        <w:rPr>
-          <w:rFonts w:ascii="Consolas" w:hAnsi="Consolas" w:cs="Consolas"/>
-          <w:color w:val="0000FF"/>
-          <w:sz w:val="19"/>
-          <w:szCs w:val="19"/>
-        </w:rPr>
-        <w:t xml:space="preserve"> &gt;</w:t>
-      </w:r>
-      <w:proofErr w:type="gramEnd"/>
+        <w:t>="Login Window" &gt;</w:t>
+      </w:r>
     </w:p>
     <w:p>
       <w:pPr>
@@ -2278,7 +1451,6 @@
         </w:rPr>
         <w:t>&lt;</w:t>
       </w:r>
-      <w:proofErr w:type="spellStart"/>
       <w:r>
         <w:rPr>
           <w:rFonts w:ascii="Consolas" w:hAnsi="Consolas" w:cs="Consolas"/>
@@ -2288,7 +1460,6 @@
         </w:rPr>
         <w:t>Grid</w:t>
       </w:r>
-      <w:proofErr w:type="spellEnd"/>
       <w:r>
         <w:rPr>
           <w:rFonts w:ascii="Consolas" w:hAnsi="Consolas" w:cs="Consolas"/>
@@ -2329,7 +1500,6 @@
         </w:rPr>
         <w:t>&lt;</w:t>
       </w:r>
-      <w:proofErr w:type="spellStart"/>
       <w:r>
         <w:rPr>
           <w:rFonts w:ascii="Consolas" w:hAnsi="Consolas" w:cs="Consolas"/>
@@ -2339,7 +1509,6 @@
         </w:rPr>
         <w:t>Grid.ColumnDefinitions</w:t>
       </w:r>
-      <w:proofErr w:type="spellEnd"/>
       <w:r>
         <w:rPr>
           <w:rFonts w:ascii="Consolas" w:hAnsi="Consolas" w:cs="Consolas"/>
@@ -2380,7 +1549,6 @@
         </w:rPr>
         <w:t>&lt;</w:t>
       </w:r>
-      <w:proofErr w:type="spellStart"/>
       <w:r>
         <w:rPr>
           <w:rFonts w:ascii="Consolas" w:hAnsi="Consolas" w:cs="Consolas"/>
@@ -2390,7 +1558,6 @@
         </w:rPr>
         <w:t>ColumnDefinition</w:t>
       </w:r>
-      <w:proofErr w:type="spellEnd"/>
       <w:r>
         <w:rPr>
           <w:rFonts w:ascii="Consolas" w:hAnsi="Consolas" w:cs="Consolas"/>
@@ -2431,7 +1598,6 @@
         </w:rPr>
         <w:t>&lt;</w:t>
       </w:r>
-      <w:proofErr w:type="spellStart"/>
       <w:r>
         <w:rPr>
           <w:rFonts w:ascii="Consolas" w:hAnsi="Consolas" w:cs="Consolas"/>
@@ -2441,7 +1607,6 @@
         </w:rPr>
         <w:t>ColumnDefinition</w:t>
       </w:r>
-      <w:proofErr w:type="spellEnd"/>
       <w:r>
         <w:rPr>
           <w:rFonts w:ascii="Consolas" w:hAnsi="Consolas" w:cs="Consolas"/>
@@ -2482,7 +1647,6 @@
         </w:rPr>
         <w:t>&lt;/</w:t>
       </w:r>
-      <w:proofErr w:type="spellStart"/>
       <w:r>
         <w:rPr>
           <w:rFonts w:ascii="Consolas" w:hAnsi="Consolas" w:cs="Consolas"/>
@@ -2492,7 +1656,6 @@
         </w:rPr>
         <w:t>Grid.ColumnDefinitions</w:t>
       </w:r>
-      <w:proofErr w:type="spellEnd"/>
       <w:r>
         <w:rPr>
           <w:rFonts w:ascii="Consolas" w:hAnsi="Consolas" w:cs="Consolas"/>
@@ -2533,7 +1696,6 @@
         </w:rPr>
         <w:t>&lt;</w:t>
       </w:r>
-      <w:proofErr w:type="spellStart"/>
       <w:r>
         <w:rPr>
           <w:rFonts w:ascii="Consolas" w:hAnsi="Consolas" w:cs="Consolas"/>
@@ -2543,7 +1705,6 @@
         </w:rPr>
         <w:t>Grid.RowDefinitions</w:t>
       </w:r>
-      <w:proofErr w:type="spellEnd"/>
       <w:r>
         <w:rPr>
           <w:rFonts w:ascii="Consolas" w:hAnsi="Consolas" w:cs="Consolas"/>
@@ -2584,7 +1745,6 @@
         </w:rPr>
         <w:t>&lt;</w:t>
       </w:r>
-      <w:proofErr w:type="spellStart"/>
       <w:r>
         <w:rPr>
           <w:rFonts w:ascii="Consolas" w:hAnsi="Consolas" w:cs="Consolas"/>
@@ -2594,7 +1754,6 @@
         </w:rPr>
         <w:t>RowDefinition</w:t>
       </w:r>
-      <w:proofErr w:type="spellEnd"/>
       <w:r>
         <w:rPr>
           <w:rFonts w:ascii="Consolas" w:hAnsi="Consolas" w:cs="Consolas"/>
@@ -2635,7 +1794,6 @@
         </w:rPr>
         <w:t>&lt;</w:t>
       </w:r>
-      <w:proofErr w:type="spellStart"/>
       <w:r>
         <w:rPr>
           <w:rFonts w:ascii="Consolas" w:hAnsi="Consolas" w:cs="Consolas"/>
@@ -2645,7 +1803,6 @@
         </w:rPr>
         <w:t>RowDefinition</w:t>
       </w:r>
-      <w:proofErr w:type="spellEnd"/>
       <w:r>
         <w:rPr>
           <w:rFonts w:ascii="Consolas" w:hAnsi="Consolas" w:cs="Consolas"/>
@@ -2686,7 +1843,6 @@
         </w:rPr>
         <w:t>&lt;</w:t>
       </w:r>
-      <w:proofErr w:type="spellStart"/>
       <w:r>
         <w:rPr>
           <w:rFonts w:ascii="Consolas" w:hAnsi="Consolas" w:cs="Consolas"/>
@@ -2696,7 +1852,6 @@
         </w:rPr>
         <w:t>RowDefinition</w:t>
       </w:r>
-      <w:proofErr w:type="spellEnd"/>
       <w:r>
         <w:rPr>
           <w:rFonts w:ascii="Consolas" w:hAnsi="Consolas" w:cs="Consolas"/>
@@ -2737,7 +1892,6 @@
         </w:rPr>
         <w:t>&lt;/</w:t>
       </w:r>
-      <w:proofErr w:type="spellStart"/>
       <w:r>
         <w:rPr>
           <w:rFonts w:ascii="Consolas" w:hAnsi="Consolas" w:cs="Consolas"/>
@@ -2747,7 +1901,6 @@
         </w:rPr>
         <w:t>Grid.RowDefinitions</w:t>
       </w:r>
-      <w:proofErr w:type="spellEnd"/>
       <w:r>
         <w:rPr>
           <w:rFonts w:ascii="Consolas" w:hAnsi="Consolas" w:cs="Consolas"/>
@@ -2788,7 +1941,6 @@
         </w:rPr>
         <w:t>&lt;</w:t>
       </w:r>
-      <w:proofErr w:type="spellStart"/>
       <w:r>
         <w:rPr>
           <w:rFonts w:ascii="Consolas" w:hAnsi="Consolas" w:cs="Consolas"/>
@@ -2798,7 +1950,6 @@
         </w:rPr>
         <w:t>TextBlock</w:t>
       </w:r>
-      <w:proofErr w:type="spellEnd"/>
       <w:r>
         <w:rPr>
           <w:rFonts w:ascii="Consolas" w:hAnsi="Consolas" w:cs="Consolas"/>
@@ -2806,9 +1957,17 @@
           <w:sz w:val="19"/>
           <w:szCs w:val="19"/>
         </w:rPr>
-        <w:t xml:space="preserve"> </w:t>
-      </w:r>
-      <w:proofErr w:type="spellStart"/>
+        <w:t xml:space="preserve"> Text</w:t>
+      </w:r>
+      <w:r>
+        <w:rPr>
+          <w:rFonts w:ascii="Consolas" w:hAnsi="Consolas" w:cs="Consolas"/>
+          <w:color w:val="0000FF"/>
+          <w:sz w:val="19"/>
+          <w:szCs w:val="19"/>
+        </w:rPr>
+        <w:t>="Username:"</w:t>
+      </w:r>
       <w:r>
         <w:rPr>
           <w:rFonts w:ascii="Consolas" w:hAnsi="Consolas" w:cs="Consolas"/>
@@ -2816,9 +1975,8 @@
           <w:sz w:val="19"/>
           <w:szCs w:val="19"/>
         </w:rPr>
-        <w:t>Text</w:t>
-      </w:r>
-      <w:proofErr w:type="spellEnd"/>
+        <w:t xml:space="preserve"> Grid.Column</w:t>
+      </w:r>
       <w:r>
         <w:rPr>
           <w:rFonts w:ascii="Consolas" w:hAnsi="Consolas" w:cs="Consolas"/>
@@ -2826,27 +1984,7 @@
           <w:sz w:val="19"/>
           <w:szCs w:val="19"/>
         </w:rPr>
-        <w:t>="</w:t>
-      </w:r>
-      <w:proofErr w:type="spellStart"/>
-      <w:r>
-        <w:rPr>
-          <w:rFonts w:ascii="Consolas" w:hAnsi="Consolas" w:cs="Consolas"/>
-          <w:color w:val="0000FF"/>
-          <w:sz w:val="19"/>
-          <w:szCs w:val="19"/>
-        </w:rPr>
-        <w:t>Username</w:t>
-      </w:r>
-      <w:proofErr w:type="spellEnd"/>
-      <w:r>
-        <w:rPr>
-          <w:rFonts w:ascii="Consolas" w:hAnsi="Consolas" w:cs="Consolas"/>
-          <w:color w:val="0000FF"/>
-          <w:sz w:val="19"/>
-          <w:szCs w:val="19"/>
-        </w:rPr>
-        <w:t>:"</w:t>
+        <w:t>="0"</w:t>
       </w:r>
       <w:r>
         <w:rPr>
@@ -2855,48 +1993,8 @@
           <w:sz w:val="19"/>
           <w:szCs w:val="19"/>
         </w:rPr>
-        <w:t xml:space="preserve"> </w:t>
-      </w:r>
-      <w:proofErr w:type="spellStart"/>
-      <w:r>
-        <w:rPr>
-          <w:rFonts w:ascii="Consolas" w:hAnsi="Consolas" w:cs="Consolas"/>
-          <w:color w:val="FF0000"/>
-          <w:sz w:val="19"/>
-          <w:szCs w:val="19"/>
-        </w:rPr>
-        <w:t>Grid.Column</w:t>
-      </w:r>
-      <w:proofErr w:type="spellEnd"/>
-      <w:r>
-        <w:rPr>
-          <w:rFonts w:ascii="Consolas" w:hAnsi="Consolas" w:cs="Consolas"/>
-          <w:color w:val="0000FF"/>
-          <w:sz w:val="19"/>
-          <w:szCs w:val="19"/>
-        </w:rPr>
-        <w:t>="0"</w:t>
-      </w:r>
-      <w:r>
-        <w:rPr>
-          <w:rFonts w:ascii="Consolas" w:hAnsi="Consolas" w:cs="Consolas"/>
-          <w:color w:val="FF0000"/>
-          <w:sz w:val="19"/>
-          <w:szCs w:val="19"/>
-        </w:rPr>
-        <w:t xml:space="preserve"> </w:t>
-      </w:r>
-      <w:proofErr w:type="spellStart"/>
-      <w:r>
-        <w:rPr>
-          <w:rFonts w:ascii="Consolas" w:hAnsi="Consolas" w:cs="Consolas"/>
-          <w:color w:val="FF0000"/>
-          <w:sz w:val="19"/>
-          <w:szCs w:val="19"/>
-        </w:rPr>
-        <w:t>Grid.Row</w:t>
-      </w:r>
-      <w:proofErr w:type="spellEnd"/>
+        <w:t xml:space="preserve"> Grid.Row</w:t>
+      </w:r>
       <w:r>
         <w:rPr>
           <w:rFonts w:ascii="Consolas" w:hAnsi="Consolas" w:cs="Consolas"/>
@@ -2937,7 +2035,6 @@
         </w:rPr>
         <w:t>&lt;</w:t>
       </w:r>
-      <w:proofErr w:type="spellStart"/>
       <w:r>
         <w:rPr>
           <w:rFonts w:ascii="Consolas" w:hAnsi="Consolas" w:cs="Consolas"/>
@@ -2947,7 +2044,6 @@
         </w:rPr>
         <w:t>TextBox</w:t>
       </w:r>
-      <w:proofErr w:type="spellEnd"/>
       <w:r>
         <w:rPr>
           <w:rFonts w:ascii="Consolas" w:hAnsi="Consolas" w:cs="Consolas"/>
@@ -2955,9 +2051,17 @@
           <w:sz w:val="19"/>
           <w:szCs w:val="19"/>
         </w:rPr>
-        <w:t xml:space="preserve"> </w:t>
-      </w:r>
-      <w:proofErr w:type="spellStart"/>
+        <w:t xml:space="preserve"> Grid.Column</w:t>
+      </w:r>
+      <w:r>
+        <w:rPr>
+          <w:rFonts w:ascii="Consolas" w:hAnsi="Consolas" w:cs="Consolas"/>
+          <w:color w:val="0000FF"/>
+          <w:sz w:val="19"/>
+          <w:szCs w:val="19"/>
+        </w:rPr>
+        <w:t>="1"</w:t>
+      </w:r>
       <w:r>
         <w:rPr>
           <w:rFonts w:ascii="Consolas" w:hAnsi="Consolas" w:cs="Consolas"/>
@@ -2965,9 +2069,8 @@
           <w:sz w:val="19"/>
           <w:szCs w:val="19"/>
         </w:rPr>
-        <w:t>Grid.Column</w:t>
-      </w:r>
-      <w:proofErr w:type="spellEnd"/>
+        <w:t xml:space="preserve"> Grid.Row</w:t>
+      </w:r>
       <w:r>
         <w:rPr>
           <w:rFonts w:ascii="Consolas" w:hAnsi="Consolas" w:cs="Consolas"/>
@@ -2975,7 +2078,7 @@
           <w:sz w:val="19"/>
           <w:szCs w:val="19"/>
         </w:rPr>
-        <w:t>="1"</w:t>
+        <w:t>="0"</w:t>
       </w:r>
       <w:r>
         <w:rPr>
@@ -2984,48 +2087,8 @@
           <w:sz w:val="19"/>
           <w:szCs w:val="19"/>
         </w:rPr>
-        <w:t xml:space="preserve"> </w:t>
-      </w:r>
-      <w:proofErr w:type="spellStart"/>
-      <w:r>
-        <w:rPr>
-          <w:rFonts w:ascii="Consolas" w:hAnsi="Consolas" w:cs="Consolas"/>
-          <w:color w:val="FF0000"/>
-          <w:sz w:val="19"/>
-          <w:szCs w:val="19"/>
-        </w:rPr>
-        <w:t>Grid.Row</w:t>
-      </w:r>
-      <w:proofErr w:type="spellEnd"/>
-      <w:r>
-        <w:rPr>
-          <w:rFonts w:ascii="Consolas" w:hAnsi="Consolas" w:cs="Consolas"/>
-          <w:color w:val="0000FF"/>
-          <w:sz w:val="19"/>
-          <w:szCs w:val="19"/>
-        </w:rPr>
-        <w:t>="0"</w:t>
-      </w:r>
-      <w:r>
-        <w:rPr>
-          <w:rFonts w:ascii="Consolas" w:hAnsi="Consolas" w:cs="Consolas"/>
-          <w:color w:val="FF0000"/>
-          <w:sz w:val="19"/>
-          <w:szCs w:val="19"/>
-        </w:rPr>
-        <w:t xml:space="preserve"> </w:t>
-      </w:r>
-      <w:proofErr w:type="spellStart"/>
-      <w:r>
-        <w:rPr>
-          <w:rFonts w:ascii="Consolas" w:hAnsi="Consolas" w:cs="Consolas"/>
-          <w:color w:val="FF0000"/>
-          <w:sz w:val="19"/>
-          <w:szCs w:val="19"/>
-        </w:rPr>
-        <w:t>Width</w:t>
-      </w:r>
-      <w:proofErr w:type="spellEnd"/>
+        <w:t xml:space="preserve"> Width</w:t>
+      </w:r>
       <w:r>
         <w:rPr>
           <w:rFonts w:ascii="Consolas" w:hAnsi="Consolas" w:cs="Consolas"/>
@@ -3066,7 +2129,6 @@
         </w:rPr>
         <w:t>&lt;</w:t>
       </w:r>
-      <w:proofErr w:type="spellStart"/>
       <w:r>
         <w:rPr>
           <w:rFonts w:ascii="Consolas" w:hAnsi="Consolas" w:cs="Consolas"/>
@@ -3076,7 +2138,6 @@
         </w:rPr>
         <w:t>TextBlock</w:t>
       </w:r>
-      <w:proofErr w:type="spellEnd"/>
       <w:r>
         <w:rPr>
           <w:rFonts w:ascii="Consolas" w:hAnsi="Consolas" w:cs="Consolas"/>
@@ -3084,9 +2145,17 @@
           <w:sz w:val="19"/>
           <w:szCs w:val="19"/>
         </w:rPr>
-        <w:t xml:space="preserve"> </w:t>
-      </w:r>
-      <w:proofErr w:type="spellStart"/>
+        <w:t xml:space="preserve"> Text</w:t>
+      </w:r>
+      <w:r>
+        <w:rPr>
+          <w:rFonts w:ascii="Consolas" w:hAnsi="Consolas" w:cs="Consolas"/>
+          <w:color w:val="0000FF"/>
+          <w:sz w:val="19"/>
+          <w:szCs w:val="19"/>
+        </w:rPr>
+        <w:t>="Password:"</w:t>
+      </w:r>
       <w:r>
         <w:rPr>
           <w:rFonts w:ascii="Consolas" w:hAnsi="Consolas" w:cs="Consolas"/>
@@ -3094,9 +2163,8 @@
           <w:sz w:val="19"/>
           <w:szCs w:val="19"/>
         </w:rPr>
-        <w:t>Text</w:t>
-      </w:r>
-      <w:proofErr w:type="spellEnd"/>
+        <w:t xml:space="preserve"> Grid.Column</w:t>
+      </w:r>
       <w:r>
         <w:rPr>
           <w:rFonts w:ascii="Consolas" w:hAnsi="Consolas" w:cs="Consolas"/>
@@ -3104,27 +2172,7 @@
           <w:sz w:val="19"/>
           <w:szCs w:val="19"/>
         </w:rPr>
-        <w:t>="</w:t>
-      </w:r>
-      <w:proofErr w:type="gramStart"/>
-      <w:r>
-        <w:rPr>
-          <w:rFonts w:ascii="Consolas" w:hAnsi="Consolas" w:cs="Consolas"/>
-          <w:color w:val="0000FF"/>
-          <w:sz w:val="19"/>
-          <w:szCs w:val="19"/>
-        </w:rPr>
-        <w:t>Password</w:t>
-      </w:r>
-      <w:proofErr w:type="gramEnd"/>
-      <w:r>
-        <w:rPr>
-          <w:rFonts w:ascii="Consolas" w:hAnsi="Consolas" w:cs="Consolas"/>
-          <w:color w:val="0000FF"/>
-          <w:sz w:val="19"/>
-          <w:szCs w:val="19"/>
-        </w:rPr>
-        <w:t>:"</w:t>
+        <w:t>="0"</w:t>
       </w:r>
       <w:r>
         <w:rPr>
@@ -3133,48 +2181,8 @@
           <w:sz w:val="19"/>
           <w:szCs w:val="19"/>
         </w:rPr>
-        <w:t xml:space="preserve"> </w:t>
-      </w:r>
-      <w:proofErr w:type="spellStart"/>
-      <w:r>
-        <w:rPr>
-          <w:rFonts w:ascii="Consolas" w:hAnsi="Consolas" w:cs="Consolas"/>
-          <w:color w:val="FF0000"/>
-          <w:sz w:val="19"/>
-          <w:szCs w:val="19"/>
-        </w:rPr>
-        <w:t>Grid.Column</w:t>
-      </w:r>
-      <w:proofErr w:type="spellEnd"/>
-      <w:r>
-        <w:rPr>
-          <w:rFonts w:ascii="Consolas" w:hAnsi="Consolas" w:cs="Consolas"/>
-          <w:color w:val="0000FF"/>
-          <w:sz w:val="19"/>
-          <w:szCs w:val="19"/>
-        </w:rPr>
-        <w:t>="0"</w:t>
-      </w:r>
-      <w:r>
-        <w:rPr>
-          <w:rFonts w:ascii="Consolas" w:hAnsi="Consolas" w:cs="Consolas"/>
-          <w:color w:val="FF0000"/>
-          <w:sz w:val="19"/>
-          <w:szCs w:val="19"/>
-        </w:rPr>
-        <w:t xml:space="preserve"> </w:t>
-      </w:r>
-      <w:proofErr w:type="spellStart"/>
-      <w:r>
-        <w:rPr>
-          <w:rFonts w:ascii="Consolas" w:hAnsi="Consolas" w:cs="Consolas"/>
-          <w:color w:val="FF0000"/>
-          <w:sz w:val="19"/>
-          <w:szCs w:val="19"/>
-        </w:rPr>
-        <w:t>Grid.Row</w:t>
-      </w:r>
-      <w:proofErr w:type="spellEnd"/>
+        <w:t xml:space="preserve"> Grid.Row</w:t>
+      </w:r>
       <w:r>
         <w:rPr>
           <w:rFonts w:ascii="Consolas" w:hAnsi="Consolas" w:cs="Consolas"/>
@@ -3215,7 +2223,6 @@
         </w:rPr>
         <w:t>&lt;</w:t>
       </w:r>
-      <w:proofErr w:type="spellStart"/>
       <w:r>
         <w:rPr>
           <w:rFonts w:ascii="Consolas" w:hAnsi="Consolas" w:cs="Consolas"/>
@@ -3225,7 +2232,6 @@
         </w:rPr>
         <w:t>TextBox</w:t>
       </w:r>
-      <w:proofErr w:type="spellEnd"/>
       <w:r>
         <w:rPr>
           <w:rFonts w:ascii="Consolas" w:hAnsi="Consolas" w:cs="Consolas"/>
@@ -3233,9 +2239,17 @@
           <w:sz w:val="19"/>
           <w:szCs w:val="19"/>
         </w:rPr>
-        <w:t xml:space="preserve"> </w:t>
-      </w:r>
-      <w:proofErr w:type="spellStart"/>
+        <w:t xml:space="preserve"> Grid.Column</w:t>
+      </w:r>
+      <w:r>
+        <w:rPr>
+          <w:rFonts w:ascii="Consolas" w:hAnsi="Consolas" w:cs="Consolas"/>
+          <w:color w:val="0000FF"/>
+          <w:sz w:val="19"/>
+          <w:szCs w:val="19"/>
+        </w:rPr>
+        <w:t>="1"</w:t>
+      </w:r>
       <w:r>
         <w:rPr>
           <w:rFonts w:ascii="Consolas" w:hAnsi="Consolas" w:cs="Consolas"/>
@@ -3243,9 +2257,8 @@
           <w:sz w:val="19"/>
           <w:szCs w:val="19"/>
         </w:rPr>
-        <w:t>Grid.Column</w:t>
-      </w:r>
-      <w:proofErr w:type="spellEnd"/>
+        <w:t xml:space="preserve"> Grid.Row</w:t>
+      </w:r>
       <w:r>
         <w:rPr>
           <w:rFonts w:ascii="Consolas" w:hAnsi="Consolas" w:cs="Consolas"/>
@@ -3262,48 +2275,8 @@
           <w:sz w:val="19"/>
           <w:szCs w:val="19"/>
         </w:rPr>
-        <w:t xml:space="preserve"> </w:t>
-      </w:r>
-      <w:proofErr w:type="spellStart"/>
-      <w:r>
-        <w:rPr>
-          <w:rFonts w:ascii="Consolas" w:hAnsi="Consolas" w:cs="Consolas"/>
-          <w:color w:val="FF0000"/>
-          <w:sz w:val="19"/>
-          <w:szCs w:val="19"/>
-        </w:rPr>
-        <w:t>Grid.Row</w:t>
-      </w:r>
-      <w:proofErr w:type="spellEnd"/>
-      <w:r>
-        <w:rPr>
-          <w:rFonts w:ascii="Consolas" w:hAnsi="Consolas" w:cs="Consolas"/>
-          <w:color w:val="0000FF"/>
-          <w:sz w:val="19"/>
-          <w:szCs w:val="19"/>
-        </w:rPr>
-        <w:t>="1"</w:t>
-      </w:r>
-      <w:r>
-        <w:rPr>
-          <w:rFonts w:ascii="Consolas" w:hAnsi="Consolas" w:cs="Consolas"/>
-          <w:color w:val="FF0000"/>
-          <w:sz w:val="19"/>
-          <w:szCs w:val="19"/>
-        </w:rPr>
-        <w:t xml:space="preserve"> </w:t>
-      </w:r>
-      <w:proofErr w:type="spellStart"/>
-      <w:r>
-        <w:rPr>
-          <w:rFonts w:ascii="Consolas" w:hAnsi="Consolas" w:cs="Consolas"/>
-          <w:color w:val="FF0000"/>
-          <w:sz w:val="19"/>
-          <w:szCs w:val="19"/>
-        </w:rPr>
-        <w:t>Width</w:t>
-      </w:r>
-      <w:proofErr w:type="spellEnd"/>
+        <w:t xml:space="preserve"> Width</w:t>
+      </w:r>
       <w:r>
         <w:rPr>
           <w:rFonts w:ascii="Consolas" w:hAnsi="Consolas" w:cs="Consolas"/>
@@ -3344,7 +2317,6 @@
         </w:rPr>
         <w:t>&lt;</w:t>
       </w:r>
-      <w:proofErr w:type="spellStart"/>
       <w:r>
         <w:rPr>
           <w:rFonts w:ascii="Consolas" w:hAnsi="Consolas" w:cs="Consolas"/>
@@ -3354,7 +2326,6 @@
         </w:rPr>
         <w:t>Button</w:t>
       </w:r>
-      <w:proofErr w:type="spellEnd"/>
       <w:r>
         <w:rPr>
           <w:rFonts w:ascii="Consolas" w:hAnsi="Consolas" w:cs="Consolas"/>
@@ -3362,9 +2333,17 @@
           <w:sz w:val="19"/>
           <w:szCs w:val="19"/>
         </w:rPr>
-        <w:t xml:space="preserve"> </w:t>
-      </w:r>
-      <w:proofErr w:type="spellStart"/>
+        <w:t xml:space="preserve"> Grid.Column</w:t>
+      </w:r>
+      <w:r>
+        <w:rPr>
+          <w:rFonts w:ascii="Consolas" w:hAnsi="Consolas" w:cs="Consolas"/>
+          <w:color w:val="0000FF"/>
+          <w:sz w:val="19"/>
+          <w:szCs w:val="19"/>
+        </w:rPr>
+        <w:t>="0"</w:t>
+      </w:r>
       <w:r>
         <w:rPr>
           <w:rFonts w:ascii="Consolas" w:hAnsi="Consolas" w:cs="Consolas"/>
@@ -3372,9 +2351,8 @@
           <w:sz w:val="19"/>
           <w:szCs w:val="19"/>
         </w:rPr>
-        <w:t>Grid.Column</w:t>
-      </w:r>
-      <w:proofErr w:type="spellEnd"/>
+        <w:t xml:space="preserve"> Grid.Row</w:t>
+      </w:r>
       <w:r>
         <w:rPr>
           <w:rFonts w:ascii="Consolas" w:hAnsi="Consolas" w:cs="Consolas"/>
@@ -3382,7 +2360,7 @@
           <w:sz w:val="19"/>
           <w:szCs w:val="19"/>
         </w:rPr>
-        <w:t>="0"</w:t>
+        <w:t>="2"</w:t>
       </w:r>
       <w:r>
         <w:rPr>
@@ -3391,19 +2369,8 @@
           <w:sz w:val="19"/>
           <w:szCs w:val="19"/>
         </w:rPr>
-        <w:t xml:space="preserve"> </w:t>
-      </w:r>
-      <w:proofErr w:type="spellStart"/>
-      <w:r>
-        <w:rPr>
-          <w:rFonts w:ascii="Consolas" w:hAnsi="Consolas" w:cs="Consolas"/>
-          <w:color w:val="FF0000"/>
-          <w:sz w:val="19"/>
-          <w:szCs w:val="19"/>
-        </w:rPr>
-        <w:t>Grid.Row</w:t>
-      </w:r>
-      <w:proofErr w:type="spellEnd"/>
+        <w:t xml:space="preserve"> Width</w:t>
+      </w:r>
       <w:r>
         <w:rPr>
           <w:rFonts w:ascii="Consolas" w:hAnsi="Consolas" w:cs="Consolas"/>
@@ -3411,28 +2378,17 @@
           <w:sz w:val="19"/>
           <w:szCs w:val="19"/>
         </w:rPr>
-        <w:t>="2"</w:t>
-      </w:r>
-      <w:r>
-        <w:rPr>
-          <w:rFonts w:ascii="Consolas" w:hAnsi="Consolas" w:cs="Consolas"/>
-          <w:color w:val="FF0000"/>
-          <w:sz w:val="19"/>
-          <w:szCs w:val="19"/>
-        </w:rPr>
-        <w:t xml:space="preserve"> </w:t>
-      </w:r>
-      <w:proofErr w:type="spellStart"/>
-      <w:r>
-        <w:rPr>
-          <w:rFonts w:ascii="Consolas" w:hAnsi="Consolas" w:cs="Consolas"/>
-          <w:color w:val="FF0000"/>
-          <w:sz w:val="19"/>
-          <w:szCs w:val="19"/>
-        </w:rPr>
-        <w:t>Width</w:t>
-      </w:r>
-      <w:proofErr w:type="spellEnd"/>
+        <w:t>="150"&gt;</w:t>
+      </w:r>
+      <w:r>
+        <w:rPr>
+          <w:rFonts w:ascii="Consolas" w:hAnsi="Consolas" w:cs="Consolas"/>
+          <w:color w:val="A31515"/>
+          <w:sz w:val="19"/>
+          <w:szCs w:val="19"/>
+        </w:rPr>
+        <w:t>Login</w:t>
+      </w:r>
       <w:r>
         <w:rPr>
           <w:rFonts w:ascii="Consolas" w:hAnsi="Consolas" w:cs="Consolas"/>
@@ -3440,17 +2396,7 @@
           <w:sz w:val="19"/>
           <w:szCs w:val="19"/>
         </w:rPr>
-        <w:t>="150"</w:t>
-      </w:r>
-      <w:proofErr w:type="gramStart"/>
-      <w:r>
-        <w:rPr>
-          <w:rFonts w:ascii="Consolas" w:hAnsi="Consolas" w:cs="Consolas"/>
-          <w:color w:val="0000FF"/>
-          <w:sz w:val="19"/>
-          <w:szCs w:val="19"/>
-        </w:rPr>
-        <w:t>&gt;</w:t>
+        <w:t>&lt;/</w:t>
       </w:r>
       <w:r>
         <w:rPr>
@@ -3459,38 +2405,8 @@
           <w:sz w:val="19"/>
           <w:szCs w:val="19"/>
         </w:rPr>
-        <w:t>Login</w:t>
-      </w:r>
-      <w:r>
-        <w:rPr>
-          <w:rFonts w:ascii="Consolas" w:hAnsi="Consolas" w:cs="Consolas"/>
-          <w:color w:val="0000FF"/>
-          <w:sz w:val="19"/>
-          <w:szCs w:val="19"/>
-        </w:rPr>
-        <w:t>&lt;</w:t>
-      </w:r>
-      <w:proofErr w:type="gramEnd"/>
-      <w:r>
-        <w:rPr>
-          <w:rFonts w:ascii="Consolas" w:hAnsi="Consolas" w:cs="Consolas"/>
-          <w:color w:val="0000FF"/>
-          <w:sz w:val="19"/>
-          <w:szCs w:val="19"/>
-        </w:rPr>
-        <w:t>/</w:t>
-      </w:r>
-      <w:proofErr w:type="spellStart"/>
-      <w:r>
-        <w:rPr>
-          <w:rFonts w:ascii="Consolas" w:hAnsi="Consolas" w:cs="Consolas"/>
-          <w:color w:val="A31515"/>
-          <w:sz w:val="19"/>
-          <w:szCs w:val="19"/>
-        </w:rPr>
         <w:t>Button</w:t>
       </w:r>
-      <w:proofErr w:type="spellEnd"/>
       <w:r>
         <w:rPr>
           <w:rFonts w:ascii="Consolas" w:hAnsi="Consolas" w:cs="Consolas"/>
@@ -3531,7 +2447,6 @@
         </w:rPr>
         <w:t>&lt;</w:t>
       </w:r>
-      <w:proofErr w:type="spellStart"/>
       <w:r>
         <w:rPr>
           <w:rFonts w:ascii="Consolas" w:hAnsi="Consolas" w:cs="Consolas"/>
@@ -3541,7 +2456,6 @@
         </w:rPr>
         <w:t>Button</w:t>
       </w:r>
-      <w:proofErr w:type="spellEnd"/>
       <w:r>
         <w:rPr>
           <w:rFonts w:ascii="Consolas" w:hAnsi="Consolas" w:cs="Consolas"/>
@@ -3549,9 +2463,17 @@
           <w:sz w:val="19"/>
           <w:szCs w:val="19"/>
         </w:rPr>
-        <w:t xml:space="preserve"> </w:t>
-      </w:r>
-      <w:proofErr w:type="spellStart"/>
+        <w:t xml:space="preserve"> Grid.Column</w:t>
+      </w:r>
+      <w:r>
+        <w:rPr>
+          <w:rFonts w:ascii="Consolas" w:hAnsi="Consolas" w:cs="Consolas"/>
+          <w:color w:val="0000FF"/>
+          <w:sz w:val="19"/>
+          <w:szCs w:val="19"/>
+        </w:rPr>
+        <w:t>="1"</w:t>
+      </w:r>
       <w:r>
         <w:rPr>
           <w:rFonts w:ascii="Consolas" w:hAnsi="Consolas" w:cs="Consolas"/>
@@ -3559,9 +2481,8 @@
           <w:sz w:val="19"/>
           <w:szCs w:val="19"/>
         </w:rPr>
-        <w:t>Grid.Column</w:t>
-      </w:r>
-      <w:proofErr w:type="spellEnd"/>
+        <w:t xml:space="preserve"> Grid.Row</w:t>
+      </w:r>
       <w:r>
         <w:rPr>
           <w:rFonts w:ascii="Consolas" w:hAnsi="Consolas" w:cs="Consolas"/>
@@ -3569,7 +2490,7 @@
           <w:sz w:val="19"/>
           <w:szCs w:val="19"/>
         </w:rPr>
-        <w:t>="1"</w:t>
+        <w:t>="2"</w:t>
       </w:r>
       <w:r>
         <w:rPr>
@@ -3578,19 +2499,8 @@
           <w:sz w:val="19"/>
           <w:szCs w:val="19"/>
         </w:rPr>
-        <w:t xml:space="preserve"> </w:t>
-      </w:r>
-      <w:proofErr w:type="spellStart"/>
-      <w:r>
-        <w:rPr>
-          <w:rFonts w:ascii="Consolas" w:hAnsi="Consolas" w:cs="Consolas"/>
-          <w:color w:val="FF0000"/>
-          <w:sz w:val="19"/>
-          <w:szCs w:val="19"/>
-        </w:rPr>
-        <w:t>Grid.Row</w:t>
-      </w:r>
-      <w:proofErr w:type="spellEnd"/>
+        <w:t xml:space="preserve"> Width</w:t>
+      </w:r>
       <w:r>
         <w:rPr>
           <w:rFonts w:ascii="Consolas" w:hAnsi="Consolas" w:cs="Consolas"/>
@@ -3598,28 +2508,17 @@
           <w:sz w:val="19"/>
           <w:szCs w:val="19"/>
         </w:rPr>
-        <w:t>="2"</w:t>
-      </w:r>
-      <w:r>
-        <w:rPr>
-          <w:rFonts w:ascii="Consolas" w:hAnsi="Consolas" w:cs="Consolas"/>
-          <w:color w:val="FF0000"/>
-          <w:sz w:val="19"/>
-          <w:szCs w:val="19"/>
-        </w:rPr>
-        <w:t xml:space="preserve"> </w:t>
-      </w:r>
-      <w:proofErr w:type="spellStart"/>
-      <w:r>
-        <w:rPr>
-          <w:rFonts w:ascii="Consolas" w:hAnsi="Consolas" w:cs="Consolas"/>
-          <w:color w:val="FF0000"/>
-          <w:sz w:val="19"/>
-          <w:szCs w:val="19"/>
-        </w:rPr>
-        <w:t>Width</w:t>
-      </w:r>
-      <w:proofErr w:type="spellEnd"/>
+        <w:t>="150"&gt;</w:t>
+      </w:r>
+      <w:r>
+        <w:rPr>
+          <w:rFonts w:ascii="Consolas" w:hAnsi="Consolas" w:cs="Consolas"/>
+          <w:color w:val="A31515"/>
+          <w:sz w:val="19"/>
+          <w:szCs w:val="19"/>
+        </w:rPr>
+        <w:t>Cancel</w:t>
+      </w:r>
       <w:r>
         <w:rPr>
           <w:rFonts w:ascii="Consolas" w:hAnsi="Consolas" w:cs="Consolas"/>
@@ -3627,19 +2526,8 @@
           <w:sz w:val="19"/>
           <w:szCs w:val="19"/>
         </w:rPr>
-        <w:t>="150"</w:t>
-      </w:r>
-      <w:proofErr w:type="gramStart"/>
-      <w:r>
-        <w:rPr>
-          <w:rFonts w:ascii="Consolas" w:hAnsi="Consolas" w:cs="Consolas"/>
-          <w:color w:val="0000FF"/>
-          <w:sz w:val="19"/>
-          <w:szCs w:val="19"/>
-        </w:rPr>
-        <w:t>&gt;</w:t>
-      </w:r>
-      <w:proofErr w:type="spellStart"/>
+        <w:t>&lt;/</w:t>
+      </w:r>
       <w:r>
         <w:rPr>
           <w:rFonts w:ascii="Consolas" w:hAnsi="Consolas" w:cs="Consolas"/>
@@ -3647,39 +2535,8 @@
           <w:sz w:val="19"/>
           <w:szCs w:val="19"/>
         </w:rPr>
-        <w:t>Cancel</w:t>
-      </w:r>
-      <w:proofErr w:type="spellEnd"/>
-      <w:r>
-        <w:rPr>
-          <w:rFonts w:ascii="Consolas" w:hAnsi="Consolas" w:cs="Consolas"/>
-          <w:color w:val="0000FF"/>
-          <w:sz w:val="19"/>
-          <w:szCs w:val="19"/>
-        </w:rPr>
-        <w:t>&lt;</w:t>
-      </w:r>
-      <w:proofErr w:type="gramEnd"/>
-      <w:r>
-        <w:rPr>
-          <w:rFonts w:ascii="Consolas" w:hAnsi="Consolas" w:cs="Consolas"/>
-          <w:color w:val="0000FF"/>
-          <w:sz w:val="19"/>
-          <w:szCs w:val="19"/>
-        </w:rPr>
-        <w:t>/</w:t>
-      </w:r>
-      <w:proofErr w:type="spellStart"/>
-      <w:r>
-        <w:rPr>
-          <w:rFonts w:ascii="Consolas" w:hAnsi="Consolas" w:cs="Consolas"/>
-          <w:color w:val="A31515"/>
-          <w:sz w:val="19"/>
-          <w:szCs w:val="19"/>
-        </w:rPr>
         <w:t>Button</w:t>
       </w:r>
-      <w:proofErr w:type="spellEnd"/>
       <w:r>
         <w:rPr>
           <w:rFonts w:ascii="Consolas" w:hAnsi="Consolas" w:cs="Consolas"/>
@@ -3720,7 +2577,6 @@
         </w:rPr>
         <w:t>&lt;/</w:t>
       </w:r>
-      <w:proofErr w:type="spellStart"/>
       <w:r>
         <w:rPr>
           <w:rFonts w:ascii="Consolas" w:hAnsi="Consolas" w:cs="Consolas"/>
@@ -3730,7 +2586,6 @@
         </w:rPr>
         <w:t>Grid</w:t>
       </w:r>
-      <w:proofErr w:type="spellEnd"/>
       <w:r>
         <w:rPr>
           <w:rFonts w:ascii="Consolas" w:hAnsi="Consolas" w:cs="Consolas"/>
@@ -3763,7 +2618,6 @@
         </w:rPr>
         <w:t>&lt;/</w:t>
       </w:r>
-      <w:proofErr w:type="spellStart"/>
       <w:r>
         <w:rPr>
           <w:rFonts w:ascii="Consolas" w:hAnsi="Consolas" w:cs="Consolas"/>
@@ -3773,7 +2627,6 @@
         </w:rPr>
         <w:t>Window</w:t>
       </w:r>
-      <w:proofErr w:type="spellEnd"/>
       <w:r>
         <w:rPr>
           <w:rFonts w:ascii="Consolas" w:hAnsi="Consolas" w:cs="Consolas"/>
@@ -3922,7 +2775,6 @@
         </w:rPr>
         <w:t xml:space="preserve">In software development the most popular WYSIWYG environments are the ones provided by Java IDE’s like </w:t>
       </w:r>
-      <w:proofErr w:type="spellStart"/>
       <w:r>
         <w:rPr>
           <w:i/>
@@ -3930,7 +2782,6 @@
         </w:rPr>
         <w:t>Netbeans</w:t>
       </w:r>
-      <w:proofErr w:type="spellEnd"/>
       <w:r>
         <w:rPr>
           <w:i/>
@@ -3956,7 +2807,6 @@
         </w:rPr>
         <w:t xml:space="preserve"> Let’s take a closer look to </w:t>
       </w:r>
-      <w:proofErr w:type="spellStart"/>
       <w:r>
         <w:rPr>
           <w:i/>
@@ -3964,7 +2814,6 @@
         </w:rPr>
         <w:t>Netbeans</w:t>
       </w:r>
-      <w:proofErr w:type="spellEnd"/>
       <w:r>
         <w:rPr>
           <w:i/>
@@ -4353,16 +3202,8 @@
         <w:rPr>
           <w:lang w:val="en-US"/>
         </w:rPr>
-        <w:t xml:space="preserve"> The most relevant are probably </w:t>
-      </w:r>
-      <w:proofErr w:type="spellStart"/>
-      <w:r>
-        <w:rPr>
-          <w:lang w:val="en-US"/>
-        </w:rPr>
-        <w:t>UMLi</w:t>
-      </w:r>
-      <w:proofErr w:type="spellEnd"/>
+        <w:t xml:space="preserve"> The most relevant are probably UMLi</w:t>
+      </w:r>
       <w:r>
         <w:rPr>
           <w:rStyle w:val="Refdenotaderodap"/>
@@ -4402,19 +3243,11 @@
         </w:rPr>
         <w:t xml:space="preserve"> </w:t>
       </w:r>
-      <w:proofErr w:type="spellStart"/>
-      <w:r>
-        <w:rPr>
-          <w:lang w:val="en-US"/>
-        </w:rPr>
-        <w:t>UMLi</w:t>
-      </w:r>
-      <w:proofErr w:type="spellEnd"/>
-      <w:r>
-        <w:rPr>
-          <w:lang w:val="en-US"/>
-        </w:rPr>
-        <w:t xml:space="preserve"> provides an alternative diagram notation for describing abstract interaction objec</w:t>
+      <w:r>
+        <w:rPr>
+          <w:lang w:val="en-US"/>
+        </w:rPr>
+        <w:t>UMLi provides an alternative diagram notation for describing abstract interaction objec</w:t>
       </w:r>
       <w:r>
         <w:rPr>
@@ -4432,16 +3265,8 @@
         <w:rPr>
           <w:lang w:val="en-US"/>
         </w:rPr>
-        <w:t xml:space="preserve">in </w:t>
-      </w:r>
-      <w:proofErr w:type="spellStart"/>
-      <w:r>
-        <w:rPr>
-          <w:lang w:val="en-US"/>
-        </w:rPr>
-        <w:t>UMLi</w:t>
-      </w:r>
-      <w:proofErr w:type="spellEnd"/>
+        <w:t>in UMLi</w:t>
+      </w:r>
       <w:r>
         <w:rPr>
           <w:lang w:val="en-US"/>
@@ -4520,19 +3345,11 @@
           <w:lang w:val="en-US"/>
         </w:rPr>
       </w:pPr>
-      <w:proofErr w:type="spellStart"/>
-      <w:r>
-        <w:rPr>
-          <w:lang w:val="en-US"/>
-        </w:rPr>
-        <w:t>Ilustração</w:t>
-      </w:r>
-      <w:proofErr w:type="spellEnd"/>
-      <w:r>
-        <w:rPr>
-          <w:lang w:val="en-US"/>
-        </w:rPr>
-        <w:t xml:space="preserve"> </w:t>
+      <w:r>
+        <w:rPr>
+          <w:lang w:val="en-US"/>
+        </w:rPr>
+        <w:t xml:space="preserve">Ilustração </w:t>
       </w:r>
       <w:r>
         <w:rPr>
@@ -4581,42 +3398,20 @@
         <w:rPr>
           <w:lang w:val="en-US"/>
         </w:rPr>
-        <w:t xml:space="preserve"> in </w:t>
-      </w:r>
-      <w:proofErr w:type="spellStart"/>
-      <w:r>
-        <w:rPr>
-          <w:lang w:val="en-US"/>
-        </w:rPr>
-        <w:t>UMLi</w:t>
-      </w:r>
-      <w:proofErr w:type="spellEnd"/>
-    </w:p>
-    <w:p>
-      <w:pPr>
-        <w:rPr>
-          <w:lang w:val="en-US"/>
-        </w:rPr>
-      </w:pPr>
-      <w:r>
-        <w:rPr>
-          <w:lang w:val="en-US"/>
-        </w:rPr>
-        <w:t xml:space="preserve">With this notation you can specify inputs, outputs and actions in a way that classic UML notation doesn’t support. Tasks can also be specified in </w:t>
-      </w:r>
-      <w:proofErr w:type="spellStart"/>
-      <w:r>
-        <w:rPr>
-          <w:lang w:val="en-US"/>
-        </w:rPr>
-        <w:t>UMLi</w:t>
-      </w:r>
-      <w:proofErr w:type="spellEnd"/>
-      <w:r>
-        <w:rPr>
-          <w:lang w:val="en-US"/>
-        </w:rPr>
-        <w:t xml:space="preserve">, but without any extension to UML. Tasks can be modeled using Use Cases and Activity Diagrams which are part of the UML specification. </w:t>
+        <w:t xml:space="preserve"> in UMLi</w:t>
+      </w:r>
+    </w:p>
+    <w:p>
+      <w:pPr>
+        <w:rPr>
+          <w:lang w:val="en-US"/>
+        </w:rPr>
+      </w:pPr>
+      <w:r>
+        <w:rPr>
+          <w:lang w:val="en-US"/>
+        </w:rPr>
+        <w:t xml:space="preserve">With this notation you can specify inputs, outputs and actions in a way that classic UML notation doesn’t support. Tasks can also be specified in UMLi, but without any extension to UML. Tasks can be modeled using Use Cases and Activity Diagrams which are part of the UML specification. </w:t>
       </w:r>
     </w:p>
     <w:p>
@@ -4631,33 +3426,11 @@
         </w:rPr>
         <w:t xml:space="preserve">Task modeling has become very popular for modeling interactive systems and it’s, probably, the most important method right now. A task consists how a user can reach a goal in a specific context. CTT is the most popular language for task modeling (Quote </w:t>
       </w:r>
-      <w:proofErr w:type="spellStart"/>
-      <w:r>
-        <w:rPr>
-          <w:lang w:val="en-US"/>
-        </w:rPr>
-        <w:t>ConcurTaskTrees</w:t>
-      </w:r>
-      <w:proofErr w:type="spellEnd"/>
-      <w:r>
-        <w:rPr>
-          <w:lang w:val="en-US"/>
-        </w:rPr>
-        <w:t xml:space="preserve"> </w:t>
-      </w:r>
-      <w:proofErr w:type="gramStart"/>
-      <w:r>
-        <w:rPr>
-          <w:lang w:val="en-US"/>
-        </w:rPr>
-        <w:t>A</w:t>
-      </w:r>
-      <w:proofErr w:type="gramEnd"/>
-      <w:r>
-        <w:rPr>
-          <w:lang w:val="en-US"/>
-        </w:rPr>
-        <w:t xml:space="preserve"> Diagrammatic Notation for Specifying Task Models</w:t>
+      <w:r>
+        <w:rPr>
+          <w:lang w:val="en-US"/>
+        </w:rPr>
+        <w:t>ConcurTaskTrees A Diagrammatic Notation for Specifying Task Models</w:t>
       </w:r>
       <w:r>
         <w:rPr>
@@ -4903,21 +3676,7 @@
         <w:rPr>
           <w:lang w:val="en-US"/>
         </w:rPr>
-        <w:t xml:space="preserve">Another well known tool for CTT is </w:t>
-      </w:r>
-      <w:proofErr w:type="spellStart"/>
-      <w:r>
-        <w:rPr>
-          <w:lang w:val="en-US"/>
-        </w:rPr>
-        <w:t>IdealXML</w:t>
-      </w:r>
-      <w:proofErr w:type="spellEnd"/>
-      <w:r>
-        <w:rPr>
-          <w:lang w:val="en-US"/>
-        </w:rPr>
-        <w:t xml:space="preserve"> (Quote </w:t>
+        <w:t xml:space="preserve">Another well known tool for CTT is IdealXML (Quote </w:t>
       </w:r>
       <w:r>
         <w:rPr>
@@ -4941,21 +3700,7 @@
         <w:rPr>
           <w:lang w:val="en-US"/>
         </w:rPr>
-        <w:t xml:space="preserve">, user interface specifications in </w:t>
-      </w:r>
-      <w:proofErr w:type="spellStart"/>
-      <w:r>
-        <w:rPr>
-          <w:lang w:val="en-US"/>
-        </w:rPr>
-        <w:t>UsiXML</w:t>
-      </w:r>
-      <w:proofErr w:type="spellEnd"/>
-      <w:r>
-        <w:rPr>
-          <w:lang w:val="en-US"/>
-        </w:rPr>
-        <w:t>.</w:t>
+        <w:t>, user interface specifications in UsiXML.</w:t>
       </w:r>
     </w:p>
     <w:p>
@@ -5284,19 +4029,11 @@
         </w:rPr>
         <w:t xml:space="preserve"> over </w:t>
       </w:r>
-      <w:proofErr w:type="spellStart"/>
-      <w:r>
-        <w:rPr>
-          <w:lang w:val="en-US"/>
-        </w:rPr>
-        <w:t>genericity</w:t>
-      </w:r>
-      <w:proofErr w:type="spellEnd"/>
-      <w:r>
-        <w:rPr>
-          <w:lang w:val="en-US"/>
-        </w:rPr>
-        <w:t xml:space="preserve"> </w:t>
+      <w:r>
+        <w:rPr>
+          <w:lang w:val="en-US"/>
+        </w:rPr>
+        <w:t xml:space="preserve">genericity </w:t>
       </w:r>
       <w:r>
         <w:rPr>
@@ -5433,36 +4170,791 @@
           <w:lang w:val="en-US"/>
         </w:rPr>
         <w:lastRenderedPageBreak/>
-        <w:t xml:space="preserve">The languages we’ll see in this section are </w:t>
-      </w:r>
-      <w:proofErr w:type="spellStart"/>
+        <w:t xml:space="preserve">The languages we’ll see in this section are UsiXML and UsiPXML. These are high level languages that can be used to specify platform independent user interfaces. </w:t>
+      </w:r>
+    </w:p>
+    <w:p>
+      <w:pPr>
+        <w:pStyle w:val="Subttulo"/>
+        <w:rPr>
+          <w:lang w:val="en-US"/>
+        </w:rPr>
+      </w:pPr>
       <w:r>
         <w:rPr>
           <w:lang w:val="en-US"/>
         </w:rPr>
         <w:t>UsiXML</w:t>
       </w:r>
-      <w:proofErr w:type="spellEnd"/>
+    </w:p>
+    <w:p>
+      <w:pPr>
+        <w:rPr>
+          <w:lang w:val="en-US"/>
+        </w:rPr>
+      </w:pPr>
+      <w:r>
+        <w:rPr>
+          <w:lang w:val="en-US"/>
+        </w:rPr>
+        <w:t>UsiXML</w:t>
+      </w:r>
+      <w:r>
+        <w:rPr>
+          <w:lang w:val="en-US"/>
+        </w:rPr>
+        <w:t xml:space="preserve"> is</w:t>
+      </w:r>
+      <w:r>
+        <w:rPr>
+          <w:lang w:val="en-US"/>
+        </w:rPr>
+        <w:t xml:space="preserve"> a user interface description</w:t>
+      </w:r>
+      <w:r>
+        <w:rPr>
+          <w:lang w:val="en-US"/>
+        </w:rPr>
+        <w:t xml:space="preserve"> language aimed at </w:t>
+      </w:r>
+      <w:r>
+        <w:rPr>
+          <w:lang w:val="en-US"/>
+        </w:rPr>
+        <w:t>expressing user interfaces built with various</w:t>
+      </w:r>
+      <w:r>
+        <w:rPr>
+          <w:lang w:val="en-US"/>
+        </w:rPr>
+        <w:t xml:space="preserve"> </w:t>
+      </w:r>
+      <w:r>
+        <w:rPr>
+          <w:lang w:val="en-US"/>
+        </w:rPr>
+        <w:t>modalities of interaction and independently of them. UsiXML is XML</w:t>
+      </w:r>
+      <w:r>
+        <w:rPr>
+          <w:lang w:val="en-US"/>
+        </w:rPr>
+        <w:t xml:space="preserve"> </w:t>
+      </w:r>
+      <w:r>
+        <w:rPr>
+          <w:lang w:val="en-US"/>
+        </w:rPr>
+        <w:t>compliant</w:t>
+      </w:r>
+      <w:r>
+        <w:rPr>
+          <w:lang w:val="en-US"/>
+        </w:rPr>
+        <w:t xml:space="preserve"> </w:t>
+      </w:r>
+      <w:r>
+        <w:rPr>
+          <w:lang w:val="en-US"/>
+        </w:rPr>
+        <w:t>to enable flexible exchange of information and powerful</w:t>
+      </w:r>
+      <w:r>
+        <w:rPr>
+          <w:lang w:val="en-US"/>
+        </w:rPr>
+        <w:t xml:space="preserve"> </w:t>
+      </w:r>
+      <w:r>
+        <w:rPr>
+          <w:lang w:val="en-US"/>
+        </w:rPr>
+        <w:t>communication between models and tools used in user interface</w:t>
+      </w:r>
+      <w:r>
+        <w:rPr>
+          <w:lang w:val="en-US"/>
+        </w:rPr>
+        <w:t xml:space="preserve"> </w:t>
+      </w:r>
+      <w:r>
+        <w:rPr>
+          <w:lang w:val="en-US"/>
+        </w:rPr>
+        <w:t>engineering</w:t>
+      </w:r>
+      <w:r>
+        <w:rPr>
+          <w:lang w:val="en-US"/>
+        </w:rPr>
+        <w:t xml:space="preserve"> (cite UsiXML specification)</w:t>
+      </w:r>
+      <w:r>
+        <w:rPr>
+          <w:lang w:val="en-US"/>
+        </w:rPr>
+        <w:t>.</w:t>
+      </w:r>
+      <w:r>
+        <w:rPr>
+          <w:lang w:val="en-US"/>
+        </w:rPr>
+        <w:t xml:space="preserve"> UsiXML is specified in UML, as seen on image (image).</w:t>
+      </w:r>
+    </w:p>
+    <w:p>
+      <w:pPr>
+        <w:rPr>
+          <w:lang w:val="en-US"/>
+        </w:rPr>
+      </w:pPr>
+      <w:r>
+        <w:rPr>
+          <w:noProof/>
+          <w:lang w:eastAsia="pt-PT"/>
+        </w:rPr>
+        <w:drawing>
+          <wp:inline distT="0" distB="0" distL="0" distR="0">
+            <wp:extent cx="5400040" cy="2786322"/>
+            <wp:effectExtent l="19050" t="0" r="0" b="0"/>
+            <wp:docPr id="3" name="Imagem 1"/>
+            <wp:cNvGraphicFramePr>
+              <a:graphicFrameLocks xmlns:a="http://schemas.openxmlformats.org/drawingml/2006/main" noChangeAspect="1"/>
+            </wp:cNvGraphicFramePr>
+            <a:graphic xmlns:a="http://schemas.openxmlformats.org/drawingml/2006/main">
+              <a:graphicData uri="http://schemas.openxmlformats.org/drawingml/2006/picture">
+                <pic:pic xmlns:pic="http://schemas.openxmlformats.org/drawingml/2006/picture">
+                  <pic:nvPicPr>
+                    <pic:cNvPr id="0" name="Picture 1"/>
+                    <pic:cNvPicPr>
+                      <a:picLocks noChangeAspect="1" noChangeArrowheads="1"/>
+                    </pic:cNvPicPr>
+                  </pic:nvPicPr>
+                  <pic:blipFill>
+                    <a:blip r:embed="rId12" cstate="print"/>
+                    <a:srcRect/>
+                    <a:stretch>
+                      <a:fillRect/>
+                    </a:stretch>
+                  </pic:blipFill>
+                  <pic:spPr bwMode="auto">
+                    <a:xfrm>
+                      <a:off x="0" y="0"/>
+                      <a:ext cx="5400040" cy="2786322"/>
+                    </a:xfrm>
+                    <a:prstGeom prst="rect">
+                      <a:avLst/>
+                    </a:prstGeom>
+                    <a:noFill/>
+                    <a:ln w="9525">
+                      <a:noFill/>
+                      <a:miter lim="800000"/>
+                      <a:headEnd/>
+                      <a:tailEnd/>
+                    </a:ln>
+                  </pic:spPr>
+                </pic:pic>
+              </a:graphicData>
+            </a:graphic>
+          </wp:inline>
+        </w:drawing>
+      </w:r>
+    </w:p>
+    <w:p>
+      <w:pPr>
+        <w:rPr>
+          <w:lang w:val="en-US"/>
+        </w:rPr>
+      </w:pPr>
+      <w:r>
+        <w:rPr>
+          <w:lang w:val="en-US"/>
+        </w:rPr>
+        <w:t xml:space="preserve">The core component of a user interface specified in UsiXML consists on the </w:t>
+      </w:r>
+      <w:r>
+        <w:rPr>
+          <w:lang w:val="en-US"/>
+        </w:rPr>
+        <w:t>user interface m</w:t>
+      </w:r>
+      <w:r>
+        <w:rPr>
+          <w:lang w:val="en-US"/>
+        </w:rPr>
+        <w:t>odel, which is itself composed by several models namely:</w:t>
+      </w:r>
+    </w:p>
+    <w:p>
+      <w:pPr>
+        <w:pStyle w:val="PargrafodaLista"/>
+        <w:numPr>
+          <w:ilvl w:val="0"/>
+          <w:numId w:val="3"/>
+        </w:numPr>
+        <w:rPr>
+          <w:lang w:val="en-US"/>
+        </w:rPr>
+      </w:pPr>
+      <w:r>
+        <w:rPr>
+          <w:b/>
+          <w:lang w:val="en-US"/>
+        </w:rPr>
+        <w:t>Transformation model</w:t>
+      </w:r>
+      <w:r>
+        <w:rPr>
+          <w:lang w:val="en-US"/>
+        </w:rPr>
+        <w:t>:  Contains a set of rules in order to enable a transformation of one specification to another.</w:t>
+      </w:r>
+    </w:p>
+    <w:p>
+      <w:pPr>
+        <w:pStyle w:val="PargrafodaLista"/>
+        <w:numPr>
+          <w:ilvl w:val="0"/>
+          <w:numId w:val="3"/>
+        </w:numPr>
+        <w:rPr>
+          <w:lang w:val="en-US"/>
+        </w:rPr>
+      </w:pPr>
+      <w:r>
+        <w:rPr>
+          <w:b/>
+          <w:lang w:val="en-US"/>
+        </w:rPr>
+        <w:t>Domain m</w:t>
+      </w:r>
+      <w:r>
+        <w:rPr>
+          <w:b/>
+          <w:lang w:val="en-US"/>
+        </w:rPr>
+        <w:t>odel</w:t>
+      </w:r>
+      <w:r>
+        <w:rPr>
+          <w:lang w:val="en-US"/>
+        </w:rPr>
+        <w:t>: Describes the classes of the objects manipulated by the users while interacting with the system.</w:t>
+      </w:r>
+    </w:p>
+    <w:p>
+      <w:pPr>
+        <w:pStyle w:val="PargrafodaLista"/>
+        <w:numPr>
+          <w:ilvl w:val="0"/>
+          <w:numId w:val="3"/>
+        </w:numPr>
+        <w:rPr>
+          <w:lang w:val="en-US"/>
+        </w:rPr>
+      </w:pPr>
+      <w:r>
+        <w:rPr>
+          <w:b/>
+          <w:lang w:val="en-US"/>
+        </w:rPr>
+        <w:t>Task m</w:t>
+      </w:r>
+      <w:r>
+        <w:rPr>
+          <w:b/>
+          <w:lang w:val="en-US"/>
+        </w:rPr>
+        <w:t>odel</w:t>
+      </w:r>
+      <w:r>
+        <w:rPr>
+          <w:lang w:val="en-US"/>
+        </w:rPr>
+        <w:t>: describes the interactive task as viewed by the user interacting with the system. The task model is expressed according to the CTT specification (cite CTT).</w:t>
+      </w:r>
+    </w:p>
+    <w:p>
+      <w:pPr>
+        <w:pStyle w:val="PargrafodaLista"/>
+        <w:numPr>
+          <w:ilvl w:val="0"/>
+          <w:numId w:val="3"/>
+        </w:numPr>
+        <w:rPr>
+          <w:lang w:val="en-US"/>
+        </w:rPr>
+      </w:pPr>
+      <w:r>
+        <w:rPr>
+          <w:b/>
+          <w:lang w:val="en-US"/>
+        </w:rPr>
+        <w:t>Abstract user interface model</w:t>
+      </w:r>
+      <w:r>
+        <w:rPr>
+          <w:lang w:val="en-US"/>
+        </w:rPr>
+        <w:t xml:space="preserve">: </w:t>
+      </w:r>
+      <w:r>
+        <w:rPr>
+          <w:lang w:val="en-US"/>
+        </w:rPr>
+        <w:t>represents the</w:t>
+      </w:r>
+      <w:r>
+        <w:rPr>
+          <w:lang w:val="en-US"/>
+        </w:rPr>
+        <w:t xml:space="preserve"> view</w:t>
+      </w:r>
       <w:r>
         <w:rPr>
           <w:lang w:val="en-US"/>
         </w:rPr>
         <w:t xml:space="preserve"> and </w:t>
       </w:r>
-      <w:proofErr w:type="spellStart"/>
+      <w:r>
+        <w:rPr>
+          <w:lang w:val="en-US"/>
+        </w:rPr>
+        <w:t>behavior</w:t>
+      </w:r>
+      <w:r>
+        <w:rPr>
+          <w:lang w:val="en-US"/>
+        </w:rPr>
+        <w:t xml:space="preserve"> of the domain concepts and functions in </w:t>
+      </w:r>
+      <w:r>
+        <w:rPr>
+          <w:lang w:val="en-US"/>
+        </w:rPr>
+        <w:t>platform independent way.</w:t>
+      </w:r>
+    </w:p>
+    <w:p>
+      <w:pPr>
+        <w:pStyle w:val="PargrafodaLista"/>
+        <w:numPr>
+          <w:ilvl w:val="0"/>
+          <w:numId w:val="3"/>
+        </w:numPr>
+        <w:rPr>
+          <w:lang w:val="en-US"/>
+        </w:rPr>
+      </w:pPr>
+      <w:r>
+        <w:rPr>
+          <w:b/>
+          <w:lang w:val="en-US"/>
+        </w:rPr>
+        <w:t>Concrete user interface m</w:t>
+      </w:r>
+      <w:r>
+        <w:rPr>
+          <w:b/>
+          <w:lang w:val="en-US"/>
+        </w:rPr>
+        <w:t>odel</w:t>
+      </w:r>
+      <w:r>
+        <w:rPr>
+          <w:lang w:val="en-US"/>
+        </w:rPr>
+        <w:t xml:space="preserve">: </w:t>
+      </w:r>
+      <w:r>
+        <w:rPr>
+          <w:lang w:val="en-US"/>
+        </w:rPr>
+        <w:t>represents a concretization of the abstract user interface model.</w:t>
+      </w:r>
+    </w:p>
+    <w:p>
+      <w:pPr>
+        <w:pStyle w:val="PargrafodaLista"/>
+        <w:numPr>
+          <w:ilvl w:val="0"/>
+          <w:numId w:val="3"/>
+        </w:numPr>
+        <w:rPr>
+          <w:lang w:val="en-US"/>
+        </w:rPr>
+      </w:pPr>
+      <w:r>
+        <w:rPr>
+          <w:b/>
+          <w:lang w:val="en-US"/>
+        </w:rPr>
+        <w:t>Mapping model</w:t>
+      </w:r>
+      <w:r>
+        <w:rPr>
+          <w:lang w:val="en-US"/>
+        </w:rPr>
+        <w:t>:</w:t>
+      </w:r>
+      <w:r>
+        <w:rPr>
+          <w:lang w:val="en-US"/>
+        </w:rPr>
+        <w:t xml:space="preserve"> contains a series of related mappings between models or elements of models.</w:t>
+      </w:r>
+    </w:p>
+    <w:p>
+      <w:pPr>
+        <w:pStyle w:val="PargrafodaLista"/>
+        <w:numPr>
+          <w:ilvl w:val="0"/>
+          <w:numId w:val="3"/>
+        </w:numPr>
+        <w:rPr>
+          <w:lang w:val="en-US"/>
+        </w:rPr>
+      </w:pPr>
+      <w:r>
+        <w:rPr>
+          <w:b/>
+          <w:lang w:val="en-US"/>
+        </w:rPr>
+        <w:t>Context model</w:t>
+      </w:r>
+      <w:r>
+        <w:rPr>
+          <w:lang w:val="en-US"/>
+        </w:rPr>
+        <w:t>:</w:t>
+      </w:r>
+      <w:r>
+        <w:rPr>
+          <w:lang w:val="en-US"/>
+        </w:rPr>
+        <w:t xml:space="preserve"> describes the three aspects of a context of use, which is a user c</w:t>
+      </w:r>
+      <w:r>
+        <w:rPr>
+          <w:lang w:val="en-US"/>
+        </w:rPr>
+        <w:t>arrying out an interactive task using</w:t>
+      </w:r>
+      <w:r>
+        <w:rPr>
+          <w:lang w:val="en-US"/>
+        </w:rPr>
+        <w:t xml:space="preserve"> a</w:t>
+      </w:r>
+      <w:r>
+        <w:rPr>
+          <w:lang w:val="en-US"/>
+        </w:rPr>
+        <w:t xml:space="preserve"> specific</w:t>
+      </w:r>
+      <w:r>
+        <w:rPr>
+          <w:lang w:val="en-US"/>
+        </w:rPr>
+        <w:t xml:space="preserve"> </w:t>
+      </w:r>
+      <w:r>
+        <w:rPr>
+          <w:lang w:val="en-US"/>
+        </w:rPr>
+        <w:t>computing platform in a given surrounding environment.</w:t>
+      </w:r>
+    </w:p>
+    <w:p>
+      <w:pPr>
+        <w:pStyle w:val="PargrafodaLista"/>
+        <w:numPr>
+          <w:ilvl w:val="0"/>
+          <w:numId w:val="3"/>
+        </w:numPr>
+        <w:rPr>
+          <w:lang w:val="en-US"/>
+        </w:rPr>
+      </w:pPr>
+      <w:r>
+        <w:rPr>
+          <w:b/>
+          <w:lang w:val="en-US"/>
+        </w:rPr>
+        <w:t>Resource model</w:t>
+      </w:r>
+      <w:r>
+        <w:rPr>
+          <w:lang w:val="en-US"/>
+        </w:rPr>
+        <w:t>:</w:t>
+      </w:r>
+      <w:r>
+        <w:rPr>
+          <w:lang w:val="en-US"/>
+        </w:rPr>
+        <w:t xml:space="preserve"> contains definitions of resources attached to abstract or concrete interaction objects.</w:t>
+      </w:r>
+    </w:p>
+    <w:p>
+      <w:pPr>
+        <w:rPr>
+          <w:lang w:val="en-US"/>
+        </w:rPr>
+      </w:pPr>
+      <w:r>
+        <w:rPr>
+          <w:lang w:val="en-US"/>
+        </w:rPr>
+        <w:lastRenderedPageBreak/>
+        <w:t>The user interface model consists of a list of component models (described above) in any order and any number. It doesn’t need to include one of each model component and there can be more than one of a particular kind of model component.  It’s also composed by a creation date, a list of modification dates, a list of authors and a schema version.</w:t>
+      </w:r>
+    </w:p>
+    <w:p>
+      <w:pPr>
+        <w:rPr>
+          <w:lang w:val="en-US"/>
+        </w:rPr>
+      </w:pPr>
+      <w:r>
+        <w:rPr>
+          <w:lang w:val="en-US"/>
+        </w:rPr>
+        <w:t>The objective of studying UsiXML was to find out if it was suitable to specify user interface patterns. After analyzing all its components we can conclude that it’s indeed suitable to describe the solution of a pattern, that will be, basically, an abstract user interface model</w:t>
+      </w:r>
+      <w:r>
+        <w:rPr>
+          <w:lang w:val="en-US"/>
+        </w:rPr>
+        <w:t>, but there’s no space for the descriptive components of a pattern. In conclusion, to successfully specify a pattern in UsiXML we need an extension that stores all the extra information needed to make a pattern recognizable by humans.</w:t>
+      </w:r>
+    </w:p>
+    <w:p>
+      <w:pPr>
+        <w:pStyle w:val="Subttulo"/>
+        <w:rPr>
+          <w:lang w:val="en-US"/>
+        </w:rPr>
+      </w:pPr>
       <w:r>
         <w:rPr>
           <w:lang w:val="en-US"/>
         </w:rPr>
         <w:t>UsiPXML</w:t>
       </w:r>
-      <w:proofErr w:type="spellEnd"/>
-      <w:r>
-        <w:rPr>
-          <w:lang w:val="en-US"/>
-        </w:rPr>
-        <w:t xml:space="preserve">. These are high level languages that can be used to specify platform independent user interfaces. </w:t>
-      </w:r>
+    </w:p>
+    <w:p>
+      <w:pPr>
+        <w:rPr>
+          <w:lang w:val="en-US"/>
+        </w:rPr>
+      </w:pPr>
+      <w:r>
+        <w:rPr>
+          <w:lang w:val="en-US"/>
+        </w:rPr>
+        <w:t>UsiPXML results from the fusion o</w:t>
+      </w:r>
+      <w:r>
+        <w:rPr>
+          <w:lang w:val="en-US"/>
+        </w:rPr>
+        <w:t xml:space="preserve">f two languages, PLML (cite </w:t>
+      </w:r>
+      <w:r>
+        <w:rPr>
+          <w:lang w:val="en-US"/>
+        </w:rPr>
+        <w:t>http://www.cs.kent.ac.uk/people/staff/saf/patterns/plml.html</w:t>
+      </w:r>
+      <w:r>
+        <w:rPr>
+          <w:lang w:val="en-US"/>
+        </w:rPr>
+        <w:t xml:space="preserve">) and UsiXML (cite </w:t>
+      </w:r>
+      <w:r>
+        <w:rPr>
+          <w:lang w:val="en-US"/>
+        </w:rPr>
+        <w:t>Different Kinds of Pattern Support for Interactive Systems</w:t>
+      </w:r>
+      <w:r>
+        <w:rPr>
+          <w:lang w:val="en-US"/>
+        </w:rPr>
+        <w:t>)</w:t>
+      </w:r>
+      <w:r>
+        <w:rPr>
+          <w:lang w:val="en-US"/>
+        </w:rPr>
+        <w:t>. UsiXML was already studied in the last subsection so in the present subsection we’ll focus on the other components of UsiPXML.</w:t>
+      </w:r>
+    </w:p>
+    <w:p>
+      <w:pPr>
+        <w:jc w:val="center"/>
+        <w:rPr>
+          <w:lang w:val="en-US"/>
+        </w:rPr>
+      </w:pPr>
+      <w:r>
+        <w:rPr>
+          <w:noProof/>
+          <w:lang w:eastAsia="pt-PT"/>
+        </w:rPr>
+        <w:drawing>
+          <wp:inline distT="0" distB="0" distL="0" distR="0">
+            <wp:extent cx="4333875" cy="2686050"/>
+            <wp:effectExtent l="19050" t="0" r="9525" b="0"/>
+            <wp:docPr id="5" name="Imagem 2"/>
+            <wp:cNvGraphicFramePr>
+              <a:graphicFrameLocks xmlns:a="http://schemas.openxmlformats.org/drawingml/2006/main" noChangeAspect="1"/>
+            </wp:cNvGraphicFramePr>
+            <a:graphic xmlns:a="http://schemas.openxmlformats.org/drawingml/2006/main">
+              <a:graphicData uri="http://schemas.openxmlformats.org/drawingml/2006/picture">
+                <pic:pic xmlns:pic="http://schemas.openxmlformats.org/drawingml/2006/picture">
+                  <pic:nvPicPr>
+                    <pic:cNvPr id="0" name="Picture 2"/>
+                    <pic:cNvPicPr>
+                      <a:picLocks noChangeAspect="1" noChangeArrowheads="1"/>
+                    </pic:cNvPicPr>
+                  </pic:nvPicPr>
+                  <pic:blipFill>
+                    <a:blip r:embed="rId13" cstate="print"/>
+                    <a:srcRect/>
+                    <a:stretch>
+                      <a:fillRect/>
+                    </a:stretch>
+                  </pic:blipFill>
+                  <pic:spPr bwMode="auto">
+                    <a:xfrm>
+                      <a:off x="0" y="0"/>
+                      <a:ext cx="4333875" cy="2686050"/>
+                    </a:xfrm>
+                    <a:prstGeom prst="rect">
+                      <a:avLst/>
+                    </a:prstGeom>
+                    <a:noFill/>
+                    <a:ln w="9525">
+                      <a:noFill/>
+                      <a:miter lim="800000"/>
+                      <a:headEnd/>
+                      <a:tailEnd/>
+                    </a:ln>
+                  </pic:spPr>
+                </pic:pic>
+              </a:graphicData>
+            </a:graphic>
+          </wp:inline>
+        </w:drawing>
+      </w:r>
+    </w:p>
+    <w:p>
+      <w:pPr>
+        <w:rPr>
+          <w:lang w:val="en-US"/>
+        </w:rPr>
+      </w:pPr>
+      <w:r>
+        <w:rPr>
+          <w:lang w:val="en-US"/>
+        </w:rPr>
+        <w:t xml:space="preserve">PLML provides the contextual information of a pattern in UsiPXML. </w:t>
+      </w:r>
+      <w:r>
+        <w:rPr>
+          <w:lang w:val="en-US"/>
+        </w:rPr>
+        <w:t xml:space="preserve">The main goal of PLML </w:t>
+      </w:r>
+      <w:r>
+        <w:rPr>
+          <w:lang w:val="en-US"/>
+        </w:rPr>
+        <w:t>is</w:t>
+      </w:r>
+      <w:r>
+        <w:rPr>
+          <w:lang w:val="en-US"/>
+        </w:rPr>
+        <w:t xml:space="preserve"> to</w:t>
+      </w:r>
+      <w:r>
+        <w:rPr>
+          <w:lang w:val="en-US"/>
+        </w:rPr>
+        <w:t xml:space="preserve"> bring </w:t>
+      </w:r>
+      <w:r>
+        <w:rPr>
+          <w:lang w:val="en-US"/>
+        </w:rPr>
+        <w:t>structure and consistency to the</w:t>
+      </w:r>
+      <w:r>
+        <w:rPr>
+          <w:lang w:val="en-US"/>
+        </w:rPr>
+        <w:t xml:space="preserve"> way</w:t>
+      </w:r>
+      <w:r>
+        <w:rPr>
+          <w:lang w:val="en-US"/>
+        </w:rPr>
+        <w:t xml:space="preserve"> </w:t>
+      </w:r>
+      <w:r>
+        <w:rPr>
+          <w:lang w:val="en-US"/>
+        </w:rPr>
+        <w:t>patterns are described</w:t>
+      </w:r>
+      <w:r>
+        <w:rPr>
+          <w:lang w:val="en-US"/>
+        </w:rPr>
+        <w:t>.</w:t>
+      </w:r>
+      <w:r>
+        <w:rPr>
+          <w:lang w:val="en-US"/>
+        </w:rPr>
+        <w:t xml:space="preserve"> </w:t>
+      </w:r>
+      <w:r>
+        <w:rPr>
+          <w:lang w:val="en-US"/>
+        </w:rPr>
+        <w:t xml:space="preserve">PLML is a natural language-based </w:t>
+      </w:r>
+      <w:r>
+        <w:rPr>
+          <w:lang w:val="en-US"/>
+        </w:rPr>
+        <w:t xml:space="preserve">so it implements descriptive patterns. </w:t>
+      </w:r>
+    </w:p>
+    <w:p>
+      <w:pPr>
+        <w:rPr>
+          <w:lang w:val="en-US"/>
+        </w:rPr>
+      </w:pPr>
+      <w:r>
+        <w:rPr>
+          <w:lang w:val="en-US"/>
+        </w:rPr>
+        <w:t xml:space="preserve">It wouldn’t make sense to use PLML alone with the objective of creating generative patterns but using it along with UsiXML seems a good idea because these two languages complement each other in this context. On section (ref section patterns in software engineering) was stated that a pattern was composed by a name, a problem, a solution and a list of consequences. Using UsiPXML the solution can be described in UsiXML while the other components fit in the structure of PLML. </w:t>
+      </w:r>
+    </w:p>
+    <w:p>
+      <w:pPr>
+        <w:rPr>
+          <w:lang w:val="en-US"/>
+        </w:rPr>
+      </w:pPr>
     </w:p>
     <w:sectPr>
       <w:pgSz w:w="11906" w:h="16838"/>
@@ -5565,14 +5057,7 @@
         <w:rPr>
           <w:lang w:val="en-US"/>
         </w:rPr>
-        <w:t xml:space="preserve"> </w:t>
-      </w:r>
-      <w:proofErr w:type="gramStart"/>
-      <w:r>
-        <w:rPr>
-          <w:lang w:val="en-US"/>
-        </w:rPr>
-        <w:t>Graphical</w:t>
+        <w:t xml:space="preserve"> Graphical</w:t>
       </w:r>
       <w:r>
         <w:rPr>
@@ -5580,7 +5065,6 @@
         </w:rPr>
         <w:t xml:space="preserve"> user interface.</w:t>
       </w:r>
-      <w:proofErr w:type="gramEnd"/>
       <w:r>
         <w:rPr>
           <w:lang w:val="en-US"/>
@@ -5654,14 +5138,12 @@
       <w:r>
         <w:t xml:space="preserve"> </w:t>
       </w:r>
-      <w:proofErr w:type="gramStart"/>
       <w:r>
         <w:rPr>
           <w:lang w:val="en-US"/>
         </w:rPr>
         <w:t>Windows Presentation Foundation.</w:t>
       </w:r>
-      <w:proofErr w:type="gramEnd"/>
     </w:p>
   </w:footnote>
   <w:footnote w:id="6">
@@ -5685,14 +5167,12 @@
         </w:rPr>
         <w:t xml:space="preserve"> </w:t>
       </w:r>
-      <w:proofErr w:type="gramStart"/>
       <w:r>
         <w:rPr>
           <w:lang w:val="en-US"/>
         </w:rPr>
         <w:t>Extensible Application Markup Language.</w:t>
       </w:r>
-      <w:proofErr w:type="gramEnd"/>
     </w:p>
   </w:footnote>
   <w:footnote w:id="7">
@@ -5714,16 +5194,8 @@
         <w:rPr>
           <w:lang w:val="en-US"/>
         </w:rPr>
-        <w:t xml:space="preserve"> </w:t>
-      </w:r>
-      <w:proofErr w:type="gramStart"/>
-      <w:r>
-        <w:rPr>
-          <w:lang w:val="en-US"/>
-        </w:rPr>
-        <w:t>Extensible Markup Language.</w:t>
-      </w:r>
-      <w:proofErr w:type="gramEnd"/>
+        <w:t xml:space="preserve"> Extensible Markup Language.</w:t>
+      </w:r>
     </w:p>
   </w:footnote>
   <w:footnote w:id="8">
@@ -5891,9 +5363,9 @@
     </w:lvl>
   </w:abstractNum>
   <w:abstractNum w:abstractNumId="1">
-    <w:nsid w:val="59474BA0"/>
+    <w:nsid w:val="2D717ADD"/>
     <w:multiLevelType w:val="hybridMultilevel"/>
-    <w:tmpl w:val="D9C88CE6"/>
+    <w:tmpl w:val="9260EB1E"/>
     <w:lvl w:ilvl="0" w:tplc="08160001">
       <w:start w:val="1"/>
       <w:numFmt w:val="bullet"/>
@@ -6003,11 +5475,127 @@
       </w:rPr>
     </w:lvl>
   </w:abstractNum>
+  <w:abstractNum w:abstractNumId="2">
+    <w:nsid w:val="59474BA0"/>
+    <w:multiLevelType w:val="hybridMultilevel"/>
+    <w:tmpl w:val="D9C88CE6"/>
+    <w:lvl w:ilvl="0" w:tplc="08160001">
+      <w:start w:val="1"/>
+      <w:numFmt w:val="bullet"/>
+      <w:lvlText w:val=""/>
+      <w:lvlJc w:val="left"/>
+      <w:pPr>
+        <w:ind w:left="720" w:hanging="360"/>
+      </w:pPr>
+      <w:rPr>
+        <w:rFonts w:ascii="Symbol" w:hAnsi="Symbol" w:hint="default"/>
+      </w:rPr>
+    </w:lvl>
+    <w:lvl w:ilvl="1" w:tplc="08160003" w:tentative="1">
+      <w:start w:val="1"/>
+      <w:numFmt w:val="bullet"/>
+      <w:lvlText w:val="o"/>
+      <w:lvlJc w:val="left"/>
+      <w:pPr>
+        <w:ind w:left="1440" w:hanging="360"/>
+      </w:pPr>
+      <w:rPr>
+        <w:rFonts w:ascii="Courier New" w:hAnsi="Courier New" w:cs="Courier New" w:hint="default"/>
+      </w:rPr>
+    </w:lvl>
+    <w:lvl w:ilvl="2" w:tplc="08160005" w:tentative="1">
+      <w:start w:val="1"/>
+      <w:numFmt w:val="bullet"/>
+      <w:lvlText w:val=""/>
+      <w:lvlJc w:val="left"/>
+      <w:pPr>
+        <w:ind w:left="2160" w:hanging="360"/>
+      </w:pPr>
+      <w:rPr>
+        <w:rFonts w:ascii="Wingdings" w:hAnsi="Wingdings" w:hint="default"/>
+      </w:rPr>
+    </w:lvl>
+    <w:lvl w:ilvl="3" w:tplc="08160001" w:tentative="1">
+      <w:start w:val="1"/>
+      <w:numFmt w:val="bullet"/>
+      <w:lvlText w:val=""/>
+      <w:lvlJc w:val="left"/>
+      <w:pPr>
+        <w:ind w:left="2880" w:hanging="360"/>
+      </w:pPr>
+      <w:rPr>
+        <w:rFonts w:ascii="Symbol" w:hAnsi="Symbol" w:hint="default"/>
+      </w:rPr>
+    </w:lvl>
+    <w:lvl w:ilvl="4" w:tplc="08160003" w:tentative="1">
+      <w:start w:val="1"/>
+      <w:numFmt w:val="bullet"/>
+      <w:lvlText w:val="o"/>
+      <w:lvlJc w:val="left"/>
+      <w:pPr>
+        <w:ind w:left="3600" w:hanging="360"/>
+      </w:pPr>
+      <w:rPr>
+        <w:rFonts w:ascii="Courier New" w:hAnsi="Courier New" w:cs="Courier New" w:hint="default"/>
+      </w:rPr>
+    </w:lvl>
+    <w:lvl w:ilvl="5" w:tplc="08160005" w:tentative="1">
+      <w:start w:val="1"/>
+      <w:numFmt w:val="bullet"/>
+      <w:lvlText w:val=""/>
+      <w:lvlJc w:val="left"/>
+      <w:pPr>
+        <w:ind w:left="4320" w:hanging="360"/>
+      </w:pPr>
+      <w:rPr>
+        <w:rFonts w:ascii="Wingdings" w:hAnsi="Wingdings" w:hint="default"/>
+      </w:rPr>
+    </w:lvl>
+    <w:lvl w:ilvl="6" w:tplc="08160001" w:tentative="1">
+      <w:start w:val="1"/>
+      <w:numFmt w:val="bullet"/>
+      <w:lvlText w:val=""/>
+      <w:lvlJc w:val="left"/>
+      <w:pPr>
+        <w:ind w:left="5040" w:hanging="360"/>
+      </w:pPr>
+      <w:rPr>
+        <w:rFonts w:ascii="Symbol" w:hAnsi="Symbol" w:hint="default"/>
+      </w:rPr>
+    </w:lvl>
+    <w:lvl w:ilvl="7" w:tplc="08160003" w:tentative="1">
+      <w:start w:val="1"/>
+      <w:numFmt w:val="bullet"/>
+      <w:lvlText w:val="o"/>
+      <w:lvlJc w:val="left"/>
+      <w:pPr>
+        <w:ind w:left="5760" w:hanging="360"/>
+      </w:pPr>
+      <w:rPr>
+        <w:rFonts w:ascii="Courier New" w:hAnsi="Courier New" w:cs="Courier New" w:hint="default"/>
+      </w:rPr>
+    </w:lvl>
+    <w:lvl w:ilvl="8" w:tplc="08160005" w:tentative="1">
+      <w:start w:val="1"/>
+      <w:numFmt w:val="bullet"/>
+      <w:lvlText w:val=""/>
+      <w:lvlJc w:val="left"/>
+      <w:pPr>
+        <w:ind w:left="6480" w:hanging="360"/>
+      </w:pPr>
+      <w:rPr>
+        <w:rFonts w:ascii="Wingdings" w:hAnsi="Wingdings" w:hint="default"/>
+      </w:rPr>
+    </w:lvl>
+  </w:abstractNum>
   <w:num w:numId="1">
-    <w:abstractNumId w:val="1"/>
+    <w:abstractNumId w:val="2"/>
   </w:num>
   <w:num w:numId="2">
     <w:abstractNumId w:val="0"/>
+  </w:num>
+  <w:num w:numId="3">
+    <w:abstractNumId w:val="1"/>
   </w:num>
 </w:numbering>
 </file>
@@ -6723,7 +6311,7 @@
 </file>
 
 <file path=customXml/itemProps1.xml><?xml version="1.0" encoding="utf-8"?>
-<ds:datastoreItem xmlns:ds="http://schemas.openxmlformats.org/officeDocument/2006/customXml" ds:itemID="{7309349F-4EDD-4CA4-B0F0-4982F432DA1F}">
+<ds:datastoreItem xmlns:ds="http://schemas.openxmlformats.org/officeDocument/2006/customXml" ds:itemID="{30EE0C98-C4FA-44A6-9FD4-AC4822287B55}">
   <ds:schemaRefs>
     <ds:schemaRef ds:uri="http://schemas.openxmlformats.org/officeDocument/2006/bibliography"/>
   </ds:schemaRefs>

</xml_diff>